<commit_message>
preparation for ec2: background and start|stop. 332/0/0.
</commit_message>
<xml_diff>
--- a/doc/TODO.docx
+++ b/doc/TODO.docx
@@ -66,23 +66,22 @@
           <w:rFonts w:ascii="Garamond" w:hAnsi="Garamond"/>
           <w:b/>
         </w:rPr>
-        <w:t xml:space="preserve">Switch to cliff. </w:t>
-      </w:r>
-      <w:r>
-        <w:rPr>
-          <w:rFonts w:ascii="Garamond" w:hAnsi="Garamond"/>
-        </w:rPr>
-        <w:t>05/03/15.</w:t>
+        <w:t xml:space="preserve">From activeMQ load testing: </w:t>
+      </w:r>
+      <w:r>
+        <w:rPr>
+          <w:rFonts w:ascii="Garamond" w:hAnsi="Garamond"/>
+        </w:rPr>
+        <w:t>Count messages based on their ID.</w:t>
+      </w:r>
+      <w:r>
+        <w:rPr>
+          <w:rFonts w:ascii="Garamond" w:hAnsi="Garamond"/>
+        </w:rPr>
+        <w:br/>
       </w:r>
       <w:bookmarkStart w:id="0" w:name="_GoBack"/>
       <w:bookmarkEnd w:id="0"/>
-      <w:r>
-        <w:rPr>
-          <w:rFonts w:ascii="Garamond" w:hAnsi="Garamond"/>
-          <w:b/>
-        </w:rPr>
-        <w:br/>
-      </w:r>
     </w:p>
     <w:p>
       <w:pPr>
@@ -101,24 +100,18 @@
           <w:rFonts w:ascii="Garamond" w:hAnsi="Garamond"/>
           <w:b/>
         </w:rPr>
-        <w:t>The Hierarchical Repository Key Reading is Slow</w:t>
+        <w:t xml:space="preserve">Switch to cliff. </w:t>
+      </w:r>
+      <w:r>
+        <w:rPr>
+          <w:rFonts w:ascii="Garamond" w:hAnsi="Garamond"/>
+        </w:rPr>
+        <w:t>05/03/15.</w:t>
       </w:r>
       <w:r>
         <w:rPr>
           <w:rFonts w:ascii="Garamond" w:hAnsi="Garamond"/>
           <w:b/>
-        </w:rPr>
-        <w:t xml:space="preserve">. </w:t>
-      </w:r>
-      <w:r>
-        <w:rPr>
-          <w:rFonts w:ascii="Garamond" w:hAnsi="Garamond"/>
-        </w:rPr>
-        <w:t>Large variation in key loading time, locally.  Try to load it in parallel and also look into how I am reading the keys from the file – the way I am doing it might be inefficient.</w:t>
-      </w:r>
-      <w:r>
-        <w:rPr>
-          <w:rFonts w:ascii="Garamond" w:hAnsi="Garamond"/>
         </w:rPr>
         <w:br/>
       </w:r>
@@ -140,7 +133,7 @@
           <w:rFonts w:ascii="Garamond" w:hAnsi="Garamond"/>
           <w:b/>
         </w:rPr>
-        <w:t>Compression</w:t>
+        <w:t>The Hierarchical Repository Key Reading is Slow</w:t>
       </w:r>
       <w:r>
         <w:rPr>
@@ -153,7 +146,7 @@
         <w:rPr>
           <w:rFonts w:ascii="Garamond" w:hAnsi="Garamond"/>
         </w:rPr>
-        <w:t>A generic compression service? Apply it to the cache only?</w:t>
+        <w:t>Large variation in key loading time, locally.  Try to load it in parallel and also look into how I am reading the keys from the file – the way I am doing it might be inefficient.</w:t>
       </w:r>
       <w:r>
         <w:rPr>
@@ -179,13 +172,20 @@
           <w:rFonts w:ascii="Garamond" w:hAnsi="Garamond"/>
           <w:b/>
         </w:rPr>
-        <w:t xml:space="preserve">Multiple independent agents. </w:t>
-      </w:r>
-      <w:r>
-        <w:rPr>
-          <w:rFonts w:ascii="Garamond" w:hAnsi="Garamond"/>
-        </w:rPr>
-        <w:t>This way I can increase the amount of load.</w:t>
+        <w:t>Compression</w:t>
+      </w:r>
+      <w:r>
+        <w:rPr>
+          <w:rFonts w:ascii="Garamond" w:hAnsi="Garamond"/>
+          <w:b/>
+        </w:rPr>
+        <w:t xml:space="preserve">. </w:t>
+      </w:r>
+      <w:r>
+        <w:rPr>
+          <w:rFonts w:ascii="Garamond" w:hAnsi="Garamond"/>
+        </w:rPr>
+        <w:t>A generic compression service? Apply it to the cache only?</w:t>
       </w:r>
       <w:r>
         <w:rPr>
@@ -203,6 +203,38 @@
         </w:numPr>
         <w:rPr>
           <w:rFonts w:ascii="Garamond" w:hAnsi="Garamond"/>
+          <w:b/>
+        </w:rPr>
+      </w:pPr>
+      <w:r>
+        <w:rPr>
+          <w:rFonts w:ascii="Garamond" w:hAnsi="Garamond"/>
+          <w:b/>
+        </w:rPr>
+        <w:t xml:space="preserve">Multiple independent agents. </w:t>
+      </w:r>
+      <w:r>
+        <w:rPr>
+          <w:rFonts w:ascii="Garamond" w:hAnsi="Garamond"/>
+        </w:rPr>
+        <w:t>This way I can increase the amount of load.</w:t>
+      </w:r>
+      <w:r>
+        <w:rPr>
+          <w:rFonts w:ascii="Garamond" w:hAnsi="Garamond"/>
+        </w:rPr>
+        <w:br/>
+      </w:r>
+    </w:p>
+    <w:p>
+      <w:pPr>
+        <w:pStyle w:val="ListParagraph"/>
+        <w:numPr>
+          <w:ilvl w:val="0"/>
+          <w:numId w:val="4"/>
+        </w:numPr>
+        <w:rPr>
+          <w:rFonts w:ascii="Garamond" w:hAnsi="Garamond"/>
         </w:rPr>
       </w:pPr>
       <w:r>
@@ -493,6 +525,7 @@
         <w:rPr>
           <w:rFonts w:ascii="Garamond" w:hAnsi="Garamond"/>
         </w:rPr>
+        <w:lastRenderedPageBreak/>
         <w:t>Exact distributions of max-operations between runner threads.</w:t>
       </w:r>
       <w:r>
@@ -517,7 +550,6 @@
         <w:rPr>
           <w:rFonts w:ascii="Garamond" w:hAnsi="Garamond"/>
         </w:rPr>
-        <w:lastRenderedPageBreak/>
         <w:t>If CLI starts in background, it cannot be controlled with System.in.read – find an alternative solution.</w:t>
       </w:r>
     </w:p>
@@ -2773,7 +2805,7 @@
 </file>
 
 <file path=customXml/itemProps1.xml><?xml version="1.0" encoding="utf-8"?>
-<ds:datastoreItem xmlns:ds="http://schemas.openxmlformats.org/officeDocument/2006/customXml" ds:itemID="{DCE5B3C1-9FBD-3446-B0A6-6E5A546788BB}">
+<ds:datastoreItem xmlns:ds="http://schemas.openxmlformats.org/officeDocument/2006/customXml" ds:itemID="{F3473576-86CB-E349-B7A4-3250783CE2A4}">
   <ds:schemaRefs>
     <ds:schemaRef ds:uri="http://schemas.openxmlformats.org/officeDocument/2006/bibliography"/>
   </ds:schemaRefs>

</xml_diff>

<commit_message>
a new Sampler. Step 1, not fully functional yet. 366/0/0.
</commit_message>
<xml_diff>
--- a/doc/TODO.docx
+++ b/doc/TODO.docx
@@ -48,6 +48,190 @@
           <w:rFonts w:ascii="Garamond" w:hAnsi="Garamond"/>
         </w:rPr>
       </w:pPr>
+      <w:r>
+        <w:rPr>
+          <w:rFonts w:ascii="Garamond" w:hAnsi="Garamond"/>
+        </w:rPr>
+        <w:t xml:space="preserve">For each operation type: </w:t>
+      </w:r>
+    </w:p>
+    <w:p>
+      <w:pPr>
+        <w:rPr>
+          <w:rFonts w:ascii="Garamond" w:hAnsi="Garamond"/>
+        </w:rPr>
+      </w:pPr>
+    </w:p>
+    <w:p>
+      <w:pPr>
+        <w:rPr>
+          <w:rFonts w:ascii="Garamond" w:hAnsi="Garamond"/>
+        </w:rPr>
+      </w:pPr>
+      <w:r>
+        <w:rPr>
+          <w:rFonts w:ascii="Garamond" w:hAnsi="Garamond"/>
+        </w:rPr>
+        <w:t>success-count</w:t>
+      </w:r>
+    </w:p>
+    <w:p>
+      <w:pPr>
+        <w:rPr>
+          <w:rFonts w:ascii="Garamond" w:hAnsi="Garamond"/>
+        </w:rPr>
+      </w:pPr>
+      <w:r>
+        <w:rPr>
+          <w:rFonts w:ascii="Garamond" w:hAnsi="Garamond"/>
+        </w:rPr>
+        <w:t>cumulated-time</w:t>
+      </w:r>
+      <w:r>
+        <w:rPr>
+          <w:rFonts w:ascii="Garamond" w:hAnsi="Garamond"/>
+        </w:rPr>
+        <w:t xml:space="preserve"> (nano)</w:t>
+      </w:r>
+    </w:p>
+    <w:p>
+      <w:pPr>
+        <w:rPr>
+          <w:rFonts w:ascii="Garamond" w:hAnsi="Garamond"/>
+        </w:rPr>
+      </w:pPr>
+      <w:r>
+        <w:rPr>
+          <w:rFonts w:ascii="Garamond" w:hAnsi="Garamond"/>
+        </w:rPr>
+        <w:t xml:space="preserve">failure-types-count </w:t>
+      </w:r>
+    </w:p>
+    <w:p>
+      <w:pPr>
+        <w:rPr>
+          <w:rFonts w:ascii="Garamond" w:hAnsi="Garamond"/>
+        </w:rPr>
+      </w:pPr>
+    </w:p>
+    <w:p>
+      <w:pPr>
+        <w:rPr>
+          <w:rFonts w:ascii="Garamond" w:hAnsi="Garamond"/>
+        </w:rPr>
+      </w:pPr>
+      <w:r>
+        <w:rPr>
+          <w:rFonts w:ascii="Garamond" w:hAnsi="Garamond"/>
+        </w:rPr>
+        <w:t>system-wide:</w:t>
+      </w:r>
+    </w:p>
+    <w:p>
+      <w:pPr>
+        <w:pStyle w:val="ListParagraph"/>
+        <w:numPr>
+          <w:ilvl w:val="0"/>
+          <w:numId w:val="5"/>
+        </w:numPr>
+        <w:rPr>
+          <w:rFonts w:ascii="Garamond" w:hAnsi="Garamond"/>
+        </w:rPr>
+      </w:pPr>
+      <w:r>
+        <w:rPr>
+          <w:rFonts w:ascii="Garamond" w:hAnsi="Garamond"/>
+        </w:rPr>
+        <w:t>Loadaverage (average per sample)</w:t>
+      </w:r>
+    </w:p>
+    <w:p>
+      <w:pPr>
+        <w:pStyle w:val="ListParagraph"/>
+        <w:numPr>
+          <w:ilvl w:val="0"/>
+          <w:numId w:val="5"/>
+        </w:numPr>
+        <w:rPr>
+          <w:rFonts w:ascii="Garamond" w:hAnsi="Garamond"/>
+        </w:rPr>
+      </w:pPr>
+      <w:r>
+        <w:rPr>
+          <w:rFonts w:ascii="Garamond" w:hAnsi="Garamond"/>
+        </w:rPr>
+        <w:t>Cpuloads (average per sample)</w:t>
+      </w:r>
+    </w:p>
+    <w:p>
+      <w:pPr>
+        <w:pStyle w:val="ListParagraph"/>
+        <w:numPr>
+          <w:ilvl w:val="0"/>
+          <w:numId w:val="5"/>
+        </w:numPr>
+        <w:rPr>
+          <w:rFonts w:ascii="Garamond" w:hAnsi="Garamond"/>
+        </w:rPr>
+      </w:pPr>
+      <w:r>
+        <w:rPr>
+          <w:rFonts w:ascii="Garamond" w:hAnsi="Garamond"/>
+        </w:rPr>
+        <w:t>Memories (average per sample)</w:t>
+      </w:r>
+    </w:p>
+    <w:p>
+      <w:pPr>
+        <w:pStyle w:val="ListParagraph"/>
+        <w:numPr>
+          <w:ilvl w:val="0"/>
+          <w:numId w:val="5"/>
+        </w:numPr>
+        <w:rPr>
+          <w:rFonts w:ascii="Garamond" w:hAnsi="Garamond"/>
+        </w:rPr>
+      </w:pPr>
+      <w:r>
+        <w:rPr>
+          <w:rFonts w:ascii="Garamond" w:hAnsi="Garamond"/>
+        </w:rPr>
+        <w:t>Future parameters</w:t>
+      </w:r>
+    </w:p>
+    <w:p>
+      <w:pPr>
+        <w:rPr>
+          <w:rFonts w:ascii="Garamond" w:hAnsi="Garamond"/>
+        </w:rPr>
+      </w:pPr>
+    </w:p>
+    <w:p>
+      <w:pPr>
+        <w:pStyle w:val="ListParagraph"/>
+        <w:numPr>
+          <w:ilvl w:val="0"/>
+          <w:numId w:val="5"/>
+        </w:numPr>
+        <w:rPr>
+          <w:rFonts w:ascii="Garamond" w:hAnsi="Garamond"/>
+        </w:rPr>
+      </w:pPr>
+      <w:r>
+        <w:rPr>
+          <w:rFonts w:ascii="Garamond" w:hAnsi="Garamond"/>
+        </w:rPr>
+        <w:t>Implementation and test for different failures</w:t>
+      </w:r>
+      <w:bookmarkStart w:id="0" w:name="_GoBack"/>
+      <w:bookmarkEnd w:id="0"/>
+    </w:p>
+    <w:p>
+      <w:pPr>
+        <w:rPr>
+          <w:rFonts w:ascii="Garamond" w:hAnsi="Garamond"/>
+        </w:rPr>
+      </w:pPr>
     </w:p>
     <w:p>
       <w:pPr>
@@ -66,22 +250,217 @@
           <w:rFonts w:ascii="Garamond" w:hAnsi="Garamond"/>
           <w:b/>
         </w:rPr>
-        <w:t xml:space="preserve">From activeMQ load testing: </w:t>
-      </w:r>
-      <w:r>
-        <w:rPr>
-          <w:rFonts w:ascii="Garamond" w:hAnsi="Garamond"/>
-        </w:rPr>
-        <w:t>Count messages based on their ID.</w:t>
-      </w:r>
-      <w:r>
-        <w:rPr>
-          <w:rFonts w:ascii="Garamond" w:hAnsi="Garamond"/>
-        </w:rPr>
-        <w:br/>
-      </w:r>
-      <w:bookmarkStart w:id="0" w:name="_GoBack"/>
-      <w:bookmarkEnd w:id="0"/>
+        <w:t>Sampler</w:t>
+      </w:r>
+    </w:p>
+    <w:p>
+      <w:pPr>
+        <w:pStyle w:val="ListParagraph"/>
+        <w:numPr>
+          <w:ilvl w:val="1"/>
+          <w:numId w:val="4"/>
+        </w:numPr>
+        <w:rPr>
+          <w:rFonts w:ascii="Garamond" w:hAnsi="Garamond"/>
+          <w:b/>
+        </w:rPr>
+      </w:pPr>
+      <w:r>
+        <w:rPr>
+          <w:rFonts w:ascii="Garamond" w:hAnsi="Garamond"/>
+        </w:rPr>
+        <w:t>Identify the current sampler limits</w:t>
+      </w:r>
+    </w:p>
+    <w:p>
+      <w:pPr>
+        <w:pStyle w:val="ListParagraph"/>
+        <w:ind w:left="1440"/>
+        <w:rPr>
+          <w:rFonts w:ascii="Garamond" w:hAnsi="Garamond"/>
+          <w:b/>
+        </w:rPr>
+      </w:pPr>
+    </w:p>
+    <w:p>
+      <w:pPr>
+        <w:pStyle w:val="ListParagraph"/>
+        <w:numPr>
+          <w:ilvl w:val="1"/>
+          <w:numId w:val="4"/>
+        </w:numPr>
+        <w:rPr>
+          <w:rFonts w:ascii="Garamond" w:hAnsi="Garamond"/>
+          <w:b/>
+        </w:rPr>
+      </w:pPr>
+      <w:r>
+        <w:rPr>
+          <w:rFonts w:ascii="Garamond" w:hAnsi="Garamond"/>
+        </w:rPr>
+        <w:t>Abstract out Sample (which can have a configurable number of fields, depending on the load/service)</w:t>
+      </w:r>
+    </w:p>
+    <w:p>
+      <w:pPr>
+        <w:pStyle w:val="ListParagraph"/>
+        <w:numPr>
+          <w:ilvl w:val="1"/>
+          <w:numId w:val="4"/>
+        </w:numPr>
+        <w:rPr>
+          <w:rFonts w:ascii="Garamond" w:hAnsi="Garamond"/>
+          <w:b/>
+        </w:rPr>
+      </w:pPr>
+      <w:r>
+        <w:rPr>
+          <w:rFonts w:ascii="Garamond" w:hAnsi="Garamond"/>
+        </w:rPr>
+        <w:t>Introduce the Sampler interface and the implementation.</w:t>
+      </w:r>
+    </w:p>
+    <w:p>
+      <w:pPr>
+        <w:pStyle w:val="ListParagraph"/>
+        <w:numPr>
+          <w:ilvl w:val="1"/>
+          <w:numId w:val="4"/>
+        </w:numPr>
+        <w:rPr>
+          <w:rFonts w:ascii="Garamond" w:hAnsi="Garamond"/>
+          <w:b/>
+        </w:rPr>
+      </w:pPr>
+      <w:r>
+        <w:rPr>
+          <w:rFonts w:ascii="Garamond" w:hAnsi="Garamond"/>
+        </w:rPr>
+        <w:t>Implement prototype based on an internal thread</w:t>
+      </w:r>
+    </w:p>
+    <w:p>
+      <w:pPr>
+        <w:pStyle w:val="ListParagraph"/>
+        <w:numPr>
+          <w:ilvl w:val="1"/>
+          <w:numId w:val="4"/>
+        </w:numPr>
+        <w:rPr>
+          <w:rFonts w:ascii="Garamond" w:hAnsi="Garamond"/>
+          <w:b/>
+        </w:rPr>
+      </w:pPr>
+      <w:r>
+        <w:rPr>
+          <w:rFonts w:ascii="Garamond" w:hAnsi="Garamond"/>
+        </w:rPr>
+        <w:t>Keep in mind that I want to zip and ship results remotely</w:t>
+      </w:r>
+    </w:p>
+    <w:p>
+      <w:pPr>
+        <w:pStyle w:val="ListParagraph"/>
+        <w:numPr>
+          <w:ilvl w:val="1"/>
+          <w:numId w:val="4"/>
+        </w:numPr>
+        <w:rPr>
+          <w:rFonts w:ascii="Garamond" w:hAnsi="Garamond"/>
+          <w:b/>
+        </w:rPr>
+      </w:pPr>
+      <w:r>
+        <w:rPr>
+          <w:rFonts w:ascii="Garamond" w:hAnsi="Garamond"/>
+        </w:rPr>
+        <w:t>Test edge cases for when the internal thread takes a long time to process stuff – the result should be eventually generated correctly</w:t>
+      </w:r>
+    </w:p>
+    <w:p>
+      <w:pPr>
+        <w:pStyle w:val="ListParagraph"/>
+        <w:numPr>
+          <w:ilvl w:val="1"/>
+          <w:numId w:val="4"/>
+        </w:numPr>
+        <w:rPr>
+          <w:rFonts w:ascii="Garamond" w:hAnsi="Garamond"/>
+          <w:b/>
+        </w:rPr>
+      </w:pPr>
+      <w:r>
+        <w:rPr>
+          <w:rFonts w:ascii="Garamond" w:hAnsi="Garamond"/>
+        </w:rPr>
+        <w:t>Unit tests – happy case and edge cases</w:t>
+      </w:r>
+    </w:p>
+    <w:p>
+      <w:pPr>
+        <w:pStyle w:val="ListParagraph"/>
+        <w:numPr>
+          <w:ilvl w:val="1"/>
+          <w:numId w:val="4"/>
+        </w:numPr>
+        <w:rPr>
+          <w:rFonts w:ascii="Garamond" w:hAnsi="Garamond"/>
+          <w:b/>
+        </w:rPr>
+      </w:pPr>
+      <w:r>
+        <w:rPr>
+          <w:rFonts w:ascii="Garamond" w:hAnsi="Garamond"/>
+        </w:rPr>
+        <w:t>Bolt it in</w:t>
+      </w:r>
+    </w:p>
+    <w:p>
+      <w:pPr>
+        <w:pStyle w:val="ListParagraph"/>
+        <w:numPr>
+          <w:ilvl w:val="1"/>
+          <w:numId w:val="4"/>
+        </w:numPr>
+        <w:rPr>
+          <w:rFonts w:ascii="Garamond" w:hAnsi="Garamond"/>
+          <w:b/>
+        </w:rPr>
+      </w:pPr>
+      <w:r>
+        <w:rPr>
+          <w:rFonts w:ascii="Garamond" w:hAnsi="Garamond"/>
+        </w:rPr>
+        <w:t>Test locally</w:t>
+      </w:r>
+    </w:p>
+    <w:p>
+      <w:pPr>
+        <w:pStyle w:val="ListParagraph"/>
+        <w:numPr>
+          <w:ilvl w:val="1"/>
+          <w:numId w:val="4"/>
+        </w:numPr>
+        <w:rPr>
+          <w:rFonts w:ascii="Garamond" w:hAnsi="Garamond"/>
+          <w:b/>
+        </w:rPr>
+      </w:pPr>
+      <w:r>
+        <w:rPr>
+          <w:rFonts w:ascii="Garamond" w:hAnsi="Garamond"/>
+        </w:rPr>
+        <w:t>Test in amazon</w:t>
+      </w:r>
+    </w:p>
+    <w:p>
+      <w:pPr>
+        <w:pStyle w:val="ListParagraph"/>
+        <w:rPr>
+          <w:rFonts w:ascii="Garamond" w:hAnsi="Garamond"/>
+          <w:b/>
+        </w:rPr>
+      </w:pPr>
     </w:p>
     <w:p>
       <w:pPr>
@@ -100,18 +479,17 @@
           <w:rFonts w:ascii="Garamond" w:hAnsi="Garamond"/>
           <w:b/>
         </w:rPr>
-        <w:t xml:space="preserve">Switch to cliff. </w:t>
-      </w:r>
-      <w:r>
-        <w:rPr>
-          <w:rFonts w:ascii="Garamond" w:hAnsi="Garamond"/>
-        </w:rPr>
-        <w:t>05/03/15.</w:t>
-      </w:r>
-      <w:r>
-        <w:rPr>
-          <w:rFonts w:ascii="Garamond" w:hAnsi="Garamond"/>
-          <w:b/>
+        <w:t xml:space="preserve">From activeMQ load testing: </w:t>
+      </w:r>
+      <w:r>
+        <w:rPr>
+          <w:rFonts w:ascii="Garamond" w:hAnsi="Garamond"/>
+        </w:rPr>
+        <w:t>Count messages based on their ID.</w:t>
+      </w:r>
+      <w:r>
+        <w:rPr>
+          <w:rFonts w:ascii="Garamond" w:hAnsi="Garamond"/>
         </w:rPr>
         <w:br/>
       </w:r>
@@ -133,24 +511,18 @@
           <w:rFonts w:ascii="Garamond" w:hAnsi="Garamond"/>
           <w:b/>
         </w:rPr>
-        <w:t>The Hierarchical Repository Key Reading is Slow</w:t>
+        <w:t xml:space="preserve">Switch to cliff. </w:t>
+      </w:r>
+      <w:r>
+        <w:rPr>
+          <w:rFonts w:ascii="Garamond" w:hAnsi="Garamond"/>
+        </w:rPr>
+        <w:t>05/03/15.</w:t>
       </w:r>
       <w:r>
         <w:rPr>
           <w:rFonts w:ascii="Garamond" w:hAnsi="Garamond"/>
           <w:b/>
-        </w:rPr>
-        <w:t xml:space="preserve">. </w:t>
-      </w:r>
-      <w:r>
-        <w:rPr>
-          <w:rFonts w:ascii="Garamond" w:hAnsi="Garamond"/>
-        </w:rPr>
-        <w:t>Large variation in key loading time, locally.  Try to load it in parallel and also look into how I am reading the keys from the file – the way I am doing it might be inefficient.</w:t>
-      </w:r>
-      <w:r>
-        <w:rPr>
-          <w:rFonts w:ascii="Garamond" w:hAnsi="Garamond"/>
         </w:rPr>
         <w:br/>
       </w:r>
@@ -172,7 +544,7 @@
           <w:rFonts w:ascii="Garamond" w:hAnsi="Garamond"/>
           <w:b/>
         </w:rPr>
-        <w:t>Compression</w:t>
+        <w:t>The Hierarchical Repository Key Reading is Slow</w:t>
       </w:r>
       <w:r>
         <w:rPr>
@@ -185,7 +557,7 @@
         <w:rPr>
           <w:rFonts w:ascii="Garamond" w:hAnsi="Garamond"/>
         </w:rPr>
-        <w:t>A generic compression service? Apply it to the cache only?</w:t>
+        <w:t>Large variation in key loading time, locally.  Try to load it in parallel and also look into how I am reading the keys from the file – the way I am doing it might be inefficient.</w:t>
       </w:r>
       <w:r>
         <w:rPr>
@@ -211,13 +583,20 @@
           <w:rFonts w:ascii="Garamond" w:hAnsi="Garamond"/>
           <w:b/>
         </w:rPr>
-        <w:t xml:space="preserve">Multiple independent agents. </w:t>
-      </w:r>
-      <w:r>
-        <w:rPr>
-          <w:rFonts w:ascii="Garamond" w:hAnsi="Garamond"/>
-        </w:rPr>
-        <w:t>This way I can increase the amount of load.</w:t>
+        <w:t>Compression</w:t>
+      </w:r>
+      <w:r>
+        <w:rPr>
+          <w:rFonts w:ascii="Garamond" w:hAnsi="Garamond"/>
+          <w:b/>
+        </w:rPr>
+        <w:t xml:space="preserve">. </w:t>
+      </w:r>
+      <w:r>
+        <w:rPr>
+          <w:rFonts w:ascii="Garamond" w:hAnsi="Garamond"/>
+        </w:rPr>
+        <w:t>A generic compression service? Apply it to the cache only?</w:t>
       </w:r>
       <w:r>
         <w:rPr>
@@ -235,6 +614,39 @@
         </w:numPr>
         <w:rPr>
           <w:rFonts w:ascii="Garamond" w:hAnsi="Garamond"/>
+          <w:b/>
+        </w:rPr>
+      </w:pPr>
+      <w:r>
+        <w:rPr>
+          <w:rFonts w:ascii="Garamond" w:hAnsi="Garamond"/>
+          <w:b/>
+        </w:rPr>
+        <w:lastRenderedPageBreak/>
+        <w:t xml:space="preserve">Multiple independent agents. </w:t>
+      </w:r>
+      <w:r>
+        <w:rPr>
+          <w:rFonts w:ascii="Garamond" w:hAnsi="Garamond"/>
+        </w:rPr>
+        <w:t>This way I can increase the amount of load.</w:t>
+      </w:r>
+      <w:r>
+        <w:rPr>
+          <w:rFonts w:ascii="Garamond" w:hAnsi="Garamond"/>
+        </w:rPr>
+        <w:br/>
+      </w:r>
+    </w:p>
+    <w:p>
+      <w:pPr>
+        <w:pStyle w:val="ListParagraph"/>
+        <w:numPr>
+          <w:ilvl w:val="0"/>
+          <w:numId w:val="4"/>
+        </w:numPr>
+        <w:rPr>
+          <w:rFonts w:ascii="Garamond" w:hAnsi="Garamond"/>
         </w:rPr>
       </w:pPr>
       <w:r>
@@ -525,7 +937,6 @@
         <w:rPr>
           <w:rFonts w:ascii="Garamond" w:hAnsi="Garamond"/>
         </w:rPr>
-        <w:lastRenderedPageBreak/>
         <w:t>Exact distributions of max-operations between runner threads.</w:t>
       </w:r>
       <w:r>
@@ -1092,6 +1503,119 @@
     </w:lvl>
   </w:abstractNum>
   <w:abstractNum w:abstractNumId="2">
+    <w:nsid w:val="47205AB5"/>
+    <w:multiLevelType w:val="hybridMultilevel"/>
+    <w:tmpl w:val="8904FFEE"/>
+    <w:lvl w:ilvl="0" w:tplc="04090001">
+      <w:start w:val="1"/>
+      <w:numFmt w:val="bullet"/>
+      <w:lvlText w:val=""/>
+      <w:lvlJc w:val="left"/>
+      <w:pPr>
+        <w:ind w:left="720" w:hanging="360"/>
+      </w:pPr>
+      <w:rPr>
+        <w:rFonts w:ascii="Symbol" w:hAnsi="Symbol" w:hint="default"/>
+      </w:rPr>
+    </w:lvl>
+    <w:lvl w:ilvl="1" w:tplc="04090003" w:tentative="1">
+      <w:start w:val="1"/>
+      <w:numFmt w:val="bullet"/>
+      <w:lvlText w:val="o"/>
+      <w:lvlJc w:val="left"/>
+      <w:pPr>
+        <w:ind w:left="1440" w:hanging="360"/>
+      </w:pPr>
+      <w:rPr>
+        <w:rFonts w:ascii="Courier New" w:hAnsi="Courier New" w:hint="default"/>
+      </w:rPr>
+    </w:lvl>
+    <w:lvl w:ilvl="2" w:tplc="04090005" w:tentative="1">
+      <w:start w:val="1"/>
+      <w:numFmt w:val="bullet"/>
+      <w:lvlText w:val=""/>
+      <w:lvlJc w:val="left"/>
+      <w:pPr>
+        <w:ind w:left="2160" w:hanging="360"/>
+      </w:pPr>
+      <w:rPr>
+        <w:rFonts w:ascii="Wingdings" w:hAnsi="Wingdings" w:hint="default"/>
+      </w:rPr>
+    </w:lvl>
+    <w:lvl w:ilvl="3" w:tplc="04090001" w:tentative="1">
+      <w:start w:val="1"/>
+      <w:numFmt w:val="bullet"/>
+      <w:lvlText w:val=""/>
+      <w:lvlJc w:val="left"/>
+      <w:pPr>
+        <w:ind w:left="2880" w:hanging="360"/>
+      </w:pPr>
+      <w:rPr>
+        <w:rFonts w:ascii="Symbol" w:hAnsi="Symbol" w:hint="default"/>
+      </w:rPr>
+    </w:lvl>
+    <w:lvl w:ilvl="4" w:tplc="04090003" w:tentative="1">
+      <w:start w:val="1"/>
+      <w:numFmt w:val="bullet"/>
+      <w:lvlText w:val="o"/>
+      <w:lvlJc w:val="left"/>
+      <w:pPr>
+        <w:ind w:left="3600" w:hanging="360"/>
+      </w:pPr>
+      <w:rPr>
+        <w:rFonts w:ascii="Courier New" w:hAnsi="Courier New" w:hint="default"/>
+      </w:rPr>
+    </w:lvl>
+    <w:lvl w:ilvl="5" w:tplc="04090005" w:tentative="1">
+      <w:start w:val="1"/>
+      <w:numFmt w:val="bullet"/>
+      <w:lvlText w:val=""/>
+      <w:lvlJc w:val="left"/>
+      <w:pPr>
+        <w:ind w:left="4320" w:hanging="360"/>
+      </w:pPr>
+      <w:rPr>
+        <w:rFonts w:ascii="Wingdings" w:hAnsi="Wingdings" w:hint="default"/>
+      </w:rPr>
+    </w:lvl>
+    <w:lvl w:ilvl="6" w:tplc="04090001" w:tentative="1">
+      <w:start w:val="1"/>
+      <w:numFmt w:val="bullet"/>
+      <w:lvlText w:val=""/>
+      <w:lvlJc w:val="left"/>
+      <w:pPr>
+        <w:ind w:left="5040" w:hanging="360"/>
+      </w:pPr>
+      <w:rPr>
+        <w:rFonts w:ascii="Symbol" w:hAnsi="Symbol" w:hint="default"/>
+      </w:rPr>
+    </w:lvl>
+    <w:lvl w:ilvl="7" w:tplc="04090003" w:tentative="1">
+      <w:start w:val="1"/>
+      <w:numFmt w:val="bullet"/>
+      <w:lvlText w:val="o"/>
+      <w:lvlJc w:val="left"/>
+      <w:pPr>
+        <w:ind w:left="5760" w:hanging="360"/>
+      </w:pPr>
+      <w:rPr>
+        <w:rFonts w:ascii="Courier New" w:hAnsi="Courier New" w:hint="default"/>
+      </w:rPr>
+    </w:lvl>
+    <w:lvl w:ilvl="8" w:tplc="04090005" w:tentative="1">
+      <w:start w:val="1"/>
+      <w:numFmt w:val="bullet"/>
+      <w:lvlText w:val=""/>
+      <w:lvlJc w:val="left"/>
+      <w:pPr>
+        <w:ind w:left="6480" w:hanging="360"/>
+      </w:pPr>
+      <w:rPr>
+        <w:rFonts w:ascii="Wingdings" w:hAnsi="Wingdings" w:hint="default"/>
+      </w:rPr>
+    </w:lvl>
+  </w:abstractNum>
+  <w:abstractNum w:abstractNumId="3">
     <w:nsid w:val="52C05B36"/>
     <w:multiLevelType w:val="hybridMultilevel"/>
     <w:tmpl w:val="C41ACDCE"/>
@@ -1204,7 +1728,7 @@
       </w:rPr>
     </w:lvl>
   </w:abstractNum>
-  <w:abstractNum w:abstractNumId="3">
+  <w:abstractNum w:abstractNumId="4">
     <w:nsid w:val="73F376CF"/>
     <w:multiLevelType w:val="hybridMultilevel"/>
     <w:tmpl w:val="7E4A7272"/>
@@ -1318,7 +1842,7 @@
     </w:lvl>
   </w:abstractNum>
   <w:num w:numId="1">
-    <w:abstractNumId w:val="3"/>
+    <w:abstractNumId w:val="4"/>
   </w:num>
   <w:num w:numId="2">
     <w:abstractNumId w:val="1"/>
@@ -1327,6 +1851,9 @@
     <w:abstractNumId w:val="0"/>
   </w:num>
   <w:num w:numId="4">
+    <w:abstractNumId w:val="3"/>
+  </w:num>
+  <w:num w:numId="5">
     <w:abstractNumId w:val="2"/>
   </w:num>
 </w:numbering>
@@ -2805,7 +3332,7 @@
 </file>
 
 <file path=customXml/itemProps1.xml><?xml version="1.0" encoding="utf-8"?>
-<ds:datastoreItem xmlns:ds="http://schemas.openxmlformats.org/officeDocument/2006/customXml" ds:itemID="{F3473576-86CB-E349-B7A4-3250783CE2A4}">
+<ds:datastoreItem xmlns:ds="http://schemas.openxmlformats.org/officeDocument/2006/customXml" ds:itemID="{CA13C8E6-4E65-554C-8969-B25EAF68B116}">
   <ds:schemaRefs>
     <ds:schemaRef ds:uri="http://schemas.openxmlformats.org/officeDocument/2006/bibliography"/>
   </ds:schemaRefs>

</xml_diff>

<commit_message>
a new Sampler. Step 2, not fully functional yet. 366/1/0.
</commit_message>
<xml_diff>
--- a/doc/TODO.docx
+++ b/doc/TODO.docx
@@ -44,16 +44,59 @@
     </w:p>
     <w:p>
       <w:pPr>
-        <w:rPr>
-          <w:rFonts w:ascii="Garamond" w:hAnsi="Garamond"/>
-        </w:rPr>
-      </w:pPr>
-      <w:r>
-        <w:rPr>
-          <w:rFonts w:ascii="Garamond" w:hAnsi="Garamond"/>
-        </w:rPr>
-        <w:t>1. Assume that SamplerImpl.run() is called at irregular intervals, make sure I generate regular samples. Test happy path and all edge cases.</w:t>
-      </w:r>
+        <w:pStyle w:val="ListParagraph"/>
+        <w:numPr>
+          <w:ilvl w:val="0"/>
+          <w:numId w:val="6"/>
+        </w:numPr>
+        <w:rPr>
+          <w:rFonts w:ascii="Garamond" w:hAnsi="Garamond"/>
+        </w:rPr>
+      </w:pPr>
+      <w:r>
+        <w:rPr>
+          <w:rFonts w:ascii="Garamond" w:hAnsi="Garamond"/>
+        </w:rPr>
+        <w:t>Assume that SamplerImpl.run() is called at irregular intervals, make sure I generate regular samples. Test happy path and all edge cases.</w:t>
+      </w:r>
+    </w:p>
+    <w:p>
+      <w:pPr>
+        <w:pStyle w:val="ListParagraph"/>
+        <w:numPr>
+          <w:ilvl w:val="1"/>
+          <w:numId w:val="6"/>
+        </w:numPr>
+        <w:rPr>
+          <w:rFonts w:ascii="Garamond" w:hAnsi="Garamond"/>
+        </w:rPr>
+      </w:pPr>
+      <w:r>
+        <w:rPr>
+          <w:rFonts w:ascii="Garamond" w:hAnsi="Garamond"/>
+        </w:rPr>
+        <w:t>Very small intervals</w:t>
+      </w:r>
+    </w:p>
+    <w:p>
+      <w:pPr>
+        <w:pStyle w:val="ListParagraph"/>
+        <w:numPr>
+          <w:ilvl w:val="1"/>
+          <w:numId w:val="6"/>
+        </w:numPr>
+        <w:rPr>
+          <w:rFonts w:ascii="Garamond" w:hAnsi="Garamond"/>
+        </w:rPr>
+      </w:pPr>
+      <w:r>
+        <w:rPr>
+          <w:rFonts w:ascii="Garamond" w:hAnsi="Garamond"/>
+        </w:rPr>
+        <w:t>Very large intervals – longer than the sampling interval, repeatedly</w:t>
+      </w:r>
+      <w:bookmarkStart w:id="0" w:name="_GoBack"/>
+      <w:bookmarkEnd w:id="0"/>
     </w:p>
     <w:p>
       <w:pPr>
@@ -277,8 +320,6 @@
         </w:rPr>
         <w:t>Future parameters</w:t>
       </w:r>
-      <w:bookmarkStart w:id="0" w:name="_GoBack"/>
-      <w:bookmarkEnd w:id="0"/>
     </w:p>
     <w:p>
       <w:pPr>
@@ -590,6 +631,7 @@
           <w:rFonts w:ascii="Garamond" w:hAnsi="Garamond"/>
           <w:b/>
         </w:rPr>
+        <w:lastRenderedPageBreak/>
         <w:t xml:space="preserve">Switch to cliff. </w:t>
       </w:r>
       <w:r>
@@ -623,7 +665,6 @@
           <w:rFonts w:ascii="Garamond" w:hAnsi="Garamond"/>
           <w:b/>
         </w:rPr>
-        <w:lastRenderedPageBreak/>
         <w:t>The Hierarchical Repository Key Reading is Slow</w:t>
       </w:r>
       <w:r>
@@ -1920,6 +1961,95 @@
       </w:rPr>
     </w:lvl>
   </w:abstractNum>
+  <w:abstractNum w:abstractNumId="5">
+    <w:nsid w:val="7AD22068"/>
+    <w:multiLevelType w:val="hybridMultilevel"/>
+    <w:tmpl w:val="ADF87FD8"/>
+    <w:lvl w:ilvl="0" w:tplc="0409000F">
+      <w:start w:val="1"/>
+      <w:numFmt w:val="decimal"/>
+      <w:lvlText w:val="%1."/>
+      <w:lvlJc w:val="left"/>
+      <w:pPr>
+        <w:ind w:left="720" w:hanging="360"/>
+      </w:pPr>
+      <w:rPr>
+        <w:rFonts w:hint="default"/>
+      </w:rPr>
+    </w:lvl>
+    <w:lvl w:ilvl="1" w:tplc="04090019">
+      <w:start w:val="1"/>
+      <w:numFmt w:val="lowerLetter"/>
+      <w:lvlText w:val="%2."/>
+      <w:lvlJc w:val="left"/>
+      <w:pPr>
+        <w:ind w:left="1440" w:hanging="360"/>
+      </w:pPr>
+    </w:lvl>
+    <w:lvl w:ilvl="2" w:tplc="0409001B" w:tentative="1">
+      <w:start w:val="1"/>
+      <w:numFmt w:val="lowerRoman"/>
+      <w:lvlText w:val="%3."/>
+      <w:lvlJc w:val="right"/>
+      <w:pPr>
+        <w:ind w:left="2160" w:hanging="180"/>
+      </w:pPr>
+    </w:lvl>
+    <w:lvl w:ilvl="3" w:tplc="0409000F" w:tentative="1">
+      <w:start w:val="1"/>
+      <w:numFmt w:val="decimal"/>
+      <w:lvlText w:val="%4."/>
+      <w:lvlJc w:val="left"/>
+      <w:pPr>
+        <w:ind w:left="2880" w:hanging="360"/>
+      </w:pPr>
+    </w:lvl>
+    <w:lvl w:ilvl="4" w:tplc="04090019" w:tentative="1">
+      <w:start w:val="1"/>
+      <w:numFmt w:val="lowerLetter"/>
+      <w:lvlText w:val="%5."/>
+      <w:lvlJc w:val="left"/>
+      <w:pPr>
+        <w:ind w:left="3600" w:hanging="360"/>
+      </w:pPr>
+    </w:lvl>
+    <w:lvl w:ilvl="5" w:tplc="0409001B" w:tentative="1">
+      <w:start w:val="1"/>
+      <w:numFmt w:val="lowerRoman"/>
+      <w:lvlText w:val="%6."/>
+      <w:lvlJc w:val="right"/>
+      <w:pPr>
+        <w:ind w:left="4320" w:hanging="180"/>
+      </w:pPr>
+    </w:lvl>
+    <w:lvl w:ilvl="6" w:tplc="0409000F" w:tentative="1">
+      <w:start w:val="1"/>
+      <w:numFmt w:val="decimal"/>
+      <w:lvlText w:val="%7."/>
+      <w:lvlJc w:val="left"/>
+      <w:pPr>
+        <w:ind w:left="5040" w:hanging="360"/>
+      </w:pPr>
+    </w:lvl>
+    <w:lvl w:ilvl="7" w:tplc="04090019" w:tentative="1">
+      <w:start w:val="1"/>
+      <w:numFmt w:val="lowerLetter"/>
+      <w:lvlText w:val="%8."/>
+      <w:lvlJc w:val="left"/>
+      <w:pPr>
+        <w:ind w:left="5760" w:hanging="360"/>
+      </w:pPr>
+    </w:lvl>
+    <w:lvl w:ilvl="8" w:tplc="0409001B" w:tentative="1">
+      <w:start w:val="1"/>
+      <w:numFmt w:val="lowerRoman"/>
+      <w:lvlText w:val="%9."/>
+      <w:lvlJc w:val="right"/>
+      <w:pPr>
+        <w:ind w:left="6480" w:hanging="180"/>
+      </w:pPr>
+    </w:lvl>
+  </w:abstractNum>
   <w:num w:numId="1">
     <w:abstractNumId w:val="4"/>
   </w:num>
@@ -1934,6 +2064,9 @@
   </w:num>
   <w:num w:numId="5">
     <w:abstractNumId w:val="2"/>
+  </w:num>
+  <w:num w:numId="6">
+    <w:abstractNumId w:val="5"/>
   </w:num>
 </w:numbering>
 </file>
@@ -3411,7 +3544,7 @@
 </file>
 
 <file path=customXml/itemProps1.xml><?xml version="1.0" encoding="utf-8"?>
-<ds:datastoreItem xmlns:ds="http://schemas.openxmlformats.org/officeDocument/2006/customXml" ds:itemID="{0308D314-6D87-C142-9F73-59F69ED65D43}">
+<ds:datastoreItem xmlns:ds="http://schemas.openxmlformats.org/officeDocument/2006/customXml" ds:itemID="{E5F9D454-C138-274E-9447-FEF35AD77B5D}">
   <ds:schemaRefs>
     <ds:schemaRef ds:uri="http://schemas.openxmlformats.org/officeDocument/2006/bibliography"/>
   </ds:schemaRefs>

</xml_diff>

<commit_message>
a new Sampler. Step 3, not fully functional yet. 376/3/0.
</commit_message>
<xml_diff>
--- a/doc/TODO.docx
+++ b/doc/TODO.docx
@@ -34,6 +34,19 @@
           <w:rFonts w:ascii="Garamond" w:hAnsi="Garamond"/>
         </w:rPr>
       </w:pPr>
+      <w:r>
+        <w:rPr>
+          <w:rFonts w:ascii="Garamond" w:hAnsi="Garamond"/>
+        </w:rPr>
+        <w:t>2.1 Reconcile the API between Counter/CounterImpl/SamplingInterval/SamplingIntervalImpl</w:t>
+      </w:r>
+    </w:p>
+    <w:p>
+      <w:pPr>
+        <w:rPr>
+          <w:rFonts w:ascii="Garamond" w:hAnsi="Garamond"/>
+        </w:rPr>
+      </w:pPr>
     </w:p>
     <w:p>
       <w:pPr>
@@ -47,12 +60,19 @@
         <w:pStyle w:val="ListParagraph"/>
         <w:numPr>
           <w:ilvl w:val="0"/>
-          <w:numId w:val="6"/>
-        </w:numPr>
-        <w:rPr>
-          <w:rFonts w:ascii="Garamond" w:hAnsi="Garamond"/>
-        </w:rPr>
-      </w:pPr>
+          <w:numId w:val="9"/>
+        </w:numPr>
+        <w:rPr>
+          <w:rFonts w:ascii="Garamond" w:hAnsi="Garamond"/>
+        </w:rPr>
+      </w:pPr>
+      <w:r>
+        <w:rPr>
+          <w:rFonts w:ascii="Garamond" w:hAnsi="Garamond"/>
+          <w:b/>
+        </w:rPr>
+        <w:t xml:space="preserve">Main sampler implementation. </w:t>
+      </w:r>
       <w:r>
         <w:rPr>
           <w:rFonts w:ascii="Garamond" w:hAnsi="Garamond"/>
@@ -95,266 +115,601 @@
         </w:rPr>
         <w:t>Very large intervals – longer than the sampling interval, repeatedly</w:t>
       </w:r>
+    </w:p>
+    <w:p>
+      <w:pPr>
+        <w:pStyle w:val="ListParagraph"/>
+        <w:rPr>
+          <w:rFonts w:ascii="Garamond" w:hAnsi="Garamond"/>
+        </w:rPr>
+      </w:pPr>
+    </w:p>
+    <w:p>
+      <w:pPr>
+        <w:pStyle w:val="ListParagraph"/>
+        <w:numPr>
+          <w:ilvl w:val="0"/>
+          <w:numId w:val="7"/>
+        </w:numPr>
+        <w:rPr>
+          <w:rFonts w:ascii="Garamond" w:hAnsi="Garamond"/>
+        </w:rPr>
+      </w:pPr>
+      <w:r>
+        <w:rPr>
+          <w:rFonts w:ascii="Garamond" w:hAnsi="Garamond"/>
+          <w:b/>
+        </w:rPr>
+        <w:t xml:space="preserve">SamplerImplStressTest </w:t>
+      </w:r>
+    </w:p>
+    <w:p>
+      <w:pPr>
+        <w:pStyle w:val="ListParagraph"/>
+        <w:numPr>
+          <w:ilvl w:val="1"/>
+          <w:numId w:val="7"/>
+        </w:numPr>
+        <w:rPr>
+          <w:rFonts w:ascii="Garamond" w:hAnsi="Garamond"/>
+        </w:rPr>
+      </w:pPr>
+      <w:r>
+        <w:rPr>
+          <w:rFonts w:ascii="Garamond" w:hAnsi="Garamond"/>
+        </w:rPr>
+        <w:t>Return to severalSamplingCycles()</w:t>
+      </w:r>
+    </w:p>
+    <w:p>
+      <w:pPr>
+        <w:pStyle w:val="ListParagraph"/>
+        <w:numPr>
+          <w:ilvl w:val="1"/>
+          <w:numId w:val="7"/>
+        </w:numPr>
+        <w:rPr>
+          <w:rFonts w:ascii="Garamond" w:hAnsi="Garamond"/>
+        </w:rPr>
+      </w:pPr>
+      <w:r>
+        <w:rPr>
+          <w:rFonts w:ascii="Garamond" w:hAnsi="Garamond"/>
+        </w:rPr>
+        <w:t>I</w:t>
+      </w:r>
+      <w:r>
+        <w:rPr>
+          <w:rFonts w:ascii="Garamond" w:hAnsi="Garamond"/>
+        </w:rPr>
+        <w:t>mprove it with testing other sampling-related results that are going to be implemented.</w:t>
+      </w:r>
+      <w:r>
+        <w:rPr>
+          <w:rFonts w:ascii="Garamond" w:hAnsi="Garamond"/>
+        </w:rPr>
+        <w:br/>
+      </w:r>
+    </w:p>
+    <w:p>
+      <w:pPr>
+        <w:pStyle w:val="ListParagraph"/>
+        <w:numPr>
+          <w:ilvl w:val="0"/>
+          <w:numId w:val="7"/>
+        </w:numPr>
+        <w:rPr>
+          <w:rFonts w:ascii="Garamond" w:hAnsi="Garamond"/>
+          <w:b/>
+        </w:rPr>
+      </w:pPr>
+      <w:r>
+        <w:rPr>
+          <w:rFonts w:ascii="Garamond" w:hAnsi="Garamond"/>
+          <w:b/>
+        </w:rPr>
+        <w:t>Failure Counters</w:t>
+      </w:r>
+    </w:p>
+    <w:p>
+      <w:pPr>
+        <w:pStyle w:val="ListParagraph"/>
+        <w:numPr>
+          <w:ilvl w:val="1"/>
+          <w:numId w:val="7"/>
+        </w:numPr>
+        <w:rPr>
+          <w:rFonts w:ascii="Garamond" w:hAnsi="Garamond"/>
+        </w:rPr>
+      </w:pPr>
+      <w:r>
+        <w:rPr>
+          <w:rFonts w:ascii="Garamond" w:hAnsi="Garamond"/>
+        </w:rPr>
+        <w:t>Implement support for failure counters.</w:t>
+      </w:r>
+      <w:r>
+        <w:rPr>
+          <w:rFonts w:ascii="Garamond" w:hAnsi="Garamond"/>
+        </w:rPr>
+        <w:t xml:space="preserve"> Return to </w:t>
+      </w:r>
+      <w:r>
+        <w:rPr>
+          <w:rFonts w:ascii="Garamond" w:hAnsi="Garamond"/>
+        </w:rPr>
+        <w:t>CounterValues</w:t>
+      </w:r>
+      <w:r>
+        <w:rPr>
+          <w:rFonts w:ascii="Garamond" w:hAnsi="Garamond"/>
+        </w:rPr>
+        <w:t>.</w:t>
+      </w:r>
+    </w:p>
+    <w:p>
+      <w:pPr>
+        <w:pStyle w:val="ListParagraph"/>
+        <w:numPr>
+          <w:ilvl w:val="1"/>
+          <w:numId w:val="7"/>
+        </w:numPr>
+        <w:rPr>
+          <w:rFonts w:ascii="Garamond" w:hAnsi="Garamond"/>
+        </w:rPr>
+      </w:pPr>
+      <w:r>
+        <w:rPr>
+          <w:rFonts w:ascii="Garamond" w:hAnsi="Garamond"/>
+        </w:rPr>
+        <w:t>Implementation and test for different failures</w:t>
+      </w:r>
+    </w:p>
+    <w:p>
+      <w:pPr>
+        <w:pStyle w:val="ListParagraph"/>
+        <w:numPr>
+          <w:ilvl w:val="1"/>
+          <w:numId w:val="7"/>
+        </w:numPr>
+        <w:rPr>
+          <w:rFonts w:ascii="Garamond" w:hAnsi="Garamond"/>
+        </w:rPr>
+      </w:pPr>
+      <w:r>
+        <w:rPr>
+          <w:rFonts w:ascii="Garamond" w:hAnsi="Garamond"/>
+        </w:rPr>
+        <w:t xml:space="preserve">Return to </w:t>
+      </w:r>
+      <w:r>
+        <w:rPr>
+          <w:rFonts w:ascii="Garamond" w:hAnsi="Garamond"/>
+        </w:rPr>
+        <w:t>NonBlockingCounterTest</w:t>
+      </w:r>
+    </w:p>
+    <w:p>
+      <w:pPr>
+        <w:rPr>
+          <w:rFonts w:ascii="Garamond" w:hAnsi="Garamond"/>
+        </w:rPr>
+      </w:pPr>
+    </w:p>
+    <w:p>
+      <w:pPr>
+        <w:pStyle w:val="ListParagraph"/>
+        <w:numPr>
+          <w:ilvl w:val="0"/>
+          <w:numId w:val="8"/>
+        </w:numPr>
+        <w:rPr>
+          <w:rFonts w:ascii="Garamond" w:hAnsi="Garamond"/>
+        </w:rPr>
+      </w:pPr>
+      <w:r>
+        <w:rPr>
+          <w:rFonts w:ascii="Garamond" w:hAnsi="Garamond"/>
+          <w:b/>
+        </w:rPr>
+        <w:t xml:space="preserve">Using a Class as type selector. </w:t>
+      </w:r>
+      <w:r>
+        <w:rPr>
+          <w:rFonts w:ascii="Garamond" w:hAnsi="Garamond"/>
+        </w:rPr>
+        <w:t>Return to CounterValue</w:t>
+      </w:r>
+      <w:r>
+        <w:rPr>
+          <w:rFonts w:ascii="Garamond" w:hAnsi="Garamond"/>
+        </w:rPr>
+        <w:t>s.</w:t>
+      </w:r>
+      <w:r>
+        <w:t xml:space="preserve"> </w:t>
+      </w:r>
+      <w:r>
+        <w:rPr>
+          <w:rFonts w:ascii="Garamond" w:hAnsi="Garamond"/>
+        </w:rPr>
+        <w:t>getFailureTypes</w:t>
+      </w:r>
+      <w:r>
+        <w:rPr>
+          <w:rFonts w:ascii="Garamond" w:hAnsi="Garamond"/>
+        </w:rPr>
+        <w:t>(), Throwable type, find a better solution.</w:t>
+      </w:r>
+    </w:p>
+    <w:p>
+      <w:pPr>
+        <w:pStyle w:val="ListParagraph"/>
+        <w:numPr>
+          <w:ilvl w:val="1"/>
+          <w:numId w:val="8"/>
+        </w:numPr>
+        <w:rPr>
+          <w:rFonts w:ascii="Garamond" w:hAnsi="Garamond"/>
+        </w:rPr>
+      </w:pPr>
+      <w:r>
+        <w:rPr>
+          <w:rFonts w:ascii="Garamond" w:hAnsi="Garamond"/>
+        </w:rPr>
+        <w:t>A</w:t>
+      </w:r>
+      <w:r>
+        <w:rPr>
+          <w:rFonts w:ascii="Garamond" w:hAnsi="Garamond"/>
+        </w:rPr>
+        <w:t>pply the same pattern to Operation type.</w:t>
+      </w:r>
+    </w:p>
+    <w:p>
+      <w:pPr>
+        <w:pStyle w:val="ListParagraph"/>
+        <w:ind w:left="1080"/>
+        <w:rPr>
+          <w:rFonts w:ascii="Garamond" w:hAnsi="Garamond"/>
+        </w:rPr>
+      </w:pPr>
+    </w:p>
+    <w:p>
+      <w:pPr>
+        <w:pStyle w:val="ListParagraph"/>
+        <w:numPr>
+          <w:ilvl w:val="0"/>
+          <w:numId w:val="5"/>
+        </w:numPr>
+        <w:rPr>
+          <w:rFonts w:ascii="Garamond" w:hAnsi="Garamond"/>
+        </w:rPr>
+      </w:pPr>
+      <w:r>
+        <w:rPr>
+          <w:rFonts w:ascii="Garamond" w:hAnsi="Garamond"/>
+          <w:b/>
+        </w:rPr>
+        <w:t>S</w:t>
+      </w:r>
+      <w:r>
+        <w:rPr>
+          <w:rFonts w:ascii="Garamond" w:hAnsi="Garamond"/>
+          <w:b/>
+        </w:rPr>
+        <w:t>ystem-wide</w:t>
+      </w:r>
+      <w:r>
+        <w:rPr>
+          <w:rFonts w:ascii="Garamond" w:hAnsi="Garamond"/>
+          <w:b/>
+        </w:rPr>
+        <w:t xml:space="preserve"> Metrics</w:t>
+      </w:r>
+    </w:p>
+    <w:p>
+      <w:pPr>
+        <w:pStyle w:val="ListParagraph"/>
+        <w:numPr>
+          <w:ilvl w:val="1"/>
+          <w:numId w:val="5"/>
+        </w:numPr>
+        <w:rPr>
+          <w:rFonts w:ascii="Garamond" w:hAnsi="Garamond"/>
+        </w:rPr>
+      </w:pPr>
+      <w:r>
+        <w:rPr>
+          <w:rFonts w:ascii="Garamond" w:hAnsi="Garamond"/>
+        </w:rPr>
+        <w:t>Loadaverage (average per sample)</w:t>
+      </w:r>
+    </w:p>
+    <w:p>
+      <w:pPr>
+        <w:pStyle w:val="ListParagraph"/>
+        <w:numPr>
+          <w:ilvl w:val="1"/>
+          <w:numId w:val="5"/>
+        </w:numPr>
+        <w:rPr>
+          <w:rFonts w:ascii="Garamond" w:hAnsi="Garamond"/>
+        </w:rPr>
+      </w:pPr>
+      <w:r>
+        <w:rPr>
+          <w:rFonts w:ascii="Garamond" w:hAnsi="Garamond"/>
+        </w:rPr>
+        <w:t>Cpuloads (average per sample)</w:t>
+      </w:r>
+    </w:p>
+    <w:p>
+      <w:pPr>
+        <w:pStyle w:val="ListParagraph"/>
+        <w:numPr>
+          <w:ilvl w:val="1"/>
+          <w:numId w:val="5"/>
+        </w:numPr>
+        <w:rPr>
+          <w:rFonts w:ascii="Garamond" w:hAnsi="Garamond"/>
+        </w:rPr>
+      </w:pPr>
+      <w:r>
+        <w:rPr>
+          <w:rFonts w:ascii="Garamond" w:hAnsi="Garamond"/>
+        </w:rPr>
+        <w:t>Memories (average per sample)</w:t>
+      </w:r>
+    </w:p>
+    <w:p>
+      <w:pPr>
+        <w:pStyle w:val="ListParagraph"/>
+        <w:numPr>
+          <w:ilvl w:val="1"/>
+          <w:numId w:val="5"/>
+        </w:numPr>
+        <w:rPr>
+          <w:rFonts w:ascii="Garamond" w:hAnsi="Garamond"/>
+        </w:rPr>
+      </w:pPr>
+      <w:r>
+        <w:rPr>
+          <w:rFonts w:ascii="Garamond" w:hAnsi="Garamond"/>
+        </w:rPr>
+        <w:t>Future parameters</w:t>
+      </w:r>
+    </w:p>
+    <w:p>
+      <w:pPr>
+        <w:rPr>
+          <w:rFonts w:ascii="Garamond" w:hAnsi="Garamond"/>
+        </w:rPr>
+      </w:pPr>
+    </w:p>
+    <w:p>
+      <w:pPr>
+        <w:pStyle w:val="ListParagraph"/>
+        <w:numPr>
+          <w:ilvl w:val="0"/>
+          <w:numId w:val="4"/>
+        </w:numPr>
+        <w:rPr>
+          <w:rFonts w:ascii="Garamond" w:hAnsi="Garamond"/>
+          <w:b/>
+        </w:rPr>
+      </w:pPr>
+      <w:r>
+        <w:rPr>
+          <w:rFonts w:ascii="Garamond" w:hAnsi="Garamond"/>
+          <w:b/>
+        </w:rPr>
+        <w:t>Sampler</w:t>
+      </w:r>
+    </w:p>
+    <w:p>
+      <w:pPr>
+        <w:pStyle w:val="ListParagraph"/>
+        <w:numPr>
+          <w:ilvl w:val="1"/>
+          <w:numId w:val="4"/>
+        </w:numPr>
+        <w:rPr>
+          <w:rFonts w:ascii="Garamond" w:hAnsi="Garamond"/>
+          <w:b/>
+        </w:rPr>
+      </w:pPr>
+      <w:r>
+        <w:rPr>
+          <w:rFonts w:ascii="Garamond" w:hAnsi="Garamond"/>
+        </w:rPr>
+        <w:t>Identify the current sampler limits</w:t>
+      </w:r>
+    </w:p>
+    <w:p>
+      <w:pPr>
+        <w:pStyle w:val="ListParagraph"/>
+        <w:numPr>
+          <w:ilvl w:val="1"/>
+          <w:numId w:val="4"/>
+        </w:numPr>
+        <w:rPr>
+          <w:rFonts w:ascii="Garamond" w:hAnsi="Garamond"/>
+          <w:b/>
+        </w:rPr>
+      </w:pPr>
+      <w:r>
+        <w:rPr>
+          <w:rFonts w:ascii="Garamond" w:hAnsi="Garamond"/>
+        </w:rPr>
+        <w:t>Abstract out Sample (which can have a configurable number of fields, depending on the load/service)</w:t>
+      </w:r>
+    </w:p>
+    <w:p>
+      <w:pPr>
+        <w:pStyle w:val="ListParagraph"/>
+        <w:numPr>
+          <w:ilvl w:val="1"/>
+          <w:numId w:val="4"/>
+        </w:numPr>
+        <w:rPr>
+          <w:rFonts w:ascii="Garamond" w:hAnsi="Garamond"/>
+          <w:b/>
+        </w:rPr>
+      </w:pPr>
+      <w:r>
+        <w:rPr>
+          <w:rFonts w:ascii="Garamond" w:hAnsi="Garamond"/>
+        </w:rPr>
+        <w:t>Introduce the Sampler interface and the implementation.</w:t>
+      </w:r>
+    </w:p>
+    <w:p>
+      <w:pPr>
+        <w:pStyle w:val="ListParagraph"/>
+        <w:numPr>
+          <w:ilvl w:val="1"/>
+          <w:numId w:val="4"/>
+        </w:numPr>
+        <w:rPr>
+          <w:rFonts w:ascii="Garamond" w:hAnsi="Garamond"/>
+          <w:b/>
+        </w:rPr>
+      </w:pPr>
+      <w:r>
+        <w:rPr>
+          <w:rFonts w:ascii="Garamond" w:hAnsi="Garamond"/>
+        </w:rPr>
+        <w:t>Implement prototype based on an internal thread</w:t>
+      </w:r>
+    </w:p>
+    <w:p>
+      <w:pPr>
+        <w:pStyle w:val="ListParagraph"/>
+        <w:numPr>
+          <w:ilvl w:val="1"/>
+          <w:numId w:val="4"/>
+        </w:numPr>
+        <w:rPr>
+          <w:rFonts w:ascii="Garamond" w:hAnsi="Garamond"/>
+          <w:b/>
+        </w:rPr>
+      </w:pPr>
+      <w:r>
+        <w:rPr>
+          <w:rFonts w:ascii="Garamond" w:hAnsi="Garamond"/>
+        </w:rPr>
+        <w:t>Keep in mind that I want to zip and ship results remotely</w:t>
+      </w:r>
+    </w:p>
+    <w:p>
+      <w:pPr>
+        <w:pStyle w:val="ListParagraph"/>
+        <w:numPr>
+          <w:ilvl w:val="1"/>
+          <w:numId w:val="4"/>
+        </w:numPr>
+        <w:rPr>
+          <w:rFonts w:ascii="Garamond" w:hAnsi="Garamond"/>
+          <w:b/>
+        </w:rPr>
+      </w:pPr>
+      <w:r>
+        <w:rPr>
+          <w:rFonts w:ascii="Garamond" w:hAnsi="Garamond"/>
+        </w:rPr>
+        <w:t>Test edge cases for when the internal thread takes a long time to process stuff – the result should be eventually generated correctly</w:t>
+      </w:r>
+    </w:p>
+    <w:p>
+      <w:pPr>
+        <w:pStyle w:val="ListParagraph"/>
+        <w:numPr>
+          <w:ilvl w:val="1"/>
+          <w:numId w:val="4"/>
+        </w:numPr>
+        <w:rPr>
+          <w:rFonts w:ascii="Garamond" w:hAnsi="Garamond"/>
+          <w:b/>
+        </w:rPr>
+      </w:pPr>
+      <w:r>
+        <w:rPr>
+          <w:rFonts w:ascii="Garamond" w:hAnsi="Garamond"/>
+        </w:rPr>
+        <w:t>Unit tests – happy case and edge cases</w:t>
+      </w:r>
+    </w:p>
+    <w:p>
+      <w:pPr>
+        <w:pStyle w:val="ListParagraph"/>
+        <w:numPr>
+          <w:ilvl w:val="1"/>
+          <w:numId w:val="4"/>
+        </w:numPr>
+        <w:rPr>
+          <w:rFonts w:ascii="Garamond" w:hAnsi="Garamond"/>
+          <w:b/>
+        </w:rPr>
+      </w:pPr>
+      <w:r>
+        <w:rPr>
+          <w:rFonts w:ascii="Garamond" w:hAnsi="Garamond"/>
+        </w:rPr>
+        <w:t>Bolt it in</w:t>
+      </w:r>
+    </w:p>
+    <w:p>
+      <w:pPr>
+        <w:pStyle w:val="ListParagraph"/>
+        <w:numPr>
+          <w:ilvl w:val="1"/>
+          <w:numId w:val="4"/>
+        </w:numPr>
+        <w:rPr>
+          <w:rFonts w:ascii="Garamond" w:hAnsi="Garamond"/>
+          <w:b/>
+        </w:rPr>
+      </w:pPr>
+      <w:r>
+        <w:rPr>
+          <w:rFonts w:ascii="Garamond" w:hAnsi="Garamond"/>
+        </w:rPr>
+        <w:t>Test locally</w:t>
+      </w:r>
+    </w:p>
+    <w:p>
+      <w:pPr>
+        <w:pStyle w:val="ListParagraph"/>
+        <w:numPr>
+          <w:ilvl w:val="1"/>
+          <w:numId w:val="4"/>
+        </w:numPr>
+        <w:rPr>
+          <w:rFonts w:ascii="Garamond" w:hAnsi="Garamond"/>
+          <w:b/>
+        </w:rPr>
+      </w:pPr>
+      <w:r>
+        <w:rPr>
+          <w:rFonts w:ascii="Garamond" w:hAnsi="Garamond"/>
+        </w:rPr>
+        <w:t>Test in amazon</w:t>
+      </w:r>
+    </w:p>
+    <w:p>
+      <w:pPr>
+        <w:pStyle w:val="ListParagraph"/>
+        <w:rPr>
+          <w:rFonts w:ascii="Garamond" w:hAnsi="Garamond"/>
+          <w:b/>
+        </w:rPr>
+      </w:pPr>
       <w:bookmarkStart w:id="0" w:name="_GoBack"/>
       <w:bookmarkEnd w:id="0"/>
     </w:p>
     <w:p>
       <w:pPr>
-        <w:rPr>
-          <w:rFonts w:ascii="Garamond" w:hAnsi="Garamond"/>
-        </w:rPr>
-      </w:pPr>
-    </w:p>
-    <w:p>
-      <w:pPr>
-        <w:rPr>
-          <w:rFonts w:ascii="Garamond" w:hAnsi="Garamond"/>
-        </w:rPr>
-      </w:pPr>
-    </w:p>
-    <w:p>
-      <w:pPr>
-        <w:rPr>
-          <w:rFonts w:ascii="Garamond" w:hAnsi="Garamond"/>
-        </w:rPr>
-      </w:pPr>
-      <w:r>
-        <w:rPr>
-          <w:rFonts w:ascii="Garamond" w:hAnsi="Garamond"/>
-        </w:rPr>
-        <w:t xml:space="preserve">2. </w:t>
-      </w:r>
-      <w:r>
-        <w:rPr>
-          <w:rFonts w:ascii="Garamond" w:hAnsi="Garamond"/>
-        </w:rPr>
-        <w:t xml:space="preserve">For each operation type: </w:t>
-      </w:r>
-    </w:p>
-    <w:p>
-      <w:pPr>
-        <w:rPr>
-          <w:rFonts w:ascii="Garamond" w:hAnsi="Garamond"/>
-        </w:rPr>
-      </w:pPr>
-    </w:p>
-    <w:p>
-      <w:pPr>
-        <w:rPr>
-          <w:rFonts w:ascii="Garamond" w:hAnsi="Garamond"/>
-        </w:rPr>
-      </w:pPr>
-      <w:r>
-        <w:rPr>
-          <w:rFonts w:ascii="Garamond" w:hAnsi="Garamond"/>
-        </w:rPr>
-        <w:t>success-count</w:t>
-      </w:r>
-    </w:p>
-    <w:p>
-      <w:pPr>
-        <w:rPr>
-          <w:rFonts w:ascii="Garamond" w:hAnsi="Garamond"/>
-        </w:rPr>
-      </w:pPr>
-      <w:r>
-        <w:rPr>
-          <w:rFonts w:ascii="Garamond" w:hAnsi="Garamond"/>
-        </w:rPr>
-        <w:t>cumulated-time</w:t>
-      </w:r>
-      <w:r>
-        <w:rPr>
-          <w:rFonts w:ascii="Garamond" w:hAnsi="Garamond"/>
-        </w:rPr>
-        <w:t xml:space="preserve"> (nano)</w:t>
-      </w:r>
-    </w:p>
-    <w:p>
-      <w:pPr>
-        <w:rPr>
-          <w:rFonts w:ascii="Garamond" w:hAnsi="Garamond"/>
-        </w:rPr>
-      </w:pPr>
-      <w:r>
-        <w:rPr>
-          <w:rFonts w:ascii="Garamond" w:hAnsi="Garamond"/>
-        </w:rPr>
-        <w:t xml:space="preserve">failure-types-count </w:t>
-      </w:r>
-    </w:p>
-    <w:p>
-      <w:pPr>
-        <w:rPr>
-          <w:rFonts w:ascii="Garamond" w:hAnsi="Garamond"/>
-        </w:rPr>
-      </w:pPr>
-    </w:p>
-    <w:p>
-      <w:pPr>
-        <w:rPr>
-          <w:rFonts w:ascii="Garamond" w:hAnsi="Garamond"/>
-        </w:rPr>
-      </w:pPr>
-      <w:r>
-        <w:rPr>
-          <w:rFonts w:ascii="Garamond" w:hAnsi="Garamond"/>
-        </w:rPr>
-        <w:t>2.1 Reconcile the API between Counter/CounterImpl/SamplingInterval/SamplingIntervalImpl</w:t>
-      </w:r>
-    </w:p>
-    <w:p>
-      <w:pPr>
-        <w:rPr>
-          <w:rFonts w:ascii="Garamond" w:hAnsi="Garamond"/>
-        </w:rPr>
-      </w:pPr>
-    </w:p>
-    <w:p>
-      <w:pPr>
-        <w:rPr>
-          <w:rFonts w:ascii="Garamond" w:hAnsi="Garamond"/>
-        </w:rPr>
-      </w:pPr>
-      <w:r>
-        <w:rPr>
-          <w:rFonts w:ascii="Garamond" w:hAnsi="Garamond"/>
-        </w:rPr>
-        <w:t>2.2 Make sure that stop() captures all the in-flight operations.</w:t>
-      </w:r>
-    </w:p>
-    <w:p>
-      <w:pPr>
-        <w:rPr>
-          <w:rFonts w:ascii="Garamond" w:hAnsi="Garamond"/>
-        </w:rPr>
-      </w:pPr>
-    </w:p>
-    <w:p>
-      <w:pPr>
-        <w:rPr>
-          <w:rFonts w:ascii="Garamond" w:hAnsi="Garamond"/>
-        </w:rPr>
-      </w:pPr>
-      <w:r>
-        <w:rPr>
-          <w:rFonts w:ascii="Garamond" w:hAnsi="Garamond"/>
-        </w:rPr>
-        <w:t xml:space="preserve">3. </w:t>
-      </w:r>
-      <w:r>
-        <w:rPr>
-          <w:rFonts w:ascii="Garamond" w:hAnsi="Garamond"/>
-        </w:rPr>
-        <w:t>system-wide:</w:t>
-      </w:r>
-    </w:p>
-    <w:p>
-      <w:pPr>
-        <w:pStyle w:val="ListParagraph"/>
-        <w:numPr>
-          <w:ilvl w:val="0"/>
-          <w:numId w:val="5"/>
-        </w:numPr>
-        <w:rPr>
-          <w:rFonts w:ascii="Garamond" w:hAnsi="Garamond"/>
-        </w:rPr>
-      </w:pPr>
-      <w:r>
-        <w:rPr>
-          <w:rFonts w:ascii="Garamond" w:hAnsi="Garamond"/>
-        </w:rPr>
-        <w:t>Loadaverage (average per sample)</w:t>
-      </w:r>
-    </w:p>
-    <w:p>
-      <w:pPr>
-        <w:pStyle w:val="ListParagraph"/>
-        <w:numPr>
-          <w:ilvl w:val="0"/>
-          <w:numId w:val="5"/>
-        </w:numPr>
-        <w:rPr>
-          <w:rFonts w:ascii="Garamond" w:hAnsi="Garamond"/>
-        </w:rPr>
-      </w:pPr>
-      <w:r>
-        <w:rPr>
-          <w:rFonts w:ascii="Garamond" w:hAnsi="Garamond"/>
-        </w:rPr>
-        <w:t>Cpuloads (average per sample)</w:t>
-      </w:r>
-    </w:p>
-    <w:p>
-      <w:pPr>
-        <w:pStyle w:val="ListParagraph"/>
-        <w:numPr>
-          <w:ilvl w:val="0"/>
-          <w:numId w:val="5"/>
-        </w:numPr>
-        <w:rPr>
-          <w:rFonts w:ascii="Garamond" w:hAnsi="Garamond"/>
-        </w:rPr>
-      </w:pPr>
-      <w:r>
-        <w:rPr>
-          <w:rFonts w:ascii="Garamond" w:hAnsi="Garamond"/>
-        </w:rPr>
-        <w:t>Memories (average per sample)</w:t>
-      </w:r>
-    </w:p>
-    <w:p>
-      <w:pPr>
-        <w:pStyle w:val="ListParagraph"/>
-        <w:numPr>
-          <w:ilvl w:val="0"/>
-          <w:numId w:val="5"/>
-        </w:numPr>
-        <w:rPr>
-          <w:rFonts w:ascii="Garamond" w:hAnsi="Garamond"/>
-        </w:rPr>
-      </w:pPr>
-      <w:r>
-        <w:rPr>
-          <w:rFonts w:ascii="Garamond" w:hAnsi="Garamond"/>
-        </w:rPr>
-        <w:t>Future parameters</w:t>
-      </w:r>
-    </w:p>
-    <w:p>
-      <w:pPr>
-        <w:rPr>
-          <w:rFonts w:ascii="Garamond" w:hAnsi="Garamond"/>
-        </w:rPr>
-      </w:pPr>
-    </w:p>
-    <w:p>
-      <w:pPr>
-        <w:pStyle w:val="ListParagraph"/>
-        <w:numPr>
-          <w:ilvl w:val="0"/>
-          <w:numId w:val="5"/>
-        </w:numPr>
-        <w:rPr>
-          <w:rFonts w:ascii="Garamond" w:hAnsi="Garamond"/>
-        </w:rPr>
-      </w:pPr>
-      <w:r>
-        <w:rPr>
-          <w:rFonts w:ascii="Garamond" w:hAnsi="Garamond"/>
-        </w:rPr>
-        <w:t>Implementation and test for different failures</w:t>
-      </w:r>
-    </w:p>
-    <w:p>
-      <w:pPr>
-        <w:rPr>
-          <w:rFonts w:ascii="Garamond" w:hAnsi="Garamond"/>
-        </w:rPr>
-      </w:pPr>
-    </w:p>
-    <w:p>
-      <w:pPr>
         <w:pStyle w:val="ListParagraph"/>
         <w:numPr>
           <w:ilvl w:val="0"/>
@@ -370,217 +725,21 @@
           <w:rFonts w:ascii="Garamond" w:hAnsi="Garamond"/>
           <w:b/>
         </w:rPr>
-        <w:t>Sampler</w:t>
-      </w:r>
-    </w:p>
-    <w:p>
-      <w:pPr>
-        <w:pStyle w:val="ListParagraph"/>
-        <w:numPr>
-          <w:ilvl w:val="1"/>
-          <w:numId w:val="4"/>
-        </w:numPr>
-        <w:rPr>
-          <w:rFonts w:ascii="Garamond" w:hAnsi="Garamond"/>
-          <w:b/>
-        </w:rPr>
-      </w:pPr>
-      <w:r>
-        <w:rPr>
-          <w:rFonts w:ascii="Garamond" w:hAnsi="Garamond"/>
-        </w:rPr>
-        <w:t>Identify the current sampler limits</w:t>
-      </w:r>
-    </w:p>
-    <w:p>
-      <w:pPr>
-        <w:pStyle w:val="ListParagraph"/>
-        <w:ind w:left="1440"/>
-        <w:rPr>
-          <w:rFonts w:ascii="Garamond" w:hAnsi="Garamond"/>
-          <w:b/>
-        </w:rPr>
-      </w:pPr>
-    </w:p>
-    <w:p>
-      <w:pPr>
-        <w:pStyle w:val="ListParagraph"/>
-        <w:numPr>
-          <w:ilvl w:val="1"/>
-          <w:numId w:val="4"/>
-        </w:numPr>
-        <w:rPr>
-          <w:rFonts w:ascii="Garamond" w:hAnsi="Garamond"/>
-          <w:b/>
-        </w:rPr>
-      </w:pPr>
-      <w:r>
-        <w:rPr>
-          <w:rFonts w:ascii="Garamond" w:hAnsi="Garamond"/>
-        </w:rPr>
-        <w:t>Abstract out Sample (which can have a configurable number of fields, depending on the load/service)</w:t>
-      </w:r>
-    </w:p>
-    <w:p>
-      <w:pPr>
-        <w:pStyle w:val="ListParagraph"/>
-        <w:numPr>
-          <w:ilvl w:val="1"/>
-          <w:numId w:val="4"/>
-        </w:numPr>
-        <w:rPr>
-          <w:rFonts w:ascii="Garamond" w:hAnsi="Garamond"/>
-          <w:b/>
-        </w:rPr>
-      </w:pPr>
-      <w:r>
-        <w:rPr>
-          <w:rFonts w:ascii="Garamond" w:hAnsi="Garamond"/>
-        </w:rPr>
-        <w:t>Introduce the Sampler interface and the implementation.</w:t>
-      </w:r>
-    </w:p>
-    <w:p>
-      <w:pPr>
-        <w:pStyle w:val="ListParagraph"/>
-        <w:numPr>
-          <w:ilvl w:val="1"/>
-          <w:numId w:val="4"/>
-        </w:numPr>
-        <w:rPr>
-          <w:rFonts w:ascii="Garamond" w:hAnsi="Garamond"/>
-          <w:b/>
-        </w:rPr>
-      </w:pPr>
-      <w:r>
-        <w:rPr>
-          <w:rFonts w:ascii="Garamond" w:hAnsi="Garamond"/>
-        </w:rPr>
-        <w:t>Implement prototype based on an internal thread</w:t>
-      </w:r>
-    </w:p>
-    <w:p>
-      <w:pPr>
-        <w:pStyle w:val="ListParagraph"/>
-        <w:numPr>
-          <w:ilvl w:val="1"/>
-          <w:numId w:val="4"/>
-        </w:numPr>
-        <w:rPr>
-          <w:rFonts w:ascii="Garamond" w:hAnsi="Garamond"/>
-          <w:b/>
-        </w:rPr>
-      </w:pPr>
-      <w:r>
-        <w:rPr>
-          <w:rFonts w:ascii="Garamond" w:hAnsi="Garamond"/>
-        </w:rPr>
-        <w:t>Keep in mind that I want to zip and ship results remotely</w:t>
-      </w:r>
-    </w:p>
-    <w:p>
-      <w:pPr>
-        <w:pStyle w:val="ListParagraph"/>
-        <w:numPr>
-          <w:ilvl w:val="1"/>
-          <w:numId w:val="4"/>
-        </w:numPr>
-        <w:rPr>
-          <w:rFonts w:ascii="Garamond" w:hAnsi="Garamond"/>
-          <w:b/>
-        </w:rPr>
-      </w:pPr>
-      <w:r>
-        <w:rPr>
-          <w:rFonts w:ascii="Garamond" w:hAnsi="Garamond"/>
-        </w:rPr>
-        <w:t>Test edge cases for when the internal thread takes a long time to process stuff – the result should be eventually generated correctly</w:t>
-      </w:r>
-    </w:p>
-    <w:p>
-      <w:pPr>
-        <w:pStyle w:val="ListParagraph"/>
-        <w:numPr>
-          <w:ilvl w:val="1"/>
-          <w:numId w:val="4"/>
-        </w:numPr>
-        <w:rPr>
-          <w:rFonts w:ascii="Garamond" w:hAnsi="Garamond"/>
-          <w:b/>
-        </w:rPr>
-      </w:pPr>
-      <w:r>
-        <w:rPr>
-          <w:rFonts w:ascii="Garamond" w:hAnsi="Garamond"/>
-        </w:rPr>
-        <w:t>Unit tests – happy case and edge cases</w:t>
-      </w:r>
-    </w:p>
-    <w:p>
-      <w:pPr>
-        <w:pStyle w:val="ListParagraph"/>
-        <w:numPr>
-          <w:ilvl w:val="1"/>
-          <w:numId w:val="4"/>
-        </w:numPr>
-        <w:rPr>
-          <w:rFonts w:ascii="Garamond" w:hAnsi="Garamond"/>
-          <w:b/>
-        </w:rPr>
-      </w:pPr>
-      <w:r>
-        <w:rPr>
-          <w:rFonts w:ascii="Garamond" w:hAnsi="Garamond"/>
-        </w:rPr>
-        <w:t>Bolt it in</w:t>
-      </w:r>
-    </w:p>
-    <w:p>
-      <w:pPr>
-        <w:pStyle w:val="ListParagraph"/>
-        <w:numPr>
-          <w:ilvl w:val="1"/>
-          <w:numId w:val="4"/>
-        </w:numPr>
-        <w:rPr>
-          <w:rFonts w:ascii="Garamond" w:hAnsi="Garamond"/>
-          <w:b/>
-        </w:rPr>
-      </w:pPr>
-      <w:r>
-        <w:rPr>
-          <w:rFonts w:ascii="Garamond" w:hAnsi="Garamond"/>
-        </w:rPr>
-        <w:t>Test locally</w:t>
-      </w:r>
-    </w:p>
-    <w:p>
-      <w:pPr>
-        <w:pStyle w:val="ListParagraph"/>
-        <w:numPr>
-          <w:ilvl w:val="1"/>
-          <w:numId w:val="4"/>
-        </w:numPr>
-        <w:rPr>
-          <w:rFonts w:ascii="Garamond" w:hAnsi="Garamond"/>
-          <w:b/>
-        </w:rPr>
-      </w:pPr>
-      <w:r>
-        <w:rPr>
-          <w:rFonts w:ascii="Garamond" w:hAnsi="Garamond"/>
-        </w:rPr>
-        <w:t>Test in amazon</w:t>
-      </w:r>
-    </w:p>
-    <w:p>
-      <w:pPr>
-        <w:pStyle w:val="ListParagraph"/>
-        <w:rPr>
-          <w:rFonts w:ascii="Garamond" w:hAnsi="Garamond"/>
-          <w:b/>
-        </w:rPr>
-      </w:pPr>
+        <w:lastRenderedPageBreak/>
+        <w:t xml:space="preserve">From activeMQ load testing: </w:t>
+      </w:r>
+      <w:r>
+        <w:rPr>
+          <w:rFonts w:ascii="Garamond" w:hAnsi="Garamond"/>
+        </w:rPr>
+        <w:t>Count messages based on their ID.</w:t>
+      </w:r>
+      <w:r>
+        <w:rPr>
+          <w:rFonts w:ascii="Garamond" w:hAnsi="Garamond"/>
+        </w:rPr>
+        <w:br/>
+      </w:r>
     </w:p>
     <w:p>
       <w:pPr>
@@ -599,39 +758,6 @@
           <w:rFonts w:ascii="Garamond" w:hAnsi="Garamond"/>
           <w:b/>
         </w:rPr>
-        <w:t xml:space="preserve">From activeMQ load testing: </w:t>
-      </w:r>
-      <w:r>
-        <w:rPr>
-          <w:rFonts w:ascii="Garamond" w:hAnsi="Garamond"/>
-        </w:rPr>
-        <w:t>Count messages based on their ID.</w:t>
-      </w:r>
-      <w:r>
-        <w:rPr>
-          <w:rFonts w:ascii="Garamond" w:hAnsi="Garamond"/>
-        </w:rPr>
-        <w:br/>
-      </w:r>
-    </w:p>
-    <w:p>
-      <w:pPr>
-        <w:pStyle w:val="ListParagraph"/>
-        <w:numPr>
-          <w:ilvl w:val="0"/>
-          <w:numId w:val="4"/>
-        </w:numPr>
-        <w:rPr>
-          <w:rFonts w:ascii="Garamond" w:hAnsi="Garamond"/>
-          <w:b/>
-        </w:rPr>
-      </w:pPr>
-      <w:r>
-        <w:rPr>
-          <w:rFonts w:ascii="Garamond" w:hAnsi="Garamond"/>
-          <w:b/>
-        </w:rPr>
-        <w:lastRenderedPageBreak/>
         <w:t xml:space="preserve">Switch to cliff. </w:t>
       </w:r>
       <w:r>
@@ -1397,6 +1523,119 @@
 <file path=word/numbering.xml><?xml version="1.0" encoding="utf-8"?>
 <w:numbering xmlns:wpc="http://schemas.microsoft.com/office/word/2010/wordprocessingCanvas" xmlns:mo="http://schemas.microsoft.com/office/mac/office/2008/main" xmlns:mc="http://schemas.openxmlformats.org/markup-compatibility/2006" xmlns:mv="urn:schemas-microsoft-com:mac:vml" xmlns:o="urn:schemas-microsoft-com:office:office" xmlns:r="http://schemas.openxmlformats.org/officeDocument/2006/relationships" xmlns:m="http://schemas.openxmlformats.org/officeDocument/2006/math" xmlns:v="urn:schemas-microsoft-com:vml" xmlns:wp14="http://schemas.microsoft.com/office/word/2010/wordprocessingDrawing" xmlns:wp="http://schemas.openxmlformats.org/drawingml/2006/wordprocessingDrawing" xmlns:w10="urn:schemas-microsoft-com:office:word" xmlns:w="http://schemas.openxmlformats.org/wordprocessingml/2006/main" xmlns:w14="http://schemas.microsoft.com/office/word/2010/wordml" xmlns:wpg="http://schemas.microsoft.com/office/word/2010/wordprocessingGroup" xmlns:wpi="http://schemas.microsoft.com/office/word/2010/wordprocessingInk" xmlns:wne="http://schemas.microsoft.com/office/word/2006/wordml" xmlns:wps="http://schemas.microsoft.com/office/word/2010/wordprocessingShape" mc:Ignorable="w14 wp14">
   <w:abstractNum w:abstractNumId="0">
+    <w:nsid w:val="10832927"/>
+    <w:multiLevelType w:val="hybridMultilevel"/>
+    <w:tmpl w:val="C9BAA13C"/>
+    <w:lvl w:ilvl="0" w:tplc="04090001">
+      <w:start w:val="1"/>
+      <w:numFmt w:val="bullet"/>
+      <w:lvlText w:val=""/>
+      <w:lvlJc w:val="left"/>
+      <w:pPr>
+        <w:ind w:left="360" w:hanging="360"/>
+      </w:pPr>
+      <w:rPr>
+        <w:rFonts w:ascii="Symbol" w:hAnsi="Symbol" w:hint="default"/>
+      </w:rPr>
+    </w:lvl>
+    <w:lvl w:ilvl="1" w:tplc="04090003" w:tentative="1">
+      <w:start w:val="1"/>
+      <w:numFmt w:val="bullet"/>
+      <w:lvlText w:val="o"/>
+      <w:lvlJc w:val="left"/>
+      <w:pPr>
+        <w:ind w:left="1080" w:hanging="360"/>
+      </w:pPr>
+      <w:rPr>
+        <w:rFonts w:ascii="Courier New" w:hAnsi="Courier New" w:hint="default"/>
+      </w:rPr>
+    </w:lvl>
+    <w:lvl w:ilvl="2" w:tplc="04090005" w:tentative="1">
+      <w:start w:val="1"/>
+      <w:numFmt w:val="bullet"/>
+      <w:lvlText w:val=""/>
+      <w:lvlJc w:val="left"/>
+      <w:pPr>
+        <w:ind w:left="1800" w:hanging="360"/>
+      </w:pPr>
+      <w:rPr>
+        <w:rFonts w:ascii="Wingdings" w:hAnsi="Wingdings" w:hint="default"/>
+      </w:rPr>
+    </w:lvl>
+    <w:lvl w:ilvl="3" w:tplc="04090001" w:tentative="1">
+      <w:start w:val="1"/>
+      <w:numFmt w:val="bullet"/>
+      <w:lvlText w:val=""/>
+      <w:lvlJc w:val="left"/>
+      <w:pPr>
+        <w:ind w:left="2520" w:hanging="360"/>
+      </w:pPr>
+      <w:rPr>
+        <w:rFonts w:ascii="Symbol" w:hAnsi="Symbol" w:hint="default"/>
+      </w:rPr>
+    </w:lvl>
+    <w:lvl w:ilvl="4" w:tplc="04090003" w:tentative="1">
+      <w:start w:val="1"/>
+      <w:numFmt w:val="bullet"/>
+      <w:lvlText w:val="o"/>
+      <w:lvlJc w:val="left"/>
+      <w:pPr>
+        <w:ind w:left="3240" w:hanging="360"/>
+      </w:pPr>
+      <w:rPr>
+        <w:rFonts w:ascii="Courier New" w:hAnsi="Courier New" w:hint="default"/>
+      </w:rPr>
+    </w:lvl>
+    <w:lvl w:ilvl="5" w:tplc="04090005" w:tentative="1">
+      <w:start w:val="1"/>
+      <w:numFmt w:val="bullet"/>
+      <w:lvlText w:val=""/>
+      <w:lvlJc w:val="left"/>
+      <w:pPr>
+        <w:ind w:left="3960" w:hanging="360"/>
+      </w:pPr>
+      <w:rPr>
+        <w:rFonts w:ascii="Wingdings" w:hAnsi="Wingdings" w:hint="default"/>
+      </w:rPr>
+    </w:lvl>
+    <w:lvl w:ilvl="6" w:tplc="04090001" w:tentative="1">
+      <w:start w:val="1"/>
+      <w:numFmt w:val="bullet"/>
+      <w:lvlText w:val=""/>
+      <w:lvlJc w:val="left"/>
+      <w:pPr>
+        <w:ind w:left="4680" w:hanging="360"/>
+      </w:pPr>
+      <w:rPr>
+        <w:rFonts w:ascii="Symbol" w:hAnsi="Symbol" w:hint="default"/>
+      </w:rPr>
+    </w:lvl>
+    <w:lvl w:ilvl="7" w:tplc="04090003" w:tentative="1">
+      <w:start w:val="1"/>
+      <w:numFmt w:val="bullet"/>
+      <w:lvlText w:val="o"/>
+      <w:lvlJc w:val="left"/>
+      <w:pPr>
+        <w:ind w:left="5400" w:hanging="360"/>
+      </w:pPr>
+      <w:rPr>
+        <w:rFonts w:ascii="Courier New" w:hAnsi="Courier New" w:hint="default"/>
+      </w:rPr>
+    </w:lvl>
+    <w:lvl w:ilvl="8" w:tplc="04090005" w:tentative="1">
+      <w:start w:val="1"/>
+      <w:numFmt w:val="bullet"/>
+      <w:lvlText w:val=""/>
+      <w:lvlJc w:val="left"/>
+      <w:pPr>
+        <w:ind w:left="6120" w:hanging="360"/>
+      </w:pPr>
+      <w:rPr>
+        <w:rFonts w:ascii="Wingdings" w:hAnsi="Wingdings" w:hint="default"/>
+      </w:rPr>
+    </w:lvl>
+  </w:abstractNum>
+  <w:abstractNum w:abstractNumId="1">
     <w:nsid w:val="3AF50211"/>
     <w:multiLevelType w:val="hybridMultilevel"/>
     <w:tmpl w:val="06402C80"/>
@@ -1509,7 +1748,7 @@
       </w:rPr>
     </w:lvl>
   </w:abstractNum>
-  <w:abstractNum w:abstractNumId="1">
+  <w:abstractNum w:abstractNumId="2">
     <w:nsid w:val="40971B35"/>
     <w:multiLevelType w:val="hybridMultilevel"/>
     <w:tmpl w:val="23FA9CA6"/>
@@ -1622,7 +1861,7 @@
       </w:rPr>
     </w:lvl>
   </w:abstractNum>
-  <w:abstractNum w:abstractNumId="2">
+  <w:abstractNum w:abstractNumId="3">
     <w:nsid w:val="47205AB5"/>
     <w:multiLevelType w:val="hybridMultilevel"/>
     <w:tmpl w:val="8904FFEE"/>
@@ -1632,19 +1871,19 @@
       <w:lvlText w:val=""/>
       <w:lvlJc w:val="left"/>
       <w:pPr>
-        <w:ind w:left="720" w:hanging="360"/>
+        <w:ind w:left="360" w:hanging="360"/>
       </w:pPr>
       <w:rPr>
         <w:rFonts w:ascii="Symbol" w:hAnsi="Symbol" w:hint="default"/>
       </w:rPr>
     </w:lvl>
-    <w:lvl w:ilvl="1" w:tplc="04090003" w:tentative="1">
+    <w:lvl w:ilvl="1" w:tplc="04090003">
       <w:start w:val="1"/>
       <w:numFmt w:val="bullet"/>
       <w:lvlText w:val="o"/>
       <w:lvlJc w:val="left"/>
       <w:pPr>
-        <w:ind w:left="1440" w:hanging="360"/>
+        <w:ind w:left="1080" w:hanging="360"/>
       </w:pPr>
       <w:rPr>
         <w:rFonts w:ascii="Courier New" w:hAnsi="Courier New" w:hint="default"/>
@@ -1656,7 +1895,7 @@
       <w:lvlText w:val=""/>
       <w:lvlJc w:val="left"/>
       <w:pPr>
-        <w:ind w:left="2160" w:hanging="360"/>
+        <w:ind w:left="1800" w:hanging="360"/>
       </w:pPr>
       <w:rPr>
         <w:rFonts w:ascii="Wingdings" w:hAnsi="Wingdings" w:hint="default"/>
@@ -1668,7 +1907,7 @@
       <w:lvlText w:val=""/>
       <w:lvlJc w:val="left"/>
       <w:pPr>
-        <w:ind w:left="2880" w:hanging="360"/>
+        <w:ind w:left="2520" w:hanging="360"/>
       </w:pPr>
       <w:rPr>
         <w:rFonts w:ascii="Symbol" w:hAnsi="Symbol" w:hint="default"/>
@@ -1680,7 +1919,7 @@
       <w:lvlText w:val="o"/>
       <w:lvlJc w:val="left"/>
       <w:pPr>
-        <w:ind w:left="3600" w:hanging="360"/>
+        <w:ind w:left="3240" w:hanging="360"/>
       </w:pPr>
       <w:rPr>
         <w:rFonts w:ascii="Courier New" w:hAnsi="Courier New" w:hint="default"/>
@@ -1692,7 +1931,7 @@
       <w:lvlText w:val=""/>
       <w:lvlJc w:val="left"/>
       <w:pPr>
-        <w:ind w:left="4320" w:hanging="360"/>
+        <w:ind w:left="3960" w:hanging="360"/>
       </w:pPr>
       <w:rPr>
         <w:rFonts w:ascii="Wingdings" w:hAnsi="Wingdings" w:hint="default"/>
@@ -1704,7 +1943,7 @@
       <w:lvlText w:val=""/>
       <w:lvlJc w:val="left"/>
       <w:pPr>
-        <w:ind w:left="5040" w:hanging="360"/>
+        <w:ind w:left="4680" w:hanging="360"/>
       </w:pPr>
       <w:rPr>
         <w:rFonts w:ascii="Symbol" w:hAnsi="Symbol" w:hint="default"/>
@@ -1716,7 +1955,7 @@
       <w:lvlText w:val="o"/>
       <w:lvlJc w:val="left"/>
       <w:pPr>
-        <w:ind w:left="5760" w:hanging="360"/>
+        <w:ind w:left="5400" w:hanging="360"/>
       </w:pPr>
       <w:rPr>
         <w:rFonts w:ascii="Courier New" w:hAnsi="Courier New" w:hint="default"/>
@@ -1728,14 +1967,14 @@
       <w:lvlText w:val=""/>
       <w:lvlJc w:val="left"/>
       <w:pPr>
-        <w:ind w:left="6480" w:hanging="360"/>
+        <w:ind w:left="6120" w:hanging="360"/>
       </w:pPr>
       <w:rPr>
         <w:rFonts w:ascii="Wingdings" w:hAnsi="Wingdings" w:hint="default"/>
       </w:rPr>
     </w:lvl>
   </w:abstractNum>
-  <w:abstractNum w:abstractNumId="3">
+  <w:abstractNum w:abstractNumId="4">
     <w:nsid w:val="52C05B36"/>
     <w:multiLevelType w:val="hybridMultilevel"/>
     <w:tmpl w:val="C41ACDCE"/>
@@ -1848,7 +2087,233 @@
       </w:rPr>
     </w:lvl>
   </w:abstractNum>
-  <w:abstractNum w:abstractNumId="4">
+  <w:abstractNum w:abstractNumId="5">
+    <w:nsid w:val="64D46CE5"/>
+    <w:multiLevelType w:val="hybridMultilevel"/>
+    <w:tmpl w:val="1CB01552"/>
+    <w:lvl w:ilvl="0" w:tplc="04090001">
+      <w:start w:val="1"/>
+      <w:numFmt w:val="bullet"/>
+      <w:lvlText w:val=""/>
+      <w:lvlJc w:val="left"/>
+      <w:pPr>
+        <w:ind w:left="360" w:hanging="360"/>
+      </w:pPr>
+      <w:rPr>
+        <w:rFonts w:ascii="Symbol" w:hAnsi="Symbol" w:hint="default"/>
+      </w:rPr>
+    </w:lvl>
+    <w:lvl w:ilvl="1" w:tplc="04090003">
+      <w:start w:val="1"/>
+      <w:numFmt w:val="bullet"/>
+      <w:lvlText w:val="o"/>
+      <w:lvlJc w:val="left"/>
+      <w:pPr>
+        <w:ind w:left="1080" w:hanging="360"/>
+      </w:pPr>
+      <w:rPr>
+        <w:rFonts w:ascii="Courier New" w:hAnsi="Courier New" w:hint="default"/>
+      </w:rPr>
+    </w:lvl>
+    <w:lvl w:ilvl="2" w:tplc="04090005" w:tentative="1">
+      <w:start w:val="1"/>
+      <w:numFmt w:val="bullet"/>
+      <w:lvlText w:val=""/>
+      <w:lvlJc w:val="left"/>
+      <w:pPr>
+        <w:ind w:left="1800" w:hanging="360"/>
+      </w:pPr>
+      <w:rPr>
+        <w:rFonts w:ascii="Wingdings" w:hAnsi="Wingdings" w:hint="default"/>
+      </w:rPr>
+    </w:lvl>
+    <w:lvl w:ilvl="3" w:tplc="04090001" w:tentative="1">
+      <w:start w:val="1"/>
+      <w:numFmt w:val="bullet"/>
+      <w:lvlText w:val=""/>
+      <w:lvlJc w:val="left"/>
+      <w:pPr>
+        <w:ind w:left="2520" w:hanging="360"/>
+      </w:pPr>
+      <w:rPr>
+        <w:rFonts w:ascii="Symbol" w:hAnsi="Symbol" w:hint="default"/>
+      </w:rPr>
+    </w:lvl>
+    <w:lvl w:ilvl="4" w:tplc="04090003" w:tentative="1">
+      <w:start w:val="1"/>
+      <w:numFmt w:val="bullet"/>
+      <w:lvlText w:val="o"/>
+      <w:lvlJc w:val="left"/>
+      <w:pPr>
+        <w:ind w:left="3240" w:hanging="360"/>
+      </w:pPr>
+      <w:rPr>
+        <w:rFonts w:ascii="Courier New" w:hAnsi="Courier New" w:hint="default"/>
+      </w:rPr>
+    </w:lvl>
+    <w:lvl w:ilvl="5" w:tplc="04090005" w:tentative="1">
+      <w:start w:val="1"/>
+      <w:numFmt w:val="bullet"/>
+      <w:lvlText w:val=""/>
+      <w:lvlJc w:val="left"/>
+      <w:pPr>
+        <w:ind w:left="3960" w:hanging="360"/>
+      </w:pPr>
+      <w:rPr>
+        <w:rFonts w:ascii="Wingdings" w:hAnsi="Wingdings" w:hint="default"/>
+      </w:rPr>
+    </w:lvl>
+    <w:lvl w:ilvl="6" w:tplc="04090001" w:tentative="1">
+      <w:start w:val="1"/>
+      <w:numFmt w:val="bullet"/>
+      <w:lvlText w:val=""/>
+      <w:lvlJc w:val="left"/>
+      <w:pPr>
+        <w:ind w:left="4680" w:hanging="360"/>
+      </w:pPr>
+      <w:rPr>
+        <w:rFonts w:ascii="Symbol" w:hAnsi="Symbol" w:hint="default"/>
+      </w:rPr>
+    </w:lvl>
+    <w:lvl w:ilvl="7" w:tplc="04090003" w:tentative="1">
+      <w:start w:val="1"/>
+      <w:numFmt w:val="bullet"/>
+      <w:lvlText w:val="o"/>
+      <w:lvlJc w:val="left"/>
+      <w:pPr>
+        <w:ind w:left="5400" w:hanging="360"/>
+      </w:pPr>
+      <w:rPr>
+        <w:rFonts w:ascii="Courier New" w:hAnsi="Courier New" w:hint="default"/>
+      </w:rPr>
+    </w:lvl>
+    <w:lvl w:ilvl="8" w:tplc="04090005" w:tentative="1">
+      <w:start w:val="1"/>
+      <w:numFmt w:val="bullet"/>
+      <w:lvlText w:val=""/>
+      <w:lvlJc w:val="left"/>
+      <w:pPr>
+        <w:ind w:left="6120" w:hanging="360"/>
+      </w:pPr>
+      <w:rPr>
+        <w:rFonts w:ascii="Wingdings" w:hAnsi="Wingdings" w:hint="default"/>
+      </w:rPr>
+    </w:lvl>
+  </w:abstractNum>
+  <w:abstractNum w:abstractNumId="6">
+    <w:nsid w:val="73B53687"/>
+    <w:multiLevelType w:val="hybridMultilevel"/>
+    <w:tmpl w:val="4A285224"/>
+    <w:lvl w:ilvl="0" w:tplc="04090001">
+      <w:start w:val="1"/>
+      <w:numFmt w:val="bullet"/>
+      <w:lvlText w:val=""/>
+      <w:lvlJc w:val="left"/>
+      <w:pPr>
+        <w:ind w:left="360" w:hanging="360"/>
+      </w:pPr>
+      <w:rPr>
+        <w:rFonts w:ascii="Symbol" w:hAnsi="Symbol" w:hint="default"/>
+      </w:rPr>
+    </w:lvl>
+    <w:lvl w:ilvl="1" w:tplc="04090003">
+      <w:start w:val="1"/>
+      <w:numFmt w:val="bullet"/>
+      <w:lvlText w:val="o"/>
+      <w:lvlJc w:val="left"/>
+      <w:pPr>
+        <w:ind w:left="1080" w:hanging="360"/>
+      </w:pPr>
+      <w:rPr>
+        <w:rFonts w:ascii="Courier New" w:hAnsi="Courier New" w:hint="default"/>
+      </w:rPr>
+    </w:lvl>
+    <w:lvl w:ilvl="2" w:tplc="04090005" w:tentative="1">
+      <w:start w:val="1"/>
+      <w:numFmt w:val="bullet"/>
+      <w:lvlText w:val=""/>
+      <w:lvlJc w:val="left"/>
+      <w:pPr>
+        <w:ind w:left="1800" w:hanging="360"/>
+      </w:pPr>
+      <w:rPr>
+        <w:rFonts w:ascii="Wingdings" w:hAnsi="Wingdings" w:hint="default"/>
+      </w:rPr>
+    </w:lvl>
+    <w:lvl w:ilvl="3" w:tplc="04090001" w:tentative="1">
+      <w:start w:val="1"/>
+      <w:numFmt w:val="bullet"/>
+      <w:lvlText w:val=""/>
+      <w:lvlJc w:val="left"/>
+      <w:pPr>
+        <w:ind w:left="2520" w:hanging="360"/>
+      </w:pPr>
+      <w:rPr>
+        <w:rFonts w:ascii="Symbol" w:hAnsi="Symbol" w:hint="default"/>
+      </w:rPr>
+    </w:lvl>
+    <w:lvl w:ilvl="4" w:tplc="04090003" w:tentative="1">
+      <w:start w:val="1"/>
+      <w:numFmt w:val="bullet"/>
+      <w:lvlText w:val="o"/>
+      <w:lvlJc w:val="left"/>
+      <w:pPr>
+        <w:ind w:left="3240" w:hanging="360"/>
+      </w:pPr>
+      <w:rPr>
+        <w:rFonts w:ascii="Courier New" w:hAnsi="Courier New" w:hint="default"/>
+      </w:rPr>
+    </w:lvl>
+    <w:lvl w:ilvl="5" w:tplc="04090005" w:tentative="1">
+      <w:start w:val="1"/>
+      <w:numFmt w:val="bullet"/>
+      <w:lvlText w:val=""/>
+      <w:lvlJc w:val="left"/>
+      <w:pPr>
+        <w:ind w:left="3960" w:hanging="360"/>
+      </w:pPr>
+      <w:rPr>
+        <w:rFonts w:ascii="Wingdings" w:hAnsi="Wingdings" w:hint="default"/>
+      </w:rPr>
+    </w:lvl>
+    <w:lvl w:ilvl="6" w:tplc="04090001" w:tentative="1">
+      <w:start w:val="1"/>
+      <w:numFmt w:val="bullet"/>
+      <w:lvlText w:val=""/>
+      <w:lvlJc w:val="left"/>
+      <w:pPr>
+        <w:ind w:left="4680" w:hanging="360"/>
+      </w:pPr>
+      <w:rPr>
+        <w:rFonts w:ascii="Symbol" w:hAnsi="Symbol" w:hint="default"/>
+      </w:rPr>
+    </w:lvl>
+    <w:lvl w:ilvl="7" w:tplc="04090003" w:tentative="1">
+      <w:start w:val="1"/>
+      <w:numFmt w:val="bullet"/>
+      <w:lvlText w:val="o"/>
+      <w:lvlJc w:val="left"/>
+      <w:pPr>
+        <w:ind w:left="5400" w:hanging="360"/>
+      </w:pPr>
+      <w:rPr>
+        <w:rFonts w:ascii="Courier New" w:hAnsi="Courier New" w:hint="default"/>
+      </w:rPr>
+    </w:lvl>
+    <w:lvl w:ilvl="8" w:tplc="04090005" w:tentative="1">
+      <w:start w:val="1"/>
+      <w:numFmt w:val="bullet"/>
+      <w:lvlText w:val=""/>
+      <w:lvlJc w:val="left"/>
+      <w:pPr>
+        <w:ind w:left="6120" w:hanging="360"/>
+      </w:pPr>
+      <w:rPr>
+        <w:rFonts w:ascii="Wingdings" w:hAnsi="Wingdings" w:hint="default"/>
+      </w:rPr>
+    </w:lvl>
+  </w:abstractNum>
+  <w:abstractNum w:abstractNumId="7">
     <w:nsid w:val="73F376CF"/>
     <w:multiLevelType w:val="hybridMultilevel"/>
     <w:tmpl w:val="7E4A7272"/>
@@ -1961,7 +2426,7 @@
       </w:rPr>
     </w:lvl>
   </w:abstractNum>
-  <w:abstractNum w:abstractNumId="5">
+  <w:abstractNum w:abstractNumId="8">
     <w:nsid w:val="7AD22068"/>
     <w:multiLevelType w:val="hybridMultilevel"/>
     <w:tmpl w:val="ADF87FD8"/>
@@ -2051,22 +2516,31 @@
     </w:lvl>
   </w:abstractNum>
   <w:num w:numId="1">
+    <w:abstractNumId w:val="7"/>
+  </w:num>
+  <w:num w:numId="2">
+    <w:abstractNumId w:val="2"/>
+  </w:num>
+  <w:num w:numId="3">
+    <w:abstractNumId w:val="1"/>
+  </w:num>
+  <w:num w:numId="4">
     <w:abstractNumId w:val="4"/>
   </w:num>
-  <w:num w:numId="2">
-    <w:abstractNumId w:val="1"/>
-  </w:num>
-  <w:num w:numId="3">
-    <w:abstractNumId w:val="0"/>
-  </w:num>
-  <w:num w:numId="4">
+  <w:num w:numId="5">
     <w:abstractNumId w:val="3"/>
   </w:num>
-  <w:num w:numId="5">
-    <w:abstractNumId w:val="2"/>
+  <w:num w:numId="6">
+    <w:abstractNumId w:val="8"/>
   </w:num>
-  <w:num w:numId="6">
+  <w:num w:numId="7">
+    <w:abstractNumId w:val="6"/>
+  </w:num>
+  <w:num w:numId="8">
     <w:abstractNumId w:val="5"/>
+  </w:num>
+  <w:num w:numId="9">
+    <w:abstractNumId w:val="0"/>
   </w:num>
 </w:numbering>
 </file>
@@ -3544,7 +4018,7 @@
 </file>
 
 <file path=customXml/itemProps1.xml><?xml version="1.0" encoding="utf-8"?>
-<ds:datastoreItem xmlns:ds="http://schemas.openxmlformats.org/officeDocument/2006/customXml" ds:itemID="{E5F9D454-C138-274E-9447-FEF35AD77B5D}">
+<ds:datastoreItem xmlns:ds="http://schemas.openxmlformats.org/officeDocument/2006/customXml" ds:itemID="{D4A10E85-B9AA-5D4B-8637-B9C18C1C5E05}">
   <ds:schemaRefs>
     <ds:schemaRef ds:uri="http://schemas.openxmlformats.org/officeDocument/2006/bibliography"/>
   </ds:schemaRefs>

</xml_diff>

<commit_message>
Introduced generics for reflection for type-based selectio. That made unecessary a few tests. 373/3/0
</commit_message>
<xml_diff>
--- a/doc/TODO.docx
+++ b/doc/TODO.docx
@@ -30,33 +30,6 @@
     </w:p>
     <w:p>
       <w:pPr>
-        <w:rPr>
-          <w:rFonts w:ascii="Garamond" w:hAnsi="Garamond"/>
-        </w:rPr>
-      </w:pPr>
-      <w:r>
-        <w:rPr>
-          <w:rFonts w:ascii="Garamond" w:hAnsi="Garamond"/>
-        </w:rPr>
-        <w:t>2.1 Reconcile the API between Counter/CounterImpl/SamplingInterval/SamplingIntervalImpl</w:t>
-      </w:r>
-    </w:p>
-    <w:p>
-      <w:pPr>
-        <w:rPr>
-          <w:rFonts w:ascii="Garamond" w:hAnsi="Garamond"/>
-        </w:rPr>
-      </w:pPr>
-    </w:p>
-    <w:p>
-      <w:pPr>
-        <w:rPr>
-          <w:rFonts w:ascii="Garamond" w:hAnsi="Garamond"/>
-        </w:rPr>
-      </w:pPr>
-    </w:p>
-    <w:p>
-      <w:pPr>
         <w:pStyle w:val="ListParagraph"/>
         <w:numPr>
           <w:ilvl w:val="0"/>
@@ -66,6 +39,8 @@
           <w:rFonts w:ascii="Garamond" w:hAnsi="Garamond"/>
         </w:rPr>
       </w:pPr>
+      <w:bookmarkStart w:id="0" w:name="_GoBack"/>
+      <w:bookmarkEnd w:id="0"/>
       <w:r>
         <w:rPr>
           <w:rFonts w:ascii="Garamond" w:hAnsi="Garamond"/>
@@ -129,6 +104,60 @@
         <w:pStyle w:val="ListParagraph"/>
         <w:numPr>
           <w:ilvl w:val="0"/>
+          <w:numId w:val="8"/>
+        </w:numPr>
+        <w:rPr>
+          <w:rFonts w:ascii="Garamond" w:hAnsi="Garamond"/>
+        </w:rPr>
+      </w:pPr>
+      <w:r>
+        <w:rPr>
+          <w:rFonts w:ascii="Garamond" w:hAnsi="Garamond"/>
+          <w:b/>
+        </w:rPr>
+        <w:t xml:space="preserve">Using a Class as type selector. </w:t>
+      </w:r>
+      <w:r>
+        <w:rPr>
+          <w:rFonts w:ascii="Garamond" w:hAnsi="Garamond"/>
+        </w:rPr>
+        <w:t>Return to CounterValue</w:t>
+      </w:r>
+      <w:r>
+        <w:rPr>
+          <w:rFonts w:ascii="Garamond" w:hAnsi="Garamond"/>
+        </w:rPr>
+        <w:t>s.</w:t>
+      </w:r>
+      <w:r>
+        <w:t xml:space="preserve"> </w:t>
+      </w:r>
+      <w:r>
+        <w:rPr>
+          <w:rFonts w:ascii="Garamond" w:hAnsi="Garamond"/>
+        </w:rPr>
+        <w:t>getFailureTypes</w:t>
+      </w:r>
+      <w:r>
+        <w:rPr>
+          <w:rFonts w:ascii="Garamond" w:hAnsi="Garamond"/>
+        </w:rPr>
+        <w:t>(), Throwable type, find a better solution.</w:t>
+      </w:r>
+    </w:p>
+    <w:p>
+      <w:pPr>
+        <w:pStyle w:val="ListParagraph"/>
+        <w:rPr>
+          <w:rFonts w:ascii="Garamond" w:hAnsi="Garamond"/>
+        </w:rPr>
+      </w:pPr>
+    </w:p>
+    <w:p>
+      <w:pPr>
+        <w:pStyle w:val="ListParagraph"/>
+        <w:numPr>
+          <w:ilvl w:val="0"/>
           <w:numId w:val="7"/>
         </w:numPr>
         <w:rPr>
@@ -299,76 +328,6 @@
     <w:p>
       <w:pPr>
         <w:pStyle w:val="ListParagraph"/>
-        <w:numPr>
-          <w:ilvl w:val="0"/>
-          <w:numId w:val="8"/>
-        </w:numPr>
-        <w:rPr>
-          <w:rFonts w:ascii="Garamond" w:hAnsi="Garamond"/>
-        </w:rPr>
-      </w:pPr>
-      <w:r>
-        <w:rPr>
-          <w:rFonts w:ascii="Garamond" w:hAnsi="Garamond"/>
-          <w:b/>
-        </w:rPr>
-        <w:t xml:space="preserve">Using a Class as type selector. </w:t>
-      </w:r>
-      <w:r>
-        <w:rPr>
-          <w:rFonts w:ascii="Garamond" w:hAnsi="Garamond"/>
-        </w:rPr>
-        <w:t>Return to CounterValue</w:t>
-      </w:r>
-      <w:r>
-        <w:rPr>
-          <w:rFonts w:ascii="Garamond" w:hAnsi="Garamond"/>
-        </w:rPr>
-        <w:t>s.</w:t>
-      </w:r>
-      <w:r>
-        <w:t xml:space="preserve"> </w:t>
-      </w:r>
-      <w:r>
-        <w:rPr>
-          <w:rFonts w:ascii="Garamond" w:hAnsi="Garamond"/>
-        </w:rPr>
-        <w:t>getFailureTypes</w:t>
-      </w:r>
-      <w:r>
-        <w:rPr>
-          <w:rFonts w:ascii="Garamond" w:hAnsi="Garamond"/>
-        </w:rPr>
-        <w:t>(), Throwable type, find a better solution.</w:t>
-      </w:r>
-    </w:p>
-    <w:p>
-      <w:pPr>
-        <w:pStyle w:val="ListParagraph"/>
-        <w:numPr>
-          <w:ilvl w:val="1"/>
-          <w:numId w:val="8"/>
-        </w:numPr>
-        <w:rPr>
-          <w:rFonts w:ascii="Garamond" w:hAnsi="Garamond"/>
-        </w:rPr>
-      </w:pPr>
-      <w:r>
-        <w:rPr>
-          <w:rFonts w:ascii="Garamond" w:hAnsi="Garamond"/>
-        </w:rPr>
-        <w:t>A</w:t>
-      </w:r>
-      <w:r>
-        <w:rPr>
-          <w:rFonts w:ascii="Garamond" w:hAnsi="Garamond"/>
-        </w:rPr>
-        <w:t>pply the same pattern to Operation type.</w:t>
-      </w:r>
-    </w:p>
-    <w:p>
-      <w:pPr>
-        <w:pStyle w:val="ListParagraph"/>
         <w:ind w:left="1080"/>
         <w:rPr>
           <w:rFonts w:ascii="Garamond" w:hAnsi="Garamond"/>
@@ -705,8 +664,6 @@
           <w:b/>
         </w:rPr>
       </w:pPr>
-      <w:bookmarkStart w:id="0" w:name="_GoBack"/>
-      <w:bookmarkEnd w:id="0"/>
     </w:p>
     <w:p>
       <w:pPr>
@@ -725,7 +682,6 @@
           <w:rFonts w:ascii="Garamond" w:hAnsi="Garamond"/>
           <w:b/>
         </w:rPr>
-        <w:lastRenderedPageBreak/>
         <w:t xml:space="preserve">From activeMQ load testing: </w:t>
       </w:r>
       <w:r>
@@ -791,6 +747,7 @@
           <w:rFonts w:ascii="Garamond" w:hAnsi="Garamond"/>
           <w:b/>
         </w:rPr>
+        <w:lastRenderedPageBreak/>
         <w:t>The Hierarchical Repository Key Reading is Slow</w:t>
       </w:r>
       <w:r>
@@ -4018,7 +3975,7 @@
 </file>
 
 <file path=customXml/itemProps1.xml><?xml version="1.0" encoding="utf-8"?>
-<ds:datastoreItem xmlns:ds="http://schemas.openxmlformats.org/officeDocument/2006/customXml" ds:itemID="{D4A10E85-B9AA-5D4B-8637-B9C18C1C5E05}">
+<ds:datastoreItem xmlns:ds="http://schemas.openxmlformats.org/officeDocument/2006/customXml" ds:itemID="{4A93FCA2-E7F4-3446-953A-A35818E27193}">
   <ds:schemaRefs>
     <ds:schemaRef ds:uri="http://schemas.openxmlformats.org/officeDocument/2006/bibliography"/>
   </ds:schemaRefs>

</xml_diff>

<commit_message>
a new Sampler. Step 4, not fully functional yet. 381/1/0.
</commit_message>
<xml_diff>
--- a/doc/TODO.docx
+++ b/doc/TODO.docx
@@ -39,291 +39,126 @@
           <w:rFonts w:ascii="Garamond" w:hAnsi="Garamond"/>
         </w:rPr>
       </w:pPr>
+      <w:r>
+        <w:rPr>
+          <w:rFonts w:ascii="Garamond" w:hAnsi="Garamond"/>
+          <w:b/>
+        </w:rPr>
+        <w:t xml:space="preserve">Main sampler implementation. </w:t>
+      </w:r>
+      <w:r>
+        <w:rPr>
+          <w:rFonts w:ascii="Garamond" w:hAnsi="Garamond"/>
+        </w:rPr>
+        <w:t>Assume that SamplerImpl.run() is called at irregular intervals, make sure I generate regular samples. Test happy path and all edge cases.</w:t>
+      </w:r>
+    </w:p>
+    <w:p>
+      <w:pPr>
+        <w:pStyle w:val="ListParagraph"/>
+        <w:numPr>
+          <w:ilvl w:val="1"/>
+          <w:numId w:val="6"/>
+        </w:numPr>
+        <w:rPr>
+          <w:rFonts w:ascii="Garamond" w:hAnsi="Garamond"/>
+        </w:rPr>
+      </w:pPr>
+      <w:r>
+        <w:rPr>
+          <w:rFonts w:ascii="Garamond" w:hAnsi="Garamond"/>
+        </w:rPr>
+        <w:t>Very small intervals</w:t>
+      </w:r>
+    </w:p>
+    <w:p>
+      <w:pPr>
+        <w:pStyle w:val="ListParagraph"/>
+        <w:numPr>
+          <w:ilvl w:val="1"/>
+          <w:numId w:val="6"/>
+        </w:numPr>
+        <w:rPr>
+          <w:rFonts w:ascii="Garamond" w:hAnsi="Garamond"/>
+        </w:rPr>
+      </w:pPr>
+      <w:r>
+        <w:rPr>
+          <w:rFonts w:ascii="Garamond" w:hAnsi="Garamond"/>
+        </w:rPr>
+        <w:t>Very large intervals – longer than the sampling interval, repeatedly</w:t>
+      </w:r>
+    </w:p>
+    <w:p>
+      <w:pPr>
+        <w:pStyle w:val="ListParagraph"/>
+        <w:rPr>
+          <w:rFonts w:ascii="Garamond" w:hAnsi="Garamond"/>
+        </w:rPr>
+      </w:pPr>
+    </w:p>
+    <w:p>
+      <w:pPr>
+        <w:pStyle w:val="ListParagraph"/>
+        <w:numPr>
+          <w:ilvl w:val="0"/>
+          <w:numId w:val="7"/>
+        </w:numPr>
+        <w:rPr>
+          <w:rFonts w:ascii="Garamond" w:hAnsi="Garamond"/>
+        </w:rPr>
+      </w:pPr>
+      <w:r>
+        <w:rPr>
+          <w:rFonts w:ascii="Garamond" w:hAnsi="Garamond"/>
+          <w:b/>
+        </w:rPr>
+        <w:t xml:space="preserve">SamplerImplStressTest </w:t>
+      </w:r>
+    </w:p>
+    <w:p>
+      <w:pPr>
+        <w:pStyle w:val="ListParagraph"/>
+        <w:numPr>
+          <w:ilvl w:val="1"/>
+          <w:numId w:val="7"/>
+        </w:numPr>
+        <w:rPr>
+          <w:rFonts w:ascii="Garamond" w:hAnsi="Garamond"/>
+        </w:rPr>
+      </w:pPr>
+      <w:r>
+        <w:rPr>
+          <w:rFonts w:ascii="Garamond" w:hAnsi="Garamond"/>
+        </w:rPr>
+        <w:t>Return to severalSamplingCycles()</w:t>
+      </w:r>
+    </w:p>
+    <w:p>
+      <w:pPr>
+        <w:pStyle w:val="ListParagraph"/>
+        <w:numPr>
+          <w:ilvl w:val="1"/>
+          <w:numId w:val="7"/>
+        </w:numPr>
+        <w:rPr>
+          <w:rFonts w:ascii="Garamond" w:hAnsi="Garamond"/>
+        </w:rPr>
+      </w:pPr>
+      <w:r>
+        <w:rPr>
+          <w:rFonts w:ascii="Garamond" w:hAnsi="Garamond"/>
+        </w:rPr>
+        <w:t>I</w:t>
+      </w:r>
+      <w:r>
+        <w:rPr>
+          <w:rFonts w:ascii="Garamond" w:hAnsi="Garamond"/>
+        </w:rPr>
+        <w:t>mprove it with testing other sampling-related results that are going to be implemented.</w:t>
+      </w:r>
       <w:bookmarkStart w:id="0" w:name="_GoBack"/>
       <w:bookmarkEnd w:id="0"/>
-      <w:r>
-        <w:rPr>
-          <w:rFonts w:ascii="Garamond" w:hAnsi="Garamond"/>
-          <w:b/>
-        </w:rPr>
-        <w:t xml:space="preserve">Main sampler implementation. </w:t>
-      </w:r>
-      <w:r>
-        <w:rPr>
-          <w:rFonts w:ascii="Garamond" w:hAnsi="Garamond"/>
-        </w:rPr>
-        <w:t>Assume that SamplerImpl.run() is called at irregular intervals, make sure I generate regular samples. Test happy path and all edge cases.</w:t>
-      </w:r>
-    </w:p>
-    <w:p>
-      <w:pPr>
-        <w:pStyle w:val="ListParagraph"/>
-        <w:numPr>
-          <w:ilvl w:val="1"/>
-          <w:numId w:val="6"/>
-        </w:numPr>
-        <w:rPr>
-          <w:rFonts w:ascii="Garamond" w:hAnsi="Garamond"/>
-        </w:rPr>
-      </w:pPr>
-      <w:r>
-        <w:rPr>
-          <w:rFonts w:ascii="Garamond" w:hAnsi="Garamond"/>
-        </w:rPr>
-        <w:t>Very small intervals</w:t>
-      </w:r>
-    </w:p>
-    <w:p>
-      <w:pPr>
-        <w:pStyle w:val="ListParagraph"/>
-        <w:numPr>
-          <w:ilvl w:val="1"/>
-          <w:numId w:val="6"/>
-        </w:numPr>
-        <w:rPr>
-          <w:rFonts w:ascii="Garamond" w:hAnsi="Garamond"/>
-        </w:rPr>
-      </w:pPr>
-      <w:r>
-        <w:rPr>
-          <w:rFonts w:ascii="Garamond" w:hAnsi="Garamond"/>
-        </w:rPr>
-        <w:t>Very large intervals – longer than the sampling interval, repeatedly</w:t>
-      </w:r>
-    </w:p>
-    <w:p>
-      <w:pPr>
-        <w:pStyle w:val="ListParagraph"/>
-        <w:rPr>
-          <w:rFonts w:ascii="Garamond" w:hAnsi="Garamond"/>
-        </w:rPr>
-      </w:pPr>
-    </w:p>
-    <w:p>
-      <w:pPr>
-        <w:pStyle w:val="ListParagraph"/>
-        <w:numPr>
-          <w:ilvl w:val="0"/>
-          <w:numId w:val="8"/>
-        </w:numPr>
-        <w:rPr>
-          <w:rFonts w:ascii="Garamond" w:hAnsi="Garamond"/>
-        </w:rPr>
-      </w:pPr>
-      <w:r>
-        <w:rPr>
-          <w:rFonts w:ascii="Garamond" w:hAnsi="Garamond"/>
-          <w:b/>
-        </w:rPr>
-        <w:t xml:space="preserve">Using a Class as type selector. </w:t>
-      </w:r>
-      <w:r>
-        <w:rPr>
-          <w:rFonts w:ascii="Garamond" w:hAnsi="Garamond"/>
-        </w:rPr>
-        <w:t>Return to CounterValue</w:t>
-      </w:r>
-      <w:r>
-        <w:rPr>
-          <w:rFonts w:ascii="Garamond" w:hAnsi="Garamond"/>
-        </w:rPr>
-        <w:t>s.</w:t>
-      </w:r>
-      <w:r>
-        <w:t xml:space="preserve"> </w:t>
-      </w:r>
-      <w:r>
-        <w:rPr>
-          <w:rFonts w:ascii="Garamond" w:hAnsi="Garamond"/>
-        </w:rPr>
-        <w:t>getFailureTypes</w:t>
-      </w:r>
-      <w:r>
-        <w:rPr>
-          <w:rFonts w:ascii="Garamond" w:hAnsi="Garamond"/>
-        </w:rPr>
-        <w:t>(), Throwable type, find a better solution.</w:t>
-      </w:r>
-    </w:p>
-    <w:p>
-      <w:pPr>
-        <w:pStyle w:val="ListParagraph"/>
-        <w:rPr>
-          <w:rFonts w:ascii="Garamond" w:hAnsi="Garamond"/>
-        </w:rPr>
-      </w:pPr>
-    </w:p>
-    <w:p>
-      <w:pPr>
-        <w:pStyle w:val="ListParagraph"/>
-        <w:numPr>
-          <w:ilvl w:val="0"/>
-          <w:numId w:val="7"/>
-        </w:numPr>
-        <w:rPr>
-          <w:rFonts w:ascii="Garamond" w:hAnsi="Garamond"/>
-        </w:rPr>
-      </w:pPr>
-      <w:r>
-        <w:rPr>
-          <w:rFonts w:ascii="Garamond" w:hAnsi="Garamond"/>
-          <w:b/>
-        </w:rPr>
-        <w:t xml:space="preserve">SamplerImplStressTest </w:t>
-      </w:r>
-    </w:p>
-    <w:p>
-      <w:pPr>
-        <w:pStyle w:val="ListParagraph"/>
-        <w:numPr>
-          <w:ilvl w:val="1"/>
-          <w:numId w:val="7"/>
-        </w:numPr>
-        <w:rPr>
-          <w:rFonts w:ascii="Garamond" w:hAnsi="Garamond"/>
-        </w:rPr>
-      </w:pPr>
-      <w:r>
-        <w:rPr>
-          <w:rFonts w:ascii="Garamond" w:hAnsi="Garamond"/>
-        </w:rPr>
-        <w:t>Return to severalSamplingCycles()</w:t>
-      </w:r>
-    </w:p>
-    <w:p>
-      <w:pPr>
-        <w:pStyle w:val="ListParagraph"/>
-        <w:numPr>
-          <w:ilvl w:val="1"/>
-          <w:numId w:val="7"/>
-        </w:numPr>
-        <w:rPr>
-          <w:rFonts w:ascii="Garamond" w:hAnsi="Garamond"/>
-        </w:rPr>
-      </w:pPr>
-      <w:r>
-        <w:rPr>
-          <w:rFonts w:ascii="Garamond" w:hAnsi="Garamond"/>
-        </w:rPr>
-        <w:t>I</w:t>
-      </w:r>
-      <w:r>
-        <w:rPr>
-          <w:rFonts w:ascii="Garamond" w:hAnsi="Garamond"/>
-        </w:rPr>
-        <w:t>mprove it with testing other sampling-related results that are going to be implemented.</w:t>
-      </w:r>
-      <w:r>
-        <w:rPr>
-          <w:rFonts w:ascii="Garamond" w:hAnsi="Garamond"/>
-        </w:rPr>
-        <w:br/>
-      </w:r>
-    </w:p>
-    <w:p>
-      <w:pPr>
-        <w:pStyle w:val="ListParagraph"/>
-        <w:numPr>
-          <w:ilvl w:val="0"/>
-          <w:numId w:val="7"/>
-        </w:numPr>
-        <w:rPr>
-          <w:rFonts w:ascii="Garamond" w:hAnsi="Garamond"/>
-          <w:b/>
-        </w:rPr>
-      </w:pPr>
-      <w:r>
-        <w:rPr>
-          <w:rFonts w:ascii="Garamond" w:hAnsi="Garamond"/>
-          <w:b/>
-        </w:rPr>
-        <w:t>Failure Counters</w:t>
-      </w:r>
-    </w:p>
-    <w:p>
-      <w:pPr>
-        <w:pStyle w:val="ListParagraph"/>
-        <w:numPr>
-          <w:ilvl w:val="1"/>
-          <w:numId w:val="7"/>
-        </w:numPr>
-        <w:rPr>
-          <w:rFonts w:ascii="Garamond" w:hAnsi="Garamond"/>
-        </w:rPr>
-      </w:pPr>
-      <w:r>
-        <w:rPr>
-          <w:rFonts w:ascii="Garamond" w:hAnsi="Garamond"/>
-        </w:rPr>
-        <w:t>Implement support for failure counters.</w:t>
-      </w:r>
-      <w:r>
-        <w:rPr>
-          <w:rFonts w:ascii="Garamond" w:hAnsi="Garamond"/>
-        </w:rPr>
-        <w:t xml:space="preserve"> Return to </w:t>
-      </w:r>
-      <w:r>
-        <w:rPr>
-          <w:rFonts w:ascii="Garamond" w:hAnsi="Garamond"/>
-        </w:rPr>
-        <w:t>CounterValues</w:t>
-      </w:r>
-      <w:r>
-        <w:rPr>
-          <w:rFonts w:ascii="Garamond" w:hAnsi="Garamond"/>
-        </w:rPr>
-        <w:t>.</w:t>
-      </w:r>
-    </w:p>
-    <w:p>
-      <w:pPr>
-        <w:pStyle w:val="ListParagraph"/>
-        <w:numPr>
-          <w:ilvl w:val="1"/>
-          <w:numId w:val="7"/>
-        </w:numPr>
-        <w:rPr>
-          <w:rFonts w:ascii="Garamond" w:hAnsi="Garamond"/>
-        </w:rPr>
-      </w:pPr>
-      <w:r>
-        <w:rPr>
-          <w:rFonts w:ascii="Garamond" w:hAnsi="Garamond"/>
-        </w:rPr>
-        <w:t>Implementation and test for different failures</w:t>
-      </w:r>
-    </w:p>
-    <w:p>
-      <w:pPr>
-        <w:pStyle w:val="ListParagraph"/>
-        <w:numPr>
-          <w:ilvl w:val="1"/>
-          <w:numId w:val="7"/>
-        </w:numPr>
-        <w:rPr>
-          <w:rFonts w:ascii="Garamond" w:hAnsi="Garamond"/>
-        </w:rPr>
-      </w:pPr>
-      <w:r>
-        <w:rPr>
-          <w:rFonts w:ascii="Garamond" w:hAnsi="Garamond"/>
-        </w:rPr>
-        <w:t xml:space="preserve">Return to </w:t>
-      </w:r>
-      <w:r>
-        <w:rPr>
-          <w:rFonts w:ascii="Garamond" w:hAnsi="Garamond"/>
-        </w:rPr>
-        <w:t>NonBlockingCounterTest</w:t>
-      </w:r>
-    </w:p>
-    <w:p>
-      <w:pPr>
-        <w:rPr>
-          <w:rFonts w:ascii="Garamond" w:hAnsi="Garamond"/>
-        </w:rPr>
-      </w:pPr>
     </w:p>
     <w:p>
       <w:pPr>
@@ -747,7 +582,6 @@
           <w:rFonts w:ascii="Garamond" w:hAnsi="Garamond"/>
           <w:b/>
         </w:rPr>
-        <w:lastRenderedPageBreak/>
         <w:t>The Hierarchical Repository Key Reading is Slow</w:t>
       </w:r>
       <w:r>
@@ -857,6 +691,7 @@
           <w:rFonts w:ascii="Garamond" w:hAnsi="Garamond"/>
           <w:b/>
         </w:rPr>
+        <w:lastRenderedPageBreak/>
         <w:t>log4j</w:t>
       </w:r>
       <w:r>
@@ -3975,7 +3810,7 @@
 </file>
 
 <file path=customXml/itemProps1.xml><?xml version="1.0" encoding="utf-8"?>
-<ds:datastoreItem xmlns:ds="http://schemas.openxmlformats.org/officeDocument/2006/customXml" ds:itemID="{4A93FCA2-E7F4-3446-953A-A35818E27193}">
+<ds:datastoreItem xmlns:ds="http://schemas.openxmlformats.org/officeDocument/2006/customXml" ds:itemID="{943EB187-33FF-B34F-B55F-4FB7141E8D08}">
   <ds:schemaRefs>
     <ds:schemaRef ds:uri="http://schemas.openxmlformats.org/officeDocument/2006/bibliography"/>
   </ds:schemaRefs>

</xml_diff>

<commit_message>
a new Sampler. Step 5, not fully functional yet. 384/2/0.
</commit_message>
<xml_diff>
--- a/doc/TODO.docx
+++ b/doc/TODO.docx
@@ -42,6 +42,21 @@
       <w:r>
         <w:rPr>
           <w:rFonts w:ascii="Garamond" w:hAnsi="Garamond"/>
+        </w:rPr>
+        <w:t>(go to SamplerImpl line 341)</w:t>
+      </w:r>
+      <w:bookmarkStart w:id="0" w:name="_GoBack"/>
+      <w:bookmarkEnd w:id="0"/>
+      <w:r>
+        <w:rPr>
+          <w:rFonts w:ascii="Garamond" w:hAnsi="Garamond"/>
+          <w:b/>
+        </w:rPr>
+        <w:t xml:space="preserve"> </w:t>
+      </w:r>
+      <w:r>
+        <w:rPr>
+          <w:rFonts w:ascii="Garamond" w:hAnsi="Garamond"/>
           <w:b/>
         </w:rPr>
         <w:t xml:space="preserve">Main sampler implementation. </w:t>
@@ -91,6 +106,46 @@
     </w:p>
     <w:p>
       <w:pPr>
+        <w:rPr>
+          <w:rFonts w:ascii="Garamond" w:hAnsi="Garamond"/>
+        </w:rPr>
+      </w:pPr>
+    </w:p>
+    <w:p>
+      <w:pPr>
+        <w:pStyle w:val="ListParagraph"/>
+        <w:numPr>
+          <w:ilvl w:val="0"/>
+          <w:numId w:val="9"/>
+        </w:numPr>
+        <w:rPr>
+          <w:rFonts w:ascii="Garamond" w:hAnsi="Garamond"/>
+        </w:rPr>
+      </w:pPr>
+      <w:r>
+        <w:rPr>
+          <w:rFonts w:ascii="Garamond" w:hAnsi="Garamond"/>
+        </w:rPr>
+        <w:t>Get rid of FailureCounter.</w:t>
+      </w:r>
+      <w:r>
+        <w:rPr>
+          <w:rFonts w:ascii="Garamond" w:hAnsi="Garamond"/>
+        </w:rPr>
+        <w:t xml:space="preserve"> public Class&lt;? extends Throwable&gt; getFailureType();</w:t>
+      </w:r>
+    </w:p>
+    <w:p>
+      <w:pPr>
+        <w:pStyle w:val="ListParagraph"/>
+        <w:ind w:left="360"/>
+        <w:rPr>
+          <w:rFonts w:ascii="Garamond" w:hAnsi="Garamond"/>
+        </w:rPr>
+      </w:pPr>
+    </w:p>
+    <w:p>
+      <w:pPr>
         <w:pStyle w:val="ListParagraph"/>
         <w:rPr>
           <w:rFonts w:ascii="Garamond" w:hAnsi="Garamond"/>
@@ -157,8 +212,6 @@
         </w:rPr>
         <w:t>mprove it with testing other sampling-related results that are going to be implemented.</w:t>
       </w:r>
-      <w:bookmarkStart w:id="0" w:name="_GoBack"/>
-      <w:bookmarkEnd w:id="0"/>
     </w:p>
     <w:p>
       <w:pPr>
@@ -621,6 +674,7 @@
           <w:rFonts w:ascii="Garamond" w:hAnsi="Garamond"/>
           <w:b/>
         </w:rPr>
+        <w:lastRenderedPageBreak/>
         <w:t>Compression</w:t>
       </w:r>
       <w:r>
@@ -691,7 +745,6 @@
           <w:rFonts w:ascii="Garamond" w:hAnsi="Garamond"/>
           <w:b/>
         </w:rPr>
-        <w:lastRenderedPageBreak/>
         <w:t>log4j</w:t>
       </w:r>
       <w:r>
@@ -3810,7 +3863,7 @@
 </file>
 
 <file path=customXml/itemProps1.xml><?xml version="1.0" encoding="utf-8"?>
-<ds:datastoreItem xmlns:ds="http://schemas.openxmlformats.org/officeDocument/2006/customXml" ds:itemID="{943EB187-33FF-B34F-B55F-4FB7141E8D08}">
+<ds:datastoreItem xmlns:ds="http://schemas.openxmlformats.org/officeDocument/2006/customXml" ds:itemID="{41BC7DB8-F2C4-564F-8EAA-9AC54152D62F}">
   <ds:schemaRefs>
     <ds:schemaRef ds:uri="http://schemas.openxmlformats.org/officeDocument/2006/bibliography"/>
   </ds:schemaRefs>

</xml_diff>

<commit_message>
a new Sampler. Step 7, not fully functional yet. 393/3/0.
</commit_message>
<xml_diff>
--- a/doc/TODO.docx
+++ b/doc/TODO.docx
@@ -43,73 +43,43 @@
         <w:rPr>
           <w:rFonts w:ascii="Garamond" w:hAnsi="Garamond"/>
         </w:rPr>
-        <w:t>(go to SamplerImpl line 341)</w:t>
+        <w:t xml:space="preserve">(go to SamplerImpl line </w:t>
+      </w:r>
+      <w:r>
+        <w:rPr>
+          <w:rFonts w:ascii="Garamond" w:hAnsi="Garamond"/>
+        </w:rPr>
+        <w:t>336</w:t>
+      </w:r>
+      <w:r>
+        <w:rPr>
+          <w:rFonts w:ascii="Garamond" w:hAnsi="Garamond"/>
+        </w:rPr>
+        <w:t>)</w:t>
+      </w:r>
+      <w:r>
+        <w:rPr>
+          <w:rFonts w:ascii="Garamond" w:hAnsi="Garamond"/>
+          <w:b/>
+        </w:rPr>
+        <w:t xml:space="preserve"> </w:t>
+      </w:r>
+      <w:r>
+        <w:rPr>
+          <w:rFonts w:ascii="Garamond" w:hAnsi="Garamond"/>
+          <w:b/>
+        </w:rPr>
+        <w:t xml:space="preserve">Main sampler implementation. </w:t>
+      </w:r>
+      <w:r>
+        <w:rPr>
+          <w:rFonts w:ascii="Garamond" w:hAnsi="Garamond"/>
+          <w:b/>
+        </w:rPr>
+        <w:br/>
       </w:r>
       <w:bookmarkStart w:id="0" w:name="_GoBack"/>
       <w:bookmarkEnd w:id="0"/>
-      <w:r>
-        <w:rPr>
-          <w:rFonts w:ascii="Garamond" w:hAnsi="Garamond"/>
-          <w:b/>
-        </w:rPr>
-        <w:t xml:space="preserve"> </w:t>
-      </w:r>
-      <w:r>
-        <w:rPr>
-          <w:rFonts w:ascii="Garamond" w:hAnsi="Garamond"/>
-          <w:b/>
-        </w:rPr>
-        <w:t xml:space="preserve">Main sampler implementation. </w:t>
-      </w:r>
-      <w:r>
-        <w:rPr>
-          <w:rFonts w:ascii="Garamond" w:hAnsi="Garamond"/>
-        </w:rPr>
-        <w:t>Assume that SamplerImpl.run() is called at irregular intervals, make sure I generate regular samples. Test happy path and all edge cases.</w:t>
-      </w:r>
-    </w:p>
-    <w:p>
-      <w:pPr>
-        <w:pStyle w:val="ListParagraph"/>
-        <w:numPr>
-          <w:ilvl w:val="1"/>
-          <w:numId w:val="6"/>
-        </w:numPr>
-        <w:rPr>
-          <w:rFonts w:ascii="Garamond" w:hAnsi="Garamond"/>
-        </w:rPr>
-      </w:pPr>
-      <w:r>
-        <w:rPr>
-          <w:rFonts w:ascii="Garamond" w:hAnsi="Garamond"/>
-        </w:rPr>
-        <w:t>Very small intervals</w:t>
-      </w:r>
-    </w:p>
-    <w:p>
-      <w:pPr>
-        <w:pStyle w:val="ListParagraph"/>
-        <w:numPr>
-          <w:ilvl w:val="1"/>
-          <w:numId w:val="6"/>
-        </w:numPr>
-        <w:rPr>
-          <w:rFonts w:ascii="Garamond" w:hAnsi="Garamond"/>
-        </w:rPr>
-      </w:pPr>
-      <w:r>
-        <w:rPr>
-          <w:rFonts w:ascii="Garamond" w:hAnsi="Garamond"/>
-        </w:rPr>
-        <w:t>Very large intervals – longer than the sampling interval, repeatedly</w:t>
-      </w:r>
-    </w:p>
-    <w:p>
-      <w:pPr>
-        <w:rPr>
-          <w:rFonts w:ascii="Garamond" w:hAnsi="Garamond"/>
-        </w:rPr>
-      </w:pPr>
     </w:p>
     <w:p>
       <w:pPr>
@@ -674,7 +644,6 @@
           <w:rFonts w:ascii="Garamond" w:hAnsi="Garamond"/>
           <w:b/>
         </w:rPr>
-        <w:lastRenderedPageBreak/>
         <w:t>Compression</w:t>
       </w:r>
       <w:r>
@@ -745,6 +714,7 @@
           <w:rFonts w:ascii="Garamond" w:hAnsi="Garamond"/>
           <w:b/>
         </w:rPr>
+        <w:lastRenderedPageBreak/>
         <w:t>log4j</w:t>
       </w:r>
       <w:r>
@@ -3863,7 +3833,7 @@
 </file>
 
 <file path=customXml/itemProps1.xml><?xml version="1.0" encoding="utf-8"?>
-<ds:datastoreItem xmlns:ds="http://schemas.openxmlformats.org/officeDocument/2006/customXml" ds:itemID="{41BC7DB8-F2C4-564F-8EAA-9AC54152D62F}">
+<ds:datastoreItem xmlns:ds="http://schemas.openxmlformats.org/officeDocument/2006/customXml" ds:itemID="{EEF640E0-9E5D-F74D-9C9F-FB5526773C1D}">
   <ds:schemaRefs>
     <ds:schemaRef ds:uri="http://schemas.openxmlformats.org/officeDocument/2006/bibliography"/>
   </ds:schemaRefs>

</xml_diff>

<commit_message>
System metric support. Step 1. Not fully functional yet. 398/1/0.
</commit_message>
<xml_diff>
--- a/doc/TODO.docx
+++ b/doc/TODO.docx
@@ -31,45 +31,127 @@
     <w:p>
       <w:pPr>
         <w:pStyle w:val="ListParagraph"/>
+        <w:ind w:left="1080"/>
+        <w:rPr>
+          <w:rFonts w:ascii="Garamond" w:hAnsi="Garamond"/>
+        </w:rPr>
+      </w:pPr>
+    </w:p>
+    <w:p>
+      <w:pPr>
+        <w:pStyle w:val="ListParagraph"/>
         <w:numPr>
           <w:ilvl w:val="0"/>
-          <w:numId w:val="9"/>
-        </w:numPr>
-        <w:rPr>
-          <w:rFonts w:ascii="Garamond" w:hAnsi="Garamond"/>
-        </w:rPr>
-      </w:pPr>
-      <w:r>
-        <w:rPr>
-          <w:rFonts w:ascii="Garamond" w:hAnsi="Garamond"/>
-        </w:rPr>
-        <w:t xml:space="preserve">(go to SamplerImpl line </w:t>
-      </w:r>
-      <w:r>
-        <w:rPr>
-          <w:rFonts w:ascii="Garamond" w:hAnsi="Garamond"/>
-        </w:rPr>
-        <w:t>336</w:t>
-      </w:r>
-      <w:r>
-        <w:rPr>
-          <w:rFonts w:ascii="Garamond" w:hAnsi="Garamond"/>
-        </w:rPr>
-        <w:t>)</w:t>
-      </w:r>
+          <w:numId w:val="5"/>
+        </w:numPr>
+        <w:rPr>
+          <w:rFonts w:ascii="Garamond" w:hAnsi="Garamond"/>
+        </w:rPr>
+      </w:pPr>
       <w:r>
         <w:rPr>
           <w:rFonts w:ascii="Garamond" w:hAnsi="Garamond"/>
           <w:b/>
         </w:rPr>
-        <w:t xml:space="preserve"> </w:t>
-      </w:r>
+        <w:t>A start()/record()/stop() must generate at least a sample. Test for that.</w:t>
+      </w:r>
+    </w:p>
+    <w:p>
+      <w:pPr>
+        <w:pStyle w:val="ListParagraph"/>
+        <w:ind w:left="1080"/>
+        <w:rPr>
+          <w:rFonts w:ascii="Garamond" w:hAnsi="Garamond"/>
+        </w:rPr>
+      </w:pPr>
+      <w:r>
+        <w:rPr>
+          <w:rFonts w:ascii="Garamond" w:hAnsi="Garamond"/>
+        </w:rPr>
+        <w:t>Apply this when implementing metrics, below:</w:t>
+      </w:r>
+      <w:r>
+        <w:rPr>
+          <w:rFonts w:ascii="Garamond" w:hAnsi="Garamond"/>
+        </w:rPr>
+        <w:br/>
+      </w:r>
+    </w:p>
+    <w:p>
+      <w:pPr>
+        <w:pStyle w:val="ListParagraph"/>
+        <w:numPr>
+          <w:ilvl w:val="0"/>
+          <w:numId w:val="5"/>
+        </w:numPr>
+        <w:rPr>
+          <w:rFonts w:ascii="Garamond" w:hAnsi="Garamond"/>
+        </w:rPr>
+      </w:pPr>
       <w:r>
         <w:rPr>
           <w:rFonts w:ascii="Garamond" w:hAnsi="Garamond"/>
           <w:b/>
         </w:rPr>
-        <w:t xml:space="preserve">Main sampler implementation. </w:t>
+        <w:t>S</w:t>
+      </w:r>
+      <w:r>
+        <w:rPr>
+          <w:rFonts w:ascii="Garamond" w:hAnsi="Garamond"/>
+          <w:b/>
+        </w:rPr>
+        <w:t>ystem-wide</w:t>
+      </w:r>
+      <w:r>
+        <w:rPr>
+          <w:rFonts w:ascii="Garamond" w:hAnsi="Garamond"/>
+          <w:b/>
+        </w:rPr>
+        <w:t xml:space="preserve"> Metrics</w:t>
+      </w:r>
+      <w:r>
+        <w:rPr>
+          <w:rFonts w:ascii="Garamond" w:hAnsi="Garamond"/>
+          <w:b/>
+        </w:rPr>
+        <w:t xml:space="preserve">: </w:t>
+      </w:r>
+      <w:r>
+        <w:rPr>
+          <w:rFonts w:ascii="Garamond" w:hAnsi="Garamond"/>
+        </w:rPr>
+        <w:t>refactor – I should register types with the sampler and get values. Now I am registering values and getting values – not intuitive.</w:t>
+      </w:r>
+      <w:r>
+        <w:rPr>
+          <w:rFonts w:ascii="Garamond" w:hAnsi="Garamond"/>
+        </w:rPr>
+        <w:t xml:space="preserve"> Also every time I invoke getValue() I get the current value, not the one recorded at the time of the snapshot.</w:t>
+      </w:r>
+      <w:r>
+        <w:rPr>
+          <w:rFonts w:ascii="Garamond" w:hAnsi="Garamond"/>
+        </w:rPr>
+        <w:br/>
+      </w:r>
+    </w:p>
+    <w:p>
+      <w:pPr>
+        <w:pStyle w:val="ListParagraph"/>
+        <w:numPr>
+          <w:ilvl w:val="1"/>
+          <w:numId w:val="5"/>
+        </w:numPr>
+        <w:rPr>
+          <w:rFonts w:ascii="Garamond" w:hAnsi="Garamond"/>
+        </w:rPr>
+      </w:pPr>
+      <w:r>
+        <w:rPr>
+          <w:rFonts w:ascii="Garamond" w:hAnsi="Garamond"/>
+          <w:b/>
+        </w:rPr>
+        <w:t>SampleInterval extrapolation must also extrapolate metrics.</w:t>
       </w:r>
       <w:r>
         <w:rPr>
@@ -85,150 +167,6 @@
       <w:pPr>
         <w:pStyle w:val="ListParagraph"/>
         <w:numPr>
-          <w:ilvl w:val="0"/>
-          <w:numId w:val="9"/>
-        </w:numPr>
-        <w:rPr>
-          <w:rFonts w:ascii="Garamond" w:hAnsi="Garamond"/>
-        </w:rPr>
-      </w:pPr>
-      <w:r>
-        <w:rPr>
-          <w:rFonts w:ascii="Garamond" w:hAnsi="Garamond"/>
-        </w:rPr>
-        <w:t>Get rid of FailureCounter.</w:t>
-      </w:r>
-      <w:r>
-        <w:rPr>
-          <w:rFonts w:ascii="Garamond" w:hAnsi="Garamond"/>
-        </w:rPr>
-        <w:t xml:space="preserve"> public Class&lt;? extends Throwable&gt; getFailureType();</w:t>
-      </w:r>
-    </w:p>
-    <w:p>
-      <w:pPr>
-        <w:pStyle w:val="ListParagraph"/>
-        <w:ind w:left="360"/>
-        <w:rPr>
-          <w:rFonts w:ascii="Garamond" w:hAnsi="Garamond"/>
-        </w:rPr>
-      </w:pPr>
-    </w:p>
-    <w:p>
-      <w:pPr>
-        <w:pStyle w:val="ListParagraph"/>
-        <w:rPr>
-          <w:rFonts w:ascii="Garamond" w:hAnsi="Garamond"/>
-        </w:rPr>
-      </w:pPr>
-    </w:p>
-    <w:p>
-      <w:pPr>
-        <w:pStyle w:val="ListParagraph"/>
-        <w:numPr>
-          <w:ilvl w:val="0"/>
-          <w:numId w:val="7"/>
-        </w:numPr>
-        <w:rPr>
-          <w:rFonts w:ascii="Garamond" w:hAnsi="Garamond"/>
-        </w:rPr>
-      </w:pPr>
-      <w:r>
-        <w:rPr>
-          <w:rFonts w:ascii="Garamond" w:hAnsi="Garamond"/>
-          <w:b/>
-        </w:rPr>
-        <w:t xml:space="preserve">SamplerImplStressTest </w:t>
-      </w:r>
-    </w:p>
-    <w:p>
-      <w:pPr>
-        <w:pStyle w:val="ListParagraph"/>
-        <w:numPr>
-          <w:ilvl w:val="1"/>
-          <w:numId w:val="7"/>
-        </w:numPr>
-        <w:rPr>
-          <w:rFonts w:ascii="Garamond" w:hAnsi="Garamond"/>
-        </w:rPr>
-      </w:pPr>
-      <w:r>
-        <w:rPr>
-          <w:rFonts w:ascii="Garamond" w:hAnsi="Garamond"/>
-        </w:rPr>
-        <w:t>Return to severalSamplingCycles()</w:t>
-      </w:r>
-    </w:p>
-    <w:p>
-      <w:pPr>
-        <w:pStyle w:val="ListParagraph"/>
-        <w:numPr>
-          <w:ilvl w:val="1"/>
-          <w:numId w:val="7"/>
-        </w:numPr>
-        <w:rPr>
-          <w:rFonts w:ascii="Garamond" w:hAnsi="Garamond"/>
-        </w:rPr>
-      </w:pPr>
-      <w:r>
-        <w:rPr>
-          <w:rFonts w:ascii="Garamond" w:hAnsi="Garamond"/>
-        </w:rPr>
-        <w:t>I</w:t>
-      </w:r>
-      <w:r>
-        <w:rPr>
-          <w:rFonts w:ascii="Garamond" w:hAnsi="Garamond"/>
-        </w:rPr>
-        <w:t>mprove it with testing other sampling-related results that are going to be implemented.</w:t>
-      </w:r>
-    </w:p>
-    <w:p>
-      <w:pPr>
-        <w:pStyle w:val="ListParagraph"/>
-        <w:ind w:left="1080"/>
-        <w:rPr>
-          <w:rFonts w:ascii="Garamond" w:hAnsi="Garamond"/>
-        </w:rPr>
-      </w:pPr>
-    </w:p>
-    <w:p>
-      <w:pPr>
-        <w:pStyle w:val="ListParagraph"/>
-        <w:numPr>
-          <w:ilvl w:val="0"/>
-          <w:numId w:val="5"/>
-        </w:numPr>
-        <w:rPr>
-          <w:rFonts w:ascii="Garamond" w:hAnsi="Garamond"/>
-        </w:rPr>
-      </w:pPr>
-      <w:r>
-        <w:rPr>
-          <w:rFonts w:ascii="Garamond" w:hAnsi="Garamond"/>
-          <w:b/>
-        </w:rPr>
-        <w:t>S</w:t>
-      </w:r>
-      <w:r>
-        <w:rPr>
-          <w:rFonts w:ascii="Garamond" w:hAnsi="Garamond"/>
-          <w:b/>
-        </w:rPr>
-        <w:t>ystem-wide</w:t>
-      </w:r>
-      <w:r>
-        <w:rPr>
-          <w:rFonts w:ascii="Garamond" w:hAnsi="Garamond"/>
-          <w:b/>
-        </w:rPr>
-        <w:t xml:space="preserve"> Metrics</w:t>
-      </w:r>
-    </w:p>
-    <w:p>
-      <w:pPr>
-        <w:pStyle w:val="ListParagraph"/>
-        <w:numPr>
           <w:ilvl w:val="1"/>
           <w:numId w:val="5"/>
         </w:numPr>
@@ -240,61 +178,19 @@
         <w:rPr>
           <w:rFonts w:ascii="Garamond" w:hAnsi="Garamond"/>
         </w:rPr>
-        <w:t>Loadaverage (average per sample)</w:t>
-      </w:r>
-    </w:p>
-    <w:p>
-      <w:pPr>
-        <w:pStyle w:val="ListParagraph"/>
-        <w:numPr>
-          <w:ilvl w:val="1"/>
-          <w:numId w:val="5"/>
-        </w:numPr>
-        <w:rPr>
-          <w:rFonts w:ascii="Garamond" w:hAnsi="Garamond"/>
-        </w:rPr>
-      </w:pPr>
-      <w:r>
-        <w:rPr>
-          <w:rFonts w:ascii="Garamond" w:hAnsi="Garamond"/>
-        </w:rPr>
-        <w:t>Cpuloads (average per sample)</w:t>
-      </w:r>
-    </w:p>
-    <w:p>
-      <w:pPr>
-        <w:pStyle w:val="ListParagraph"/>
-        <w:numPr>
-          <w:ilvl w:val="1"/>
-          <w:numId w:val="5"/>
-        </w:numPr>
-        <w:rPr>
-          <w:rFonts w:ascii="Garamond" w:hAnsi="Garamond"/>
-        </w:rPr>
-      </w:pPr>
-      <w:r>
-        <w:rPr>
-          <w:rFonts w:ascii="Garamond" w:hAnsi="Garamond"/>
-        </w:rPr>
-        <w:t>Memories (average per sample)</w:t>
-      </w:r>
-    </w:p>
-    <w:p>
-      <w:pPr>
-        <w:pStyle w:val="ListParagraph"/>
-        <w:numPr>
-          <w:ilvl w:val="1"/>
-          <w:numId w:val="5"/>
-        </w:numPr>
-        <w:rPr>
-          <w:rFonts w:ascii="Garamond" w:hAnsi="Garamond"/>
-        </w:rPr>
-      </w:pPr>
-      <w:r>
-        <w:rPr>
-          <w:rFonts w:ascii="Garamond" w:hAnsi="Garamond"/>
-        </w:rPr>
-        <w:t>Future parameters</w:t>
+        <w:t>Return to SamplerTest.</w:t>
+      </w:r>
+      <w:r>
+        <w:rPr>
+          <w:rFonts w:ascii="Garamond" w:hAnsi="Garamond"/>
+        </w:rPr>
+        <w:t>registerAndReadMetrics</w:t>
+      </w:r>
+      <w:r>
+        <w:rPr>
+          <w:rFonts w:ascii="Garamond" w:hAnsi="Garamond"/>
+        </w:rPr>
+        <w:t>()</w:t>
       </w:r>
     </w:p>
     <w:p>
@@ -714,7 +610,6 @@
           <w:rFonts w:ascii="Garamond" w:hAnsi="Garamond"/>
           <w:b/>
         </w:rPr>
-        <w:lastRenderedPageBreak/>
         <w:t>log4j</w:t>
       </w:r>
       <w:r>
@@ -3833,7 +3728,7 @@
 </file>
 
 <file path=customXml/itemProps1.xml><?xml version="1.0" encoding="utf-8"?>
-<ds:datastoreItem xmlns:ds="http://schemas.openxmlformats.org/officeDocument/2006/customXml" ds:itemID="{EEF640E0-9E5D-F74D-9C9F-FB5526773C1D}">
+<ds:datastoreItem xmlns:ds="http://schemas.openxmlformats.org/officeDocument/2006/customXml" ds:itemID="{24DB9AB2-B89E-8045-AE72-31528CFB5295}">
   <ds:schemaRefs>
     <ds:schemaRef ds:uri="http://schemas.openxmlformats.org/officeDocument/2006/bibliography"/>
   </ds:schemaRefs>

</xml_diff>

<commit_message>
System metric support done. 401/0/0.
</commit_message>
<xml_diff>
--- a/doc/TODO.docx
+++ b/doc/TODO.docx
@@ -53,80 +53,46 @@
           <w:rFonts w:ascii="Garamond" w:hAnsi="Garamond"/>
           <w:b/>
         </w:rPr>
-        <w:t>A start()/record()/stop() must generate at least a sample. Test for that.</w:t>
-      </w:r>
-    </w:p>
-    <w:p>
-      <w:pPr>
-        <w:pStyle w:val="ListParagraph"/>
-        <w:ind w:left="1080"/>
-        <w:rPr>
-          <w:rFonts w:ascii="Garamond" w:hAnsi="Garamond"/>
-        </w:rPr>
-      </w:pPr>
-      <w:r>
-        <w:rPr>
-          <w:rFonts w:ascii="Garamond" w:hAnsi="Garamond"/>
-        </w:rPr>
-        <w:t>Apply this when implementing metrics, below:</w:t>
-      </w:r>
-      <w:r>
-        <w:rPr>
-          <w:rFonts w:ascii="Garamond" w:hAnsi="Garamond"/>
-        </w:rPr>
-        <w:br/>
-      </w:r>
-    </w:p>
-    <w:p>
-      <w:pPr>
-        <w:pStyle w:val="ListParagraph"/>
-        <w:numPr>
-          <w:ilvl w:val="0"/>
-          <w:numId w:val="5"/>
-        </w:numPr>
-        <w:rPr>
-          <w:rFonts w:ascii="Garamond" w:hAnsi="Garamond"/>
-        </w:rPr>
-      </w:pPr>
+        <w:t>S</w:t>
+      </w:r>
       <w:r>
         <w:rPr>
           <w:rFonts w:ascii="Garamond" w:hAnsi="Garamond"/>
           <w:b/>
         </w:rPr>
-        <w:t>S</w:t>
+        <w:t>ystem-wide</w:t>
       </w:r>
       <w:r>
         <w:rPr>
           <w:rFonts w:ascii="Garamond" w:hAnsi="Garamond"/>
           <w:b/>
         </w:rPr>
-        <w:t>ystem-wide</w:t>
+        <w:t xml:space="preserve"> Metrics</w:t>
       </w:r>
       <w:r>
         <w:rPr>
           <w:rFonts w:ascii="Garamond" w:hAnsi="Garamond"/>
           <w:b/>
         </w:rPr>
-        <w:t xml:space="preserve"> Metrics</w:t>
-      </w:r>
-      <w:r>
-        <w:rPr>
-          <w:rFonts w:ascii="Garamond" w:hAnsi="Garamond"/>
-          <w:b/>
-        </w:rPr>
         <w:t xml:space="preserve">: </w:t>
       </w:r>
       <w:r>
         <w:rPr>
           <w:rFonts w:ascii="Garamond" w:hAnsi="Garamond"/>
         </w:rPr>
-        <w:t>refactor – I should register types with the sampler and get values. Now I am registering values and getting values – not intuitive.</w:t>
-      </w:r>
-      <w:r>
-        <w:rPr>
-          <w:rFonts w:ascii="Garamond" w:hAnsi="Garamond"/>
-        </w:rPr>
-        <w:t xml:space="preserve"> Also every time I invoke getValue() I get the current value, not the one recorded at the time of the snapshot.</w:t>
+        <w:t>refactor</w:t>
+      </w:r>
+      <w:r>
+        <w:rPr>
+          <w:rFonts w:ascii="Garamond" w:hAnsi="Garamond"/>
+        </w:rPr>
+        <w:t>: Ev</w:t>
+      </w:r>
+      <w:r>
+        <w:rPr>
+          <w:rFonts w:ascii="Garamond" w:hAnsi="Garamond"/>
+        </w:rPr>
+        <w:t>ery time I invoke getValue() I get the current value, not the one recorded at the time of the snapshot.</w:t>
       </w:r>
       <w:r>
         <w:rPr>
@@ -160,38 +126,56 @@
         </w:rPr>
         <w:br/>
       </w:r>
+    </w:p>
+    <w:p>
+      <w:pPr>
+        <w:pStyle w:val="ListParagraph"/>
+        <w:numPr>
+          <w:ilvl w:val="1"/>
+          <w:numId w:val="5"/>
+        </w:numPr>
+        <w:rPr>
+          <w:rFonts w:ascii="Garamond" w:hAnsi="Garamond"/>
+        </w:rPr>
+      </w:pPr>
+      <w:r>
+        <w:rPr>
+          <w:rFonts w:ascii="Garamond" w:hAnsi="Garamond"/>
+        </w:rPr>
+        <w:t>Return to SamplerTest.</w:t>
+      </w:r>
+      <w:r>
+        <w:rPr>
+          <w:rFonts w:ascii="Garamond" w:hAnsi="Garamond"/>
+        </w:rPr>
+        <w:t>registerAndReadMetrics</w:t>
+      </w:r>
+      <w:r>
+        <w:rPr>
+          <w:rFonts w:ascii="Garamond" w:hAnsi="Garamond"/>
+        </w:rPr>
+        <w:t>()</w:t>
+      </w:r>
+    </w:p>
+    <w:p>
+      <w:pPr>
+        <w:pStyle w:val="ListParagraph"/>
+        <w:numPr>
+          <w:ilvl w:val="1"/>
+          <w:numId w:val="5"/>
+        </w:numPr>
+        <w:rPr>
+          <w:rFonts w:ascii="Garamond" w:hAnsi="Garamond"/>
+        </w:rPr>
+      </w:pPr>
+      <w:r>
+        <w:rPr>
+          <w:rFonts w:ascii="Garamond" w:hAnsi="Garamond"/>
+        </w:rPr>
+        <w:t>Aggregate base classes for metrics that have the same source MXBean.</w:t>
+      </w:r>
       <w:bookmarkStart w:id="0" w:name="_GoBack"/>
       <w:bookmarkEnd w:id="0"/>
-    </w:p>
-    <w:p>
-      <w:pPr>
-        <w:pStyle w:val="ListParagraph"/>
-        <w:numPr>
-          <w:ilvl w:val="1"/>
-          <w:numId w:val="5"/>
-        </w:numPr>
-        <w:rPr>
-          <w:rFonts w:ascii="Garamond" w:hAnsi="Garamond"/>
-        </w:rPr>
-      </w:pPr>
-      <w:r>
-        <w:rPr>
-          <w:rFonts w:ascii="Garamond" w:hAnsi="Garamond"/>
-        </w:rPr>
-        <w:t>Return to SamplerTest.</w:t>
-      </w:r>
-      <w:r>
-        <w:rPr>
-          <w:rFonts w:ascii="Garamond" w:hAnsi="Garamond"/>
-        </w:rPr>
-        <w:t>registerAndReadMetrics</w:t>
-      </w:r>
-      <w:r>
-        <w:rPr>
-          <w:rFonts w:ascii="Garamond" w:hAnsi="Garamond"/>
-        </w:rPr>
-        <w:t>()</w:t>
-      </w:r>
     </w:p>
     <w:p>
       <w:pPr>
@@ -3728,7 +3712,7 @@
 </file>
 
 <file path=customXml/itemProps1.xml><?xml version="1.0" encoding="utf-8"?>
-<ds:datastoreItem xmlns:ds="http://schemas.openxmlformats.org/officeDocument/2006/customXml" ds:itemID="{24DB9AB2-B89E-8045-AE72-31528CFB5295}">
+<ds:datastoreItem xmlns:ds="http://schemas.openxmlformats.org/officeDocument/2006/customXml" ds:itemID="{A62647D8-2793-7C4B-9557-C10FF991AA13}">
   <ds:schemaRefs>
     <ds:schemaRef ds:uri="http://schemas.openxmlformats.org/officeDocument/2006/bibliography"/>
   </ds:schemaRefs>

</xml_diff>

<commit_message>
work on background execution and remote control
</commit_message>
<xml_diff>
--- a/doc/TODO.docx
+++ b/doc/TODO.docx
@@ -102,7 +102,46 @@
         <w:rPr>
           <w:rFonts w:ascii="Garamond" w:hAnsi="Garamond"/>
         </w:rPr>
-        <w:t>write documentation</w:t>
+        <w:t>Test launching the process in background in EC2</w:t>
+      </w:r>
+      <w:r>
+        <w:rPr>
+          <w:rFonts w:ascii="Garamond" w:hAnsi="Garamond"/>
+        </w:rPr>
+        <w:t>.</w:t>
+      </w:r>
+    </w:p>
+    <w:p>
+      <w:pPr>
+        <w:pStyle w:val="ListParagraph"/>
+        <w:ind w:left="1440"/>
+        <w:rPr>
+          <w:rFonts w:ascii="Garamond" w:hAnsi="Garamond"/>
+        </w:rPr>
+      </w:pPr>
+    </w:p>
+    <w:p>
+      <w:pPr>
+        <w:pStyle w:val="ListParagraph"/>
+        <w:numPr>
+          <w:ilvl w:val="0"/>
+          <w:numId w:val="11"/>
+        </w:numPr>
+        <w:rPr>
+          <w:rFonts w:ascii="Garamond" w:hAnsi="Garamond"/>
+        </w:rPr>
+      </w:pPr>
+      <w:r>
+        <w:rPr>
+          <w:rFonts w:ascii="Garamond" w:hAnsi="Garamond"/>
+        </w:rPr>
+        <w:t xml:space="preserve">Come up with the local scenario that would allow me to </w:t>
+      </w:r>
+      <w:r>
+        <w:rPr>
+          <w:rFonts w:ascii="Garamond" w:hAnsi="Garamond"/>
+        </w:rPr>
+        <w:t>start load, make sure it finishes, and then collect results:</w:t>
       </w:r>
     </w:p>
     <w:p>
@@ -120,7 +159,7 @@
         <w:rPr>
           <w:rFonts w:ascii="Garamond" w:hAnsi="Garamond"/>
         </w:rPr>
-        <w:t>implement documentation with tests</w:t>
+        <w:t>Start load on n instances/machines</w:t>
       </w:r>
     </w:p>
     <w:p>
@@ -138,19 +177,32 @@
         <w:rPr>
           <w:rFonts w:ascii="Garamond" w:hAnsi="Garamond"/>
         </w:rPr>
-        <w:t>deploy locally and functional test</w:t>
-      </w:r>
-    </w:p>
-    <w:p>
-      <w:pPr>
-        <w:pStyle w:val="ListParagraph"/>
-        <w:ind w:left="1440"/>
-        <w:rPr>
-          <w:rFonts w:ascii="Garamond" w:hAnsi="Garamond"/>
-        </w:rPr>
-      </w:pPr>
-      <w:bookmarkStart w:id="0" w:name="_GoBack"/>
-      <w:bookmarkEnd w:id="0"/>
+        <w:t>Make sure the load finished on n instances/machines</w:t>
+      </w:r>
+    </w:p>
+    <w:p>
+      <w:pPr>
+        <w:pStyle w:val="ListParagraph"/>
+        <w:numPr>
+          <w:ilvl w:val="1"/>
+          <w:numId w:val="11"/>
+        </w:numPr>
+        <w:rPr>
+          <w:rFonts w:ascii="Garamond" w:hAnsi="Garamond"/>
+        </w:rPr>
+      </w:pPr>
+      <w:r>
+        <w:rPr>
+          <w:rFonts w:ascii="Garamond" w:hAnsi="Garamond"/>
+        </w:rPr>
+        <w:t>Collect results from n instances/machines</w:t>
+      </w:r>
+      <w:r>
+        <w:rPr>
+          <w:rFonts w:ascii="Garamond" w:hAnsi="Garamond"/>
+        </w:rPr>
+        <w:br/>
+      </w:r>
     </w:p>
     <w:p>
       <w:pPr>
@@ -167,7 +219,13 @@
         <w:rPr>
           <w:rFonts w:ascii="Garamond" w:hAnsi="Garamond"/>
         </w:rPr>
-        <w:t>Locally: generate burst from two, receive from two.</w:t>
+        <w:t>Go through an EC2 release.</w:t>
+      </w:r>
+      <w:r>
+        <w:rPr>
+          <w:rFonts w:ascii="Garamond" w:hAnsi="Garamond"/>
+        </w:rPr>
+        <w:br/>
       </w:r>
     </w:p>
     <w:p>
@@ -181,71 +239,31 @@
           <w:rFonts w:ascii="Garamond" w:hAnsi="Garamond"/>
         </w:rPr>
       </w:pPr>
-      <w:r>
-        <w:rPr>
-          <w:rFonts w:ascii="Garamond" w:hAnsi="Garamond"/>
-        </w:rPr>
-        <w:t xml:space="preserve">Come up with the local scenario that would allow me to </w:t>
-      </w:r>
-      <w:r>
-        <w:rPr>
-          <w:rFonts w:ascii="Garamond" w:hAnsi="Garamond"/>
-        </w:rPr>
-        <w:t>start load, make sure it finishes, and then collect results:</w:t>
-      </w:r>
-    </w:p>
-    <w:p>
-      <w:pPr>
-        <w:pStyle w:val="ListParagraph"/>
-        <w:numPr>
-          <w:ilvl w:val="1"/>
-          <w:numId w:val="11"/>
-        </w:numPr>
-        <w:rPr>
-          <w:rFonts w:ascii="Garamond" w:hAnsi="Garamond"/>
-        </w:rPr>
-      </w:pPr>
-      <w:r>
-        <w:rPr>
-          <w:rFonts w:ascii="Garamond" w:hAnsi="Garamond"/>
-        </w:rPr>
-        <w:t>Start load on n instances/machines</w:t>
-      </w:r>
-    </w:p>
-    <w:p>
-      <w:pPr>
-        <w:pStyle w:val="ListParagraph"/>
-        <w:numPr>
-          <w:ilvl w:val="1"/>
-          <w:numId w:val="11"/>
-        </w:numPr>
-        <w:rPr>
-          <w:rFonts w:ascii="Garamond" w:hAnsi="Garamond"/>
-        </w:rPr>
-      </w:pPr>
-      <w:r>
-        <w:rPr>
-          <w:rFonts w:ascii="Garamond" w:hAnsi="Garamond"/>
-        </w:rPr>
-        <w:t>Make sure the load finished on n instances/machines</w:t>
-      </w:r>
-    </w:p>
-    <w:p>
-      <w:pPr>
-        <w:pStyle w:val="ListParagraph"/>
-        <w:numPr>
-          <w:ilvl w:val="1"/>
-          <w:numId w:val="11"/>
-        </w:numPr>
-        <w:rPr>
-          <w:rFonts w:ascii="Garamond" w:hAnsi="Garamond"/>
-        </w:rPr>
-      </w:pPr>
-      <w:r>
-        <w:rPr>
-          <w:rFonts w:ascii="Garamond" w:hAnsi="Garamond"/>
-        </w:rPr>
-        <w:t>Collect results from n instances/machines</w:t>
+      <w:bookmarkStart w:id="0" w:name="_GoBack"/>
+      <w:bookmarkEnd w:id="0"/>
+      <w:r>
+        <w:rPr>
+          <w:rFonts w:ascii="Garamond" w:hAnsi="Garamond"/>
+        </w:rPr>
+        <w:t>Repeat the steps above remotely</w:t>
+      </w:r>
+      <w:r>
+        <w:rPr>
+          <w:rFonts w:ascii="Garamond" w:hAnsi="Garamond"/>
+        </w:rPr>
+        <w:t>, with ActiveMQ</w:t>
+      </w:r>
+      <w:r>
+        <w:rPr>
+          <w:rFonts w:ascii="Garamond" w:hAnsi="Garamond"/>
+        </w:rPr>
+        <w:t>, get a burst and measure it</w:t>
+      </w:r>
+      <w:r>
+        <w:rPr>
+          <w:rFonts w:ascii="Garamond" w:hAnsi="Garamond"/>
+        </w:rPr>
+        <w:t>.</w:t>
       </w:r>
     </w:p>
     <w:p>
@@ -263,73 +281,7 @@
         <w:rPr>
           <w:rFonts w:ascii="Garamond" w:hAnsi="Garamond"/>
         </w:rPr>
-        <w:t>Go through an EC2 release.</w:t>
-      </w:r>
-    </w:p>
-    <w:p>
-      <w:pPr>
-        <w:pStyle w:val="ListParagraph"/>
-        <w:numPr>
-          <w:ilvl w:val="0"/>
-          <w:numId w:val="11"/>
-        </w:numPr>
-        <w:rPr>
-          <w:rFonts w:ascii="Garamond" w:hAnsi="Garamond"/>
-        </w:rPr>
-      </w:pPr>
-      <w:r>
-        <w:rPr>
-          <w:rFonts w:ascii="Garamond" w:hAnsi="Garamond"/>
-        </w:rPr>
-        <w:t>Repeat the steps above remotely</w:t>
-      </w:r>
-      <w:r>
-        <w:rPr>
-          <w:rFonts w:ascii="Garamond" w:hAnsi="Garamond"/>
-        </w:rPr>
-        <w:t>, with ActiveMQ</w:t>
-      </w:r>
-      <w:r>
-        <w:rPr>
-          <w:rFonts w:ascii="Garamond" w:hAnsi="Garamond"/>
-        </w:rPr>
-        <w:t>, get a burst and measure it</w:t>
-      </w:r>
-      <w:r>
-        <w:rPr>
-          <w:rFonts w:ascii="Garamond" w:hAnsi="Garamond"/>
-        </w:rPr>
-        <w:t>.</w:t>
-      </w:r>
-    </w:p>
-    <w:p>
-      <w:pPr>
-        <w:pStyle w:val="ListParagraph"/>
-        <w:numPr>
-          <w:ilvl w:val="0"/>
-          <w:numId w:val="11"/>
-        </w:numPr>
-        <w:rPr>
-          <w:rFonts w:ascii="Garamond" w:hAnsi="Garamond"/>
-        </w:rPr>
-      </w:pPr>
-      <w:r>
-        <w:rPr>
-          <w:rFonts w:ascii="Garamond" w:hAnsi="Garamond"/>
-        </w:rPr>
-        <w:t>Repeat the steps above remotely</w:t>
-      </w:r>
-      <w:r>
-        <w:rPr>
-          <w:rFonts w:ascii="Garamond" w:hAnsi="Garamond"/>
-        </w:rPr>
-        <w:t>, with the embedded broker</w:t>
-      </w:r>
-      <w:r>
-        <w:rPr>
-          <w:rFonts w:ascii="Garamond" w:hAnsi="Garamond"/>
-        </w:rPr>
-        <w:t>, get a burst and measure it</w:t>
+        <w:t>Repeat the steps above remotely, with the embedded broker, get a burst and measure it</w:t>
       </w:r>
       <w:r>
         <w:rPr>
@@ -4440,7 +4392,7 @@
 </file>
 
 <file path=customXml/itemProps1.xml><?xml version="1.0" encoding="utf-8"?>
-<ds:datastoreItem xmlns:ds="http://schemas.openxmlformats.org/officeDocument/2006/customXml" ds:itemID="{B5C22A87-03D6-AA41-B00F-D7619C236CB7}">
+<ds:datastoreItem xmlns:ds="http://schemas.openxmlformats.org/officeDocument/2006/customXml" ds:itemID="{16FC4010-625A-3941-9E9E-9EC1F64C50B8}">
   <ds:schemaRefs>
     <ds:schemaRef ds:uri="http://schemas.openxmlformats.org/officeDocument/2006/bibliography"/>
   </ds:schemaRefs>

</xml_diff>

<commit_message>
added wrapper script examples to use with Amazon EC2/em load testing environments
</commit_message>
<xml_diff>
--- a/doc/TODO.docx
+++ b/doc/TODO.docx
@@ -63,7 +63,6 @@
     <w:p>
       <w:pPr>
         <w:pStyle w:val="ListParagraph"/>
-        <w:ind w:left="1080"/>
         <w:rPr>
           <w:rFonts w:ascii="Garamond" w:hAnsi="Garamond"/>
         </w:rPr>
@@ -84,6 +83,54 @@
         <w:rPr>
           <w:rFonts w:ascii="Garamond" w:hAnsi="Garamond"/>
         </w:rPr>
+        <w:t>Hierarchy of scripts.</w:t>
+      </w:r>
+      <w:r>
+        <w:rPr>
+          <w:rFonts w:ascii="Garamond" w:hAnsi="Garamond"/>
+        </w:rPr>
+        <w:br/>
+      </w:r>
+    </w:p>
+    <w:p>
+      <w:pPr>
+        <w:pStyle w:val="ListParagraph"/>
+        <w:numPr>
+          <w:ilvl w:val="0"/>
+          <w:numId w:val="11"/>
+        </w:numPr>
+        <w:rPr>
+          <w:rFonts w:ascii="Garamond" w:hAnsi="Garamond"/>
+        </w:rPr>
+      </w:pPr>
+      <w:r>
+        <w:rPr>
+          <w:rFonts w:ascii="Garamond" w:hAnsi="Garamond"/>
+        </w:rPr>
+        <w:t>send must stay up indefinitely until shutdown – especially for embedded broker.</w:t>
+      </w:r>
+      <w:r>
+        <w:rPr>
+          <w:rFonts w:ascii="Garamond" w:hAnsi="Garamond"/>
+        </w:rPr>
+        <w:br/>
+      </w:r>
+    </w:p>
+    <w:p>
+      <w:pPr>
+        <w:pStyle w:val="ListParagraph"/>
+        <w:numPr>
+          <w:ilvl w:val="0"/>
+          <w:numId w:val="11"/>
+        </w:numPr>
+        <w:rPr>
+          <w:rFonts w:ascii="Garamond" w:hAnsi="Garamond"/>
+        </w:rPr>
+      </w:pPr>
+      <w:r>
+        <w:rPr>
+          <w:rFonts w:ascii="Garamond" w:hAnsi="Garamond"/>
+        </w:rPr>
         <w:t xml:space="preserve">--background </w:t>
       </w:r>
     </w:p>
@@ -102,13 +149,43 @@
         <w:rPr>
           <w:rFonts w:ascii="Garamond" w:hAnsi="Garamond"/>
         </w:rPr>
-        <w:t>Test launching the process in background in EC2</w:t>
-      </w:r>
-      <w:r>
-        <w:rPr>
-          <w:rFonts w:ascii="Garamond" w:hAnsi="Garamond"/>
-        </w:rPr>
-        <w:t>.</w:t>
+        <w:t>Test launching the process in background in EC2.</w:t>
+      </w:r>
+    </w:p>
+    <w:p>
+      <w:pPr>
+        <w:pStyle w:val="ListParagraph"/>
+        <w:numPr>
+          <w:ilvl w:val="2"/>
+          <w:numId w:val="11"/>
+        </w:numPr>
+        <w:rPr>
+          <w:rFonts w:ascii="Garamond" w:hAnsi="Garamond"/>
+        </w:rPr>
+      </w:pPr>
+      <w:r>
+        <w:rPr>
+          <w:rFonts w:ascii="Garamond" w:hAnsi="Garamond"/>
+        </w:rPr>
+        <w:t>From the ec2 nodes</w:t>
+      </w:r>
+    </w:p>
+    <w:p>
+      <w:pPr>
+        <w:pStyle w:val="ListParagraph"/>
+        <w:numPr>
+          <w:ilvl w:val="2"/>
+          <w:numId w:val="11"/>
+        </w:numPr>
+        <w:rPr>
+          <w:rFonts w:ascii="Garamond" w:hAnsi="Garamond"/>
+        </w:rPr>
+      </w:pPr>
+      <w:r>
+        <w:rPr>
+          <w:rFonts w:ascii="Garamond" w:hAnsi="Garamond"/>
+        </w:rPr>
+        <w:t>Remotely from the em client</w:t>
       </w:r>
     </w:p>
     <w:p>
@@ -219,7 +296,31 @@
         <w:rPr>
           <w:rFonts w:ascii="Garamond" w:hAnsi="Garamond"/>
         </w:rPr>
-        <w:t>Go through an EC2 release.</w:t>
+        <w:t>R</w:t>
+      </w:r>
+      <w:r>
+        <w:rPr>
+          <w:rFonts w:ascii="Garamond" w:hAnsi="Garamond"/>
+        </w:rPr>
+        <w:t>epeat the steps above remotely</w:t>
+      </w:r>
+      <w:r>
+        <w:rPr>
+          <w:rFonts w:ascii="Garamond" w:hAnsi="Garamond"/>
+        </w:rPr>
+        <w:t>, with ActiveMQ</w:t>
+      </w:r>
+      <w:r>
+        <w:rPr>
+          <w:rFonts w:ascii="Garamond" w:hAnsi="Garamond"/>
+        </w:rPr>
+        <w:t>, get a burst and measure it</w:t>
+      </w:r>
+      <w:r>
+        <w:rPr>
+          <w:rFonts w:ascii="Garamond" w:hAnsi="Garamond"/>
+        </w:rPr>
+        <w:t>.</w:t>
       </w:r>
       <w:r>
         <w:rPr>
@@ -239,32 +340,95 @@
           <w:rFonts w:ascii="Garamond" w:hAnsi="Garamond"/>
         </w:rPr>
       </w:pPr>
+      <w:r>
+        <w:rPr>
+          <w:rFonts w:ascii="Garamond" w:hAnsi="Garamond"/>
+        </w:rPr>
+        <w:t>Repeat the steps above remotely, with the embedded broker, get a burst and measure it</w:t>
+      </w:r>
+      <w:r>
+        <w:rPr>
+          <w:rFonts w:ascii="Garamond" w:hAnsi="Garamond"/>
+        </w:rPr>
+        <w:t>.</w:t>
+      </w:r>
+      <w:r>
+        <w:rPr>
+          <w:rFonts w:ascii="Garamond" w:hAnsi="Garamond"/>
+        </w:rPr>
+        <w:br/>
+      </w:r>
+    </w:p>
+    <w:p>
+      <w:pPr>
+        <w:pStyle w:val="ListParagraph"/>
+        <w:numPr>
+          <w:ilvl w:val="0"/>
+          <w:numId w:val="11"/>
+        </w:numPr>
+        <w:rPr>
+          <w:rFonts w:ascii="Garamond" w:hAnsi="Garamond"/>
+        </w:rPr>
+      </w:pPr>
+      <w:r>
+        <w:rPr>
+          <w:rFonts w:ascii="Garamond" w:hAnsi="Garamond"/>
+        </w:rPr>
+        <w:t>Repeat the release process and measurements for the following:</w:t>
+      </w:r>
+    </w:p>
+    <w:p>
+      <w:pPr>
+        <w:pStyle w:val="ListParagraph"/>
+        <w:numPr>
+          <w:ilvl w:val="1"/>
+          <w:numId w:val="11"/>
+        </w:numPr>
+        <w:rPr>
+          <w:rFonts w:ascii="Garamond" w:hAnsi="Garamond"/>
+        </w:rPr>
+      </w:pPr>
+      <w:r>
+        <w:rPr>
+          <w:rFonts w:ascii="Garamond" w:hAnsi="Garamond"/>
+        </w:rPr>
+        <w:t>Introduce total heap and free heap + tests.</w:t>
+      </w:r>
+    </w:p>
+    <w:p>
+      <w:pPr>
+        <w:pStyle w:val="ListParagraph"/>
+        <w:ind w:left="1440"/>
+        <w:rPr>
+          <w:rFonts w:ascii="Garamond" w:hAnsi="Garamond"/>
+        </w:rPr>
+      </w:pPr>
+    </w:p>
+    <w:p>
+      <w:pPr>
+        <w:pStyle w:val="ListParagraph"/>
+        <w:numPr>
+          <w:ilvl w:val="0"/>
+          <w:numId w:val="11"/>
+        </w:numPr>
+        <w:rPr>
+          <w:rFonts w:ascii="Garamond" w:hAnsi="Garamond"/>
+        </w:rPr>
+      </w:pPr>
+      <w:r>
+        <w:rPr>
+          <w:rFonts w:ascii="Garamond" w:hAnsi="Garamond"/>
+        </w:rPr>
+        <w:t>Apropriately sized producers and consumers, now they’re too small.</w:t>
+      </w:r>
+      <w:r>
+        <w:rPr>
+          <w:rFonts w:ascii="Garamond" w:hAnsi="Garamond"/>
+        </w:rPr>
+        <w:br/>
+      </w:r>
       <w:bookmarkStart w:id="0" w:name="_GoBack"/>
       <w:bookmarkEnd w:id="0"/>
-      <w:r>
-        <w:rPr>
-          <w:rFonts w:ascii="Garamond" w:hAnsi="Garamond"/>
-        </w:rPr>
-        <w:t>Repeat the steps above remotely</w:t>
-      </w:r>
-      <w:r>
-        <w:rPr>
-          <w:rFonts w:ascii="Garamond" w:hAnsi="Garamond"/>
-        </w:rPr>
-        <w:t>, with ActiveMQ</w:t>
-      </w:r>
-      <w:r>
-        <w:rPr>
-          <w:rFonts w:ascii="Garamond" w:hAnsi="Garamond"/>
-        </w:rPr>
-        <w:t>, get a burst and measure it</w:t>
-      </w:r>
-      <w:r>
-        <w:rPr>
-          <w:rFonts w:ascii="Garamond" w:hAnsi="Garamond"/>
-        </w:rPr>
-        <w:t>.</w:t>
-      </w:r>
     </w:p>
     <w:p>
       <w:pPr>
@@ -281,49 +445,7 @@
         <w:rPr>
           <w:rFonts w:ascii="Garamond" w:hAnsi="Garamond"/>
         </w:rPr>
-        <w:t>Repeat the steps above remotely, with the embedded broker, get a burst and measure it</w:t>
-      </w:r>
-      <w:r>
-        <w:rPr>
-          <w:rFonts w:ascii="Garamond" w:hAnsi="Garamond"/>
-        </w:rPr>
-        <w:t>.</w:t>
-      </w:r>
-    </w:p>
-    <w:p>
-      <w:pPr>
-        <w:pStyle w:val="ListParagraph"/>
-        <w:numPr>
-          <w:ilvl w:val="0"/>
-          <w:numId w:val="11"/>
-        </w:numPr>
-        <w:rPr>
-          <w:rFonts w:ascii="Garamond" w:hAnsi="Garamond"/>
-        </w:rPr>
-      </w:pPr>
-      <w:r>
-        <w:rPr>
-          <w:rFonts w:ascii="Garamond" w:hAnsi="Garamond"/>
-        </w:rPr>
-        <w:t>Repeat the release process and measurements for the following:</w:t>
-      </w:r>
-    </w:p>
-    <w:p>
-      <w:pPr>
-        <w:pStyle w:val="ListParagraph"/>
-        <w:numPr>
-          <w:ilvl w:val="1"/>
-          <w:numId w:val="11"/>
-        </w:numPr>
-        <w:rPr>
-          <w:rFonts w:ascii="Garamond" w:hAnsi="Garamond"/>
-        </w:rPr>
-      </w:pPr>
-      <w:r>
-        <w:rPr>
-          <w:rFonts w:ascii="Garamond" w:hAnsi="Garamond"/>
-        </w:rPr>
-        <w:t>Introduce total heap and free heap + tests.</w:t>
+        <w:t>Capture the state of the art of /nfs/load/common, send and receive, check them in somewhere under em (examples, etc) and document them.</w:t>
       </w:r>
     </w:p>
     <w:p>
@@ -2709,7 +2831,7 @@
         <w:rFonts w:ascii="Courier New" w:hAnsi="Courier New" w:hint="default"/>
       </w:rPr>
     </w:lvl>
-    <w:lvl w:ilvl="2" w:tplc="04090005" w:tentative="1">
+    <w:lvl w:ilvl="2" w:tplc="04090005">
       <w:start w:val="1"/>
       <w:numFmt w:val="bullet"/>
       <w:lvlText w:val=""/>
@@ -4392,7 +4514,7 @@
 </file>
 
 <file path=customXml/itemProps1.xml><?xml version="1.0" encoding="utf-8"?>
-<ds:datastoreItem xmlns:ds="http://schemas.openxmlformats.org/officeDocument/2006/customXml" ds:itemID="{16FC4010-625A-3941-9E9E-9EC1F64C50B8}">
+<ds:datastoreItem xmlns:ds="http://schemas.openxmlformats.org/officeDocument/2006/customXml" ds:itemID="{34ED736B-8166-CB4C-88ED-3BDC4EDA98C7}">
   <ds:schemaRefs>
     <ds:schemaRef ds:uri="http://schemas.openxmlformats.org/officeDocument/2006/bibliography"/>
   </ds:schemaRefs>

</xml_diff>

<commit_message>
Introduced ExitGuard. Solution not complete yet. 458/10/0.
</commit_message>
<xml_diff>
--- a/doc/TODO.docx
+++ b/doc/TODO.docx
@@ -70,6 +70,20 @@
     </w:p>
     <w:p>
       <w:pPr>
+        <w:ind w:left="360"/>
+        <w:rPr>
+          <w:rFonts w:ascii="Garamond" w:hAnsi="Garamond"/>
+        </w:rPr>
+      </w:pPr>
+      <w:r>
+        <w:rPr>
+          <w:rFonts w:ascii="Garamond" w:hAnsi="Garamond"/>
+        </w:rPr>
+        <w:br/>
+      </w:r>
+    </w:p>
+    <w:p>
+      <w:pPr>
         <w:pStyle w:val="ListParagraph"/>
         <w:numPr>
           <w:ilvl w:val="0"/>
@@ -83,14 +97,88 @@
         <w:rPr>
           <w:rFonts w:ascii="Garamond" w:hAnsi="Garamond"/>
         </w:rPr>
-        <w:t>Hierarchy of scripts.</w:t>
-      </w:r>
-      <w:r>
-        <w:rPr>
-          <w:rFonts w:ascii="Garamond" w:hAnsi="Garamond"/>
-        </w:rPr>
-        <w:br/>
-      </w:r>
+        <w:t xml:space="preserve">--background </w:t>
+      </w:r>
+    </w:p>
+    <w:p>
+      <w:pPr>
+        <w:pStyle w:val="ListParagraph"/>
+        <w:numPr>
+          <w:ilvl w:val="1"/>
+          <w:numId w:val="11"/>
+        </w:numPr>
+        <w:rPr>
+          <w:rFonts w:ascii="Garamond" w:hAnsi="Garamond"/>
+        </w:rPr>
+      </w:pPr>
+      <w:r>
+        <w:rPr>
+          <w:rFonts w:ascii="Garamond" w:hAnsi="Garamond"/>
+        </w:rPr>
+        <w:t>Test launching the process in background in EC2.</w:t>
+      </w:r>
+    </w:p>
+    <w:p>
+      <w:pPr>
+        <w:pStyle w:val="ListParagraph"/>
+        <w:numPr>
+          <w:ilvl w:val="2"/>
+          <w:numId w:val="11"/>
+        </w:numPr>
+        <w:rPr>
+          <w:rFonts w:ascii="Garamond" w:hAnsi="Garamond"/>
+        </w:rPr>
+      </w:pPr>
+      <w:r>
+        <w:rPr>
+          <w:rFonts w:ascii="Garamond" w:hAnsi="Garamond"/>
+        </w:rPr>
+        <w:t>From the ec2 nodes</w:t>
+      </w:r>
+    </w:p>
+    <w:p>
+      <w:pPr>
+        <w:pStyle w:val="ListParagraph"/>
+        <w:numPr>
+          <w:ilvl w:val="2"/>
+          <w:numId w:val="11"/>
+        </w:numPr>
+        <w:rPr>
+          <w:rFonts w:ascii="Garamond" w:hAnsi="Garamond"/>
+        </w:rPr>
+      </w:pPr>
+      <w:r>
+        <w:rPr>
+          <w:rFonts w:ascii="Garamond" w:hAnsi="Garamond"/>
+        </w:rPr>
+        <w:t>Remotely from the em client</w:t>
+      </w:r>
+    </w:p>
+    <w:p>
+      <w:pPr>
+        <w:pStyle w:val="ListParagraph"/>
+        <w:numPr>
+          <w:ilvl w:val="2"/>
+          <w:numId w:val="11"/>
+        </w:numPr>
+        <w:rPr>
+          <w:rFonts w:ascii="Garamond" w:hAnsi="Garamond"/>
+        </w:rPr>
+      </w:pPr>
+      <w:r>
+        <w:rPr>
+          <w:rFonts w:ascii="Garamond" w:hAnsi="Garamond"/>
+        </w:rPr>
+        <w:t>Figure out whether I want to em run in background or in foreground.</w:t>
+      </w:r>
+    </w:p>
+    <w:p>
+      <w:pPr>
+        <w:pStyle w:val="ListParagraph"/>
+        <w:rPr>
+          <w:rFonts w:ascii="Garamond" w:hAnsi="Garamond"/>
+        </w:rPr>
+      </w:pPr>
     </w:p>
     <w:p>
       <w:pPr>
@@ -107,14 +195,17 @@
         <w:rPr>
           <w:rFonts w:ascii="Garamond" w:hAnsi="Garamond"/>
         </w:rPr>
-        <w:t>send must stay up indefinitely until shutdown – especially for embedded broker.</w:t>
-      </w:r>
-      <w:r>
-        <w:rPr>
-          <w:rFonts w:ascii="Garamond" w:hAnsi="Garamond"/>
-        </w:rPr>
-        <w:br/>
-      </w:r>
+        <w:t xml:space="preserve">Appropriately sized producers and consumers, now they’re too small. </w:t>
+      </w:r>
+    </w:p>
+    <w:p>
+      <w:pPr>
+        <w:pStyle w:val="ListParagraph"/>
+        <w:ind w:left="1440"/>
+        <w:rPr>
+          <w:rFonts w:ascii="Garamond" w:hAnsi="Garamond"/>
+        </w:rPr>
+      </w:pPr>
     </w:p>
     <w:p>
       <w:pPr>
@@ -131,7 +222,13 @@
         <w:rPr>
           <w:rFonts w:ascii="Garamond" w:hAnsi="Garamond"/>
         </w:rPr>
-        <w:t xml:space="preserve">--background </w:t>
+        <w:t xml:space="preserve">Come up with the local scenario that would allow me to </w:t>
+      </w:r>
+      <w:r>
+        <w:rPr>
+          <w:rFonts w:ascii="Garamond" w:hAnsi="Garamond"/>
+        </w:rPr>
+        <w:t>start load, make sure it finishes, and then collect results:</w:t>
       </w:r>
     </w:p>
     <w:p>
@@ -149,14 +246,14 @@
         <w:rPr>
           <w:rFonts w:ascii="Garamond" w:hAnsi="Garamond"/>
         </w:rPr>
-        <w:t>Test launching the process in background in EC2.</w:t>
-      </w:r>
-    </w:p>
-    <w:p>
-      <w:pPr>
-        <w:pStyle w:val="ListParagraph"/>
-        <w:numPr>
-          <w:ilvl w:val="2"/>
+        <w:t>Start load on n instances/machines</w:t>
+      </w:r>
+    </w:p>
+    <w:p>
+      <w:pPr>
+        <w:pStyle w:val="ListParagraph"/>
+        <w:numPr>
+          <w:ilvl w:val="1"/>
           <w:numId w:val="11"/>
         </w:numPr>
         <w:rPr>
@@ -167,14 +264,14 @@
         <w:rPr>
           <w:rFonts w:ascii="Garamond" w:hAnsi="Garamond"/>
         </w:rPr>
-        <w:t>From the ec2 nodes</w:t>
-      </w:r>
-    </w:p>
-    <w:p>
-      <w:pPr>
-        <w:pStyle w:val="ListParagraph"/>
-        <w:numPr>
-          <w:ilvl w:val="2"/>
+        <w:t>Make sure the load finished on n instances/machines</w:t>
+      </w:r>
+    </w:p>
+    <w:p>
+      <w:pPr>
+        <w:pStyle w:val="ListParagraph"/>
+        <w:numPr>
+          <w:ilvl w:val="1"/>
           <w:numId w:val="11"/>
         </w:numPr>
         <w:rPr>
@@ -185,17 +282,14 @@
         <w:rPr>
           <w:rFonts w:ascii="Garamond" w:hAnsi="Garamond"/>
         </w:rPr>
-        <w:t>Remotely from the em client</w:t>
-      </w:r>
-    </w:p>
-    <w:p>
-      <w:pPr>
-        <w:pStyle w:val="ListParagraph"/>
-        <w:ind w:left="1440"/>
-        <w:rPr>
-          <w:rFonts w:ascii="Garamond" w:hAnsi="Garamond"/>
-        </w:rPr>
-      </w:pPr>
+        <w:t>Collect results from n instances/machines</w:t>
+      </w:r>
+      <w:r>
+        <w:rPr>
+          <w:rFonts w:ascii="Garamond" w:hAnsi="Garamond"/>
+        </w:rPr>
+        <w:br/>
+      </w:r>
     </w:p>
     <w:p>
       <w:pPr>
@@ -212,13 +306,61 @@
         <w:rPr>
           <w:rFonts w:ascii="Garamond" w:hAnsi="Garamond"/>
         </w:rPr>
-        <w:t xml:space="preserve">Come up with the local scenario that would allow me to </w:t>
-      </w:r>
-      <w:r>
-        <w:rPr>
-          <w:rFonts w:ascii="Garamond" w:hAnsi="Garamond"/>
-        </w:rPr>
-        <w:t>start load, make sure it finishes, and then collect results:</w:t>
+        <w:t>Repeat the steps above remotely, with the embedded broker, get a burst and measure it</w:t>
+      </w:r>
+      <w:r>
+        <w:rPr>
+          <w:rFonts w:ascii="Garamond" w:hAnsi="Garamond"/>
+        </w:rPr>
+        <w:t>.</w:t>
+      </w:r>
+      <w:r>
+        <w:rPr>
+          <w:rFonts w:ascii="Garamond" w:hAnsi="Garamond"/>
+        </w:rPr>
+        <w:br/>
+      </w:r>
+    </w:p>
+    <w:p>
+      <w:pPr>
+        <w:pStyle w:val="ListParagraph"/>
+        <w:numPr>
+          <w:ilvl w:val="0"/>
+          <w:numId w:val="11"/>
+        </w:numPr>
+        <w:rPr>
+          <w:rFonts w:ascii="Garamond" w:hAnsi="Garamond"/>
+        </w:rPr>
+      </w:pPr>
+      <w:r>
+        <w:rPr>
+          <w:rFonts w:ascii="Garamond" w:hAnsi="Garamond"/>
+        </w:rPr>
+        <w:t>Wire in the “supported” ActiveMQ broker.</w:t>
+      </w:r>
+      <w:r>
+        <w:rPr>
+          <w:rFonts w:ascii="Garamond" w:hAnsi="Garamond"/>
+        </w:rPr>
+        <w:br/>
+      </w:r>
+    </w:p>
+    <w:p>
+      <w:pPr>
+        <w:pStyle w:val="ListParagraph"/>
+        <w:numPr>
+          <w:ilvl w:val="0"/>
+          <w:numId w:val="11"/>
+        </w:numPr>
+        <w:rPr>
+          <w:rFonts w:ascii="Garamond" w:hAnsi="Garamond"/>
+        </w:rPr>
+      </w:pPr>
+      <w:r>
+        <w:rPr>
+          <w:rFonts w:ascii="Garamond" w:hAnsi="Garamond"/>
+        </w:rPr>
+        <w:t>Repeat the release process and measurements for the following:</w:t>
       </w:r>
     </w:p>
     <w:p>
@@ -236,7 +378,381 @@
         <w:rPr>
           <w:rFonts w:ascii="Garamond" w:hAnsi="Garamond"/>
         </w:rPr>
-        <w:t>Start load on n instances/machines</w:t>
+        <w:t>Introduce total heap and free heap + tests.</w:t>
+      </w:r>
+    </w:p>
+    <w:p>
+      <w:pPr>
+        <w:pStyle w:val="ListParagraph"/>
+        <w:ind w:left="1440"/>
+        <w:rPr>
+          <w:rFonts w:ascii="Garamond" w:hAnsi="Garamond"/>
+        </w:rPr>
+      </w:pPr>
+    </w:p>
+    <w:p>
+      <w:pPr>
+        <w:pStyle w:val="ListParagraph"/>
+        <w:rPr>
+          <w:rFonts w:ascii="Garamond" w:hAnsi="Garamond"/>
+        </w:rPr>
+      </w:pPr>
+    </w:p>
+    <w:p>
+      <w:pPr>
+        <w:pStyle w:val="ListParagraph"/>
+        <w:rPr>
+          <w:rFonts w:ascii="Garamond" w:hAnsi="Garamond"/>
+        </w:rPr>
+      </w:pPr>
+    </w:p>
+    <w:p>
+      <w:pPr>
+        <w:pStyle w:val="ListParagraph"/>
+        <w:ind w:left="1080"/>
+        <w:rPr>
+          <w:rFonts w:ascii="Garamond" w:hAnsi="Garamond"/>
+        </w:rPr>
+      </w:pPr>
+    </w:p>
+    <w:p>
+      <w:pPr>
+        <w:pStyle w:val="ListParagraph"/>
+        <w:ind w:left="1080"/>
+        <w:rPr>
+          <w:rFonts w:ascii="Garamond" w:hAnsi="Garamond"/>
+        </w:rPr>
+      </w:pPr>
+    </w:p>
+    <w:p>
+      <w:pPr>
+        <w:pStyle w:val="ListParagraph"/>
+        <w:ind w:left="1080"/>
+        <w:rPr>
+          <w:rFonts w:ascii="Garamond" w:hAnsi="Garamond"/>
+        </w:rPr>
+      </w:pPr>
+    </w:p>
+    <w:p>
+      <w:pPr>
+        <w:pStyle w:val="ListParagraph"/>
+        <w:ind w:left="1080"/>
+        <w:rPr>
+          <w:rFonts w:ascii="Garamond" w:hAnsi="Garamond"/>
+        </w:rPr>
+      </w:pPr>
+    </w:p>
+    <w:p>
+      <w:pPr>
+        <w:pStyle w:val="ListParagraph"/>
+        <w:ind w:left="1080"/>
+        <w:rPr>
+          <w:rFonts w:ascii="Garamond" w:hAnsi="Garamond"/>
+        </w:rPr>
+      </w:pPr>
+    </w:p>
+    <w:p>
+      <w:pPr>
+        <w:pStyle w:val="ListParagraph"/>
+        <w:ind w:left="1080"/>
+        <w:rPr>
+          <w:rFonts w:ascii="Garamond" w:hAnsi="Garamond"/>
+        </w:rPr>
+      </w:pPr>
+    </w:p>
+    <w:p>
+      <w:pPr>
+        <w:pStyle w:val="ListParagraph"/>
+        <w:ind w:left="1080"/>
+        <w:rPr>
+          <w:rFonts w:ascii="Garamond" w:hAnsi="Garamond"/>
+        </w:rPr>
+      </w:pPr>
+    </w:p>
+    <w:p>
+      <w:pPr>
+        <w:pStyle w:val="ListParagraph"/>
+        <w:ind w:left="1080"/>
+        <w:rPr>
+          <w:rFonts w:ascii="Garamond" w:hAnsi="Garamond"/>
+        </w:rPr>
+      </w:pPr>
+    </w:p>
+    <w:p>
+      <w:pPr>
+        <w:pStyle w:val="ListParagraph"/>
+        <w:ind w:left="1080"/>
+        <w:rPr>
+          <w:rFonts w:ascii="Garamond" w:hAnsi="Garamond"/>
+        </w:rPr>
+      </w:pPr>
+    </w:p>
+    <w:p>
+      <w:pPr>
+        <w:pStyle w:val="ListParagraph"/>
+        <w:ind w:left="1080"/>
+        <w:rPr>
+          <w:rFonts w:ascii="Garamond" w:hAnsi="Garamond"/>
+        </w:rPr>
+      </w:pPr>
+    </w:p>
+    <w:p>
+      <w:pPr>
+        <w:pStyle w:val="ListParagraph"/>
+        <w:ind w:left="1080"/>
+        <w:rPr>
+          <w:rFonts w:ascii="Garamond" w:hAnsi="Garamond"/>
+        </w:rPr>
+      </w:pPr>
+    </w:p>
+    <w:p>
+      <w:pPr>
+        <w:pStyle w:val="ListParagraph"/>
+        <w:ind w:left="1080"/>
+        <w:rPr>
+          <w:rFonts w:ascii="Garamond" w:hAnsi="Garamond"/>
+        </w:rPr>
+      </w:pPr>
+    </w:p>
+    <w:p>
+      <w:pPr>
+        <w:pStyle w:val="ListParagraph"/>
+        <w:ind w:left="1080"/>
+        <w:rPr>
+          <w:rFonts w:ascii="Garamond" w:hAnsi="Garamond"/>
+        </w:rPr>
+      </w:pPr>
+    </w:p>
+    <w:p>
+      <w:pPr>
+        <w:pStyle w:val="ListParagraph"/>
+        <w:ind w:left="1080"/>
+        <w:rPr>
+          <w:rFonts w:ascii="Garamond" w:hAnsi="Garamond"/>
+        </w:rPr>
+      </w:pPr>
+    </w:p>
+    <w:p>
+      <w:pPr>
+        <w:pStyle w:val="ListParagraph"/>
+        <w:ind w:left="1080"/>
+        <w:rPr>
+          <w:rFonts w:ascii="Garamond" w:hAnsi="Garamond"/>
+        </w:rPr>
+      </w:pPr>
+    </w:p>
+    <w:p>
+      <w:pPr>
+        <w:pStyle w:val="ListParagraph"/>
+        <w:ind w:left="1080"/>
+        <w:rPr>
+          <w:rFonts w:ascii="Garamond" w:hAnsi="Garamond"/>
+        </w:rPr>
+      </w:pPr>
+    </w:p>
+    <w:p>
+      <w:pPr>
+        <w:pStyle w:val="ListParagraph"/>
+        <w:ind w:left="1080"/>
+        <w:rPr>
+          <w:rFonts w:ascii="Garamond" w:hAnsi="Garamond"/>
+        </w:rPr>
+      </w:pPr>
+    </w:p>
+    <w:p>
+      <w:pPr>
+        <w:pStyle w:val="ListParagraph"/>
+        <w:ind w:left="1080"/>
+        <w:rPr>
+          <w:rFonts w:ascii="Garamond" w:hAnsi="Garamond"/>
+        </w:rPr>
+      </w:pPr>
+    </w:p>
+    <w:p>
+      <w:pPr>
+        <w:pStyle w:val="ListParagraph"/>
+        <w:ind w:left="1080"/>
+        <w:rPr>
+          <w:rFonts w:ascii="Garamond" w:hAnsi="Garamond"/>
+        </w:rPr>
+      </w:pPr>
+    </w:p>
+    <w:p>
+      <w:pPr>
+        <w:pStyle w:val="ListParagraph"/>
+        <w:ind w:left="1080"/>
+        <w:rPr>
+          <w:rFonts w:ascii="Garamond" w:hAnsi="Garamond"/>
+        </w:rPr>
+      </w:pPr>
+    </w:p>
+    <w:p>
+      <w:pPr>
+        <w:pStyle w:val="ListParagraph"/>
+        <w:ind w:left="1080"/>
+        <w:rPr>
+          <w:rFonts w:ascii="Garamond" w:hAnsi="Garamond"/>
+        </w:rPr>
+      </w:pPr>
+    </w:p>
+    <w:p>
+      <w:pPr>
+        <w:pStyle w:val="ListParagraph"/>
+        <w:ind w:left="1080"/>
+        <w:rPr>
+          <w:rFonts w:ascii="Garamond" w:hAnsi="Garamond"/>
+        </w:rPr>
+      </w:pPr>
+    </w:p>
+    <w:p>
+      <w:pPr>
+        <w:pStyle w:val="ListParagraph"/>
+        <w:ind w:left="1080"/>
+        <w:rPr>
+          <w:rFonts w:ascii="Garamond" w:hAnsi="Garamond"/>
+        </w:rPr>
+      </w:pPr>
+    </w:p>
+    <w:p>
+      <w:pPr>
+        <w:pStyle w:val="ListParagraph"/>
+        <w:ind w:left="1080"/>
+        <w:rPr>
+          <w:rFonts w:ascii="Garamond" w:hAnsi="Garamond"/>
+        </w:rPr>
+      </w:pPr>
+    </w:p>
+    <w:p>
+      <w:pPr>
+        <w:pStyle w:val="ListParagraph"/>
+        <w:ind w:left="1080"/>
+        <w:rPr>
+          <w:rFonts w:ascii="Garamond" w:hAnsi="Garamond"/>
+        </w:rPr>
+      </w:pPr>
+    </w:p>
+    <w:p>
+      <w:pPr>
+        <w:pStyle w:val="ListParagraph"/>
+        <w:ind w:left="1080"/>
+        <w:rPr>
+          <w:rFonts w:ascii="Garamond" w:hAnsi="Garamond"/>
+        </w:rPr>
+      </w:pPr>
+    </w:p>
+    <w:p>
+      <w:pPr>
+        <w:pStyle w:val="ListParagraph"/>
+        <w:ind w:left="1080"/>
+        <w:rPr>
+          <w:rFonts w:ascii="Garamond" w:hAnsi="Garamond"/>
+        </w:rPr>
+      </w:pPr>
+    </w:p>
+    <w:p>
+      <w:pPr>
+        <w:pStyle w:val="ListParagraph"/>
+        <w:ind w:left="1080"/>
+        <w:rPr>
+          <w:rFonts w:ascii="Garamond" w:hAnsi="Garamond"/>
+        </w:rPr>
+      </w:pPr>
+    </w:p>
+    <w:p>
+      <w:pPr>
+        <w:pStyle w:val="ListParagraph"/>
+        <w:ind w:left="1080"/>
+        <w:rPr>
+          <w:rFonts w:ascii="Garamond" w:hAnsi="Garamond"/>
+        </w:rPr>
+      </w:pPr>
+    </w:p>
+    <w:p>
+      <w:pPr>
+        <w:pStyle w:val="ListParagraph"/>
+        <w:ind w:left="1080"/>
+        <w:rPr>
+          <w:rFonts w:ascii="Garamond" w:hAnsi="Garamond"/>
+        </w:rPr>
+      </w:pPr>
+    </w:p>
+    <w:p>
+      <w:pPr>
+        <w:pStyle w:val="ListParagraph"/>
+        <w:ind w:left="1080"/>
+        <w:rPr>
+          <w:rFonts w:ascii="Garamond" w:hAnsi="Garamond"/>
+        </w:rPr>
+      </w:pPr>
+    </w:p>
+    <w:p>
+      <w:pPr>
+        <w:pStyle w:val="ListParagraph"/>
+        <w:ind w:left="1080"/>
+        <w:rPr>
+          <w:rFonts w:ascii="Garamond" w:hAnsi="Garamond"/>
+        </w:rPr>
+      </w:pPr>
+    </w:p>
+    <w:p>
+      <w:pPr>
+        <w:pStyle w:val="Heading1"/>
+        <w:rPr>
+          <w:rFonts w:ascii="Garamond" w:hAnsi="Garamond"/>
+        </w:rPr>
+      </w:pPr>
+      <w:r>
+        <w:rPr>
+          <w:rFonts w:ascii="Garamond" w:hAnsi="Garamond"/>
+        </w:rPr>
+        <w:t>TODO</w:t>
+      </w:r>
+    </w:p>
+    <w:p>
+      <w:pPr>
+        <w:pStyle w:val="ListParagraph"/>
+        <w:ind w:left="1080"/>
+        <w:rPr>
+          <w:rFonts w:ascii="Garamond" w:hAnsi="Garamond"/>
+        </w:rPr>
+      </w:pPr>
+    </w:p>
+    <w:p>
+      <w:pPr>
+        <w:pStyle w:val="ListParagraph"/>
+        <w:ind w:left="1080"/>
+        <w:rPr>
+          <w:rFonts w:ascii="Garamond" w:hAnsi="Garamond"/>
+        </w:rPr>
+      </w:pPr>
+    </w:p>
+    <w:p>
+      <w:pPr>
+        <w:pStyle w:val="ListParagraph"/>
+        <w:ind w:left="1080"/>
+        <w:rPr>
+          <w:rFonts w:ascii="Garamond" w:hAnsi="Garamond"/>
+        </w:rPr>
+      </w:pPr>
+    </w:p>
+    <w:p>
+      <w:pPr>
+        <w:pStyle w:val="ListParagraph"/>
+        <w:numPr>
+          <w:ilvl w:val="0"/>
+          <w:numId w:val="4"/>
+        </w:numPr>
+        <w:rPr>
+          <w:rFonts w:ascii="Garamond" w:hAnsi="Garamond"/>
+          <w:b/>
+        </w:rPr>
+      </w:pPr>
+      <w:r>
+        <w:rPr>
+          <w:rFonts w:ascii="Garamond" w:hAnsi="Garamond"/>
+          <w:b/>
+        </w:rPr>
+        <w:t>Sampler</w:t>
       </w:r>
     </w:p>
     <w:p>
@@ -244,17 +760,18 @@
         <w:pStyle w:val="ListParagraph"/>
         <w:numPr>
           <w:ilvl w:val="1"/>
-          <w:numId w:val="11"/>
-        </w:numPr>
-        <w:rPr>
-          <w:rFonts w:ascii="Garamond" w:hAnsi="Garamond"/>
-        </w:rPr>
-      </w:pPr>
-      <w:r>
-        <w:rPr>
-          <w:rFonts w:ascii="Garamond" w:hAnsi="Garamond"/>
-        </w:rPr>
-        <w:t>Make sure the load finished on n instances/machines</w:t>
+          <w:numId w:val="4"/>
+        </w:numPr>
+        <w:rPr>
+          <w:rFonts w:ascii="Garamond" w:hAnsi="Garamond"/>
+          <w:b/>
+        </w:rPr>
+      </w:pPr>
+      <w:r>
+        <w:rPr>
+          <w:rFonts w:ascii="Garamond" w:hAnsi="Garamond"/>
+        </w:rPr>
+        <w:t>Identify the current sampler limits</w:t>
       </w:r>
     </w:p>
     <w:p>
@@ -262,17 +779,134 @@
         <w:pStyle w:val="ListParagraph"/>
         <w:numPr>
           <w:ilvl w:val="1"/>
-          <w:numId w:val="11"/>
-        </w:numPr>
-        <w:rPr>
-          <w:rFonts w:ascii="Garamond" w:hAnsi="Garamond"/>
-        </w:rPr>
-      </w:pPr>
-      <w:r>
-        <w:rPr>
-          <w:rFonts w:ascii="Garamond" w:hAnsi="Garamond"/>
-        </w:rPr>
-        <w:t>Collect results from n instances/machines</w:t>
+          <w:numId w:val="4"/>
+        </w:numPr>
+        <w:rPr>
+          <w:rFonts w:ascii="Garamond" w:hAnsi="Garamond"/>
+          <w:b/>
+        </w:rPr>
+      </w:pPr>
+      <w:r>
+        <w:rPr>
+          <w:rFonts w:ascii="Garamond" w:hAnsi="Garamond"/>
+        </w:rPr>
+        <w:t>Keep in mind that I want to zip and ship results remotely</w:t>
+      </w:r>
+      <w:r>
+        <w:rPr>
+          <w:rFonts w:ascii="Garamond" w:hAnsi="Garamond"/>
+        </w:rPr>
+        <w:t>.</w:t>
+      </w:r>
+    </w:p>
+    <w:p>
+      <w:pPr>
+        <w:pStyle w:val="ListParagraph"/>
+        <w:numPr>
+          <w:ilvl w:val="1"/>
+          <w:numId w:val="4"/>
+        </w:numPr>
+        <w:rPr>
+          <w:rFonts w:ascii="Garamond" w:hAnsi="Garamond"/>
+          <w:b/>
+        </w:rPr>
+      </w:pPr>
+      <w:r>
+        <w:rPr>
+          <w:rFonts w:ascii="Garamond" w:hAnsi="Garamond"/>
+        </w:rPr>
+        <w:t>Bolt it in</w:t>
+      </w:r>
+      <w:r>
+        <w:rPr>
+          <w:rFonts w:ascii="Garamond" w:hAnsi="Garamond"/>
+        </w:rPr>
+        <w:t xml:space="preserve"> and throw away the current implementation.</w:t>
+      </w:r>
+    </w:p>
+    <w:p>
+      <w:pPr>
+        <w:pStyle w:val="ListParagraph"/>
+        <w:numPr>
+          <w:ilvl w:val="1"/>
+          <w:numId w:val="4"/>
+        </w:numPr>
+        <w:rPr>
+          <w:rFonts w:ascii="Garamond" w:hAnsi="Garamond"/>
+          <w:b/>
+        </w:rPr>
+      </w:pPr>
+      <w:r>
+        <w:rPr>
+          <w:rFonts w:ascii="Garamond" w:hAnsi="Garamond"/>
+        </w:rPr>
+        <w:t>Test locally</w:t>
+      </w:r>
+      <w:r>
+        <w:rPr>
+          <w:rFonts w:ascii="Garamond" w:hAnsi="Garamond"/>
+        </w:rPr>
+        <w:t xml:space="preserve"> in real conditions – pump messages into a local ActiveMQ instance and go through the documentation smoke tests.</w:t>
+      </w:r>
+    </w:p>
+    <w:p>
+      <w:pPr>
+        <w:pStyle w:val="ListParagraph"/>
+        <w:numPr>
+          <w:ilvl w:val="1"/>
+          <w:numId w:val="4"/>
+        </w:numPr>
+        <w:rPr>
+          <w:rFonts w:ascii="Garamond" w:hAnsi="Garamond"/>
+          <w:b/>
+        </w:rPr>
+      </w:pPr>
+      <w:r>
+        <w:rPr>
+          <w:rFonts w:ascii="Garamond" w:hAnsi="Garamond"/>
+        </w:rPr>
+        <w:t>Test in amazon</w:t>
+      </w:r>
+      <w:r>
+        <w:rPr>
+          <w:rFonts w:ascii="Garamond" w:hAnsi="Garamond"/>
+        </w:rPr>
+        <w:t xml:space="preserve"> with AMQ.</w:t>
+      </w:r>
+    </w:p>
+    <w:p>
+      <w:pPr>
+        <w:pStyle w:val="ListParagraph"/>
+        <w:rPr>
+          <w:rFonts w:ascii="Garamond" w:hAnsi="Garamond"/>
+          <w:b/>
+        </w:rPr>
+      </w:pPr>
+    </w:p>
+    <w:p>
+      <w:pPr>
+        <w:pStyle w:val="ListParagraph"/>
+        <w:numPr>
+          <w:ilvl w:val="0"/>
+          <w:numId w:val="4"/>
+        </w:numPr>
+        <w:rPr>
+          <w:rFonts w:ascii="Garamond" w:hAnsi="Garamond"/>
+          <w:b/>
+        </w:rPr>
+      </w:pPr>
+      <w:r>
+        <w:rPr>
+          <w:rFonts w:ascii="Garamond" w:hAnsi="Garamond"/>
+          <w:b/>
+        </w:rPr>
+        <w:t xml:space="preserve">System-wide Metrics. </w:t>
+      </w:r>
+      <w:r>
+        <w:rPr>
+          <w:rFonts w:ascii="Garamond" w:hAnsi="Garamond"/>
+        </w:rPr>
+        <w:t>Aggregate base classes for metrics that have the same source MXBean.</w:t>
       </w:r>
       <w:r>
         <w:rPr>
@@ -286,41 +920,25 @@
         <w:pStyle w:val="ListParagraph"/>
         <w:numPr>
           <w:ilvl w:val="0"/>
-          <w:numId w:val="11"/>
-        </w:numPr>
-        <w:rPr>
-          <w:rFonts w:ascii="Garamond" w:hAnsi="Garamond"/>
-        </w:rPr>
-      </w:pPr>
-      <w:r>
-        <w:rPr>
-          <w:rFonts w:ascii="Garamond" w:hAnsi="Garamond"/>
-        </w:rPr>
-        <w:t>R</w:t>
-      </w:r>
-      <w:r>
-        <w:rPr>
-          <w:rFonts w:ascii="Garamond" w:hAnsi="Garamond"/>
-        </w:rPr>
-        <w:t>epeat the steps above remotely</w:t>
-      </w:r>
-      <w:r>
-        <w:rPr>
-          <w:rFonts w:ascii="Garamond" w:hAnsi="Garamond"/>
-        </w:rPr>
-        <w:t>, with ActiveMQ</w:t>
-      </w:r>
-      <w:r>
-        <w:rPr>
-          <w:rFonts w:ascii="Garamond" w:hAnsi="Garamond"/>
-        </w:rPr>
-        <w:t>, get a burst and measure it</w:t>
-      </w:r>
-      <w:r>
-        <w:rPr>
-          <w:rFonts w:ascii="Garamond" w:hAnsi="Garamond"/>
-        </w:rPr>
-        <w:t>.</w:t>
+          <w:numId w:val="4"/>
+        </w:numPr>
+        <w:rPr>
+          <w:rFonts w:ascii="Garamond" w:hAnsi="Garamond"/>
+          <w:b/>
+        </w:rPr>
+      </w:pPr>
+      <w:r>
+        <w:rPr>
+          <w:rFonts w:ascii="Garamond" w:hAnsi="Garamond"/>
+          <w:b/>
+        </w:rPr>
+        <w:t xml:space="preserve">From activeMQ load testing: </w:t>
+      </w:r>
+      <w:r>
+        <w:rPr>
+          <w:rFonts w:ascii="Garamond" w:hAnsi="Garamond"/>
+        </w:rPr>
+        <w:t>Count messages based on their ID.</w:t>
       </w:r>
       <w:r>
         <w:rPr>
@@ -334,27 +952,30 @@
         <w:pStyle w:val="ListParagraph"/>
         <w:numPr>
           <w:ilvl w:val="0"/>
-          <w:numId w:val="11"/>
-        </w:numPr>
-        <w:rPr>
-          <w:rFonts w:ascii="Garamond" w:hAnsi="Garamond"/>
-        </w:rPr>
-      </w:pPr>
-      <w:r>
-        <w:rPr>
-          <w:rFonts w:ascii="Garamond" w:hAnsi="Garamond"/>
-        </w:rPr>
-        <w:t>Repeat the steps above remotely, with the embedded broker, get a burst and measure it</w:t>
-      </w:r>
-      <w:r>
-        <w:rPr>
-          <w:rFonts w:ascii="Garamond" w:hAnsi="Garamond"/>
-        </w:rPr>
-        <w:t>.</w:t>
-      </w:r>
-      <w:r>
-        <w:rPr>
-          <w:rFonts w:ascii="Garamond" w:hAnsi="Garamond"/>
+          <w:numId w:val="4"/>
+        </w:numPr>
+        <w:rPr>
+          <w:rFonts w:ascii="Garamond" w:hAnsi="Garamond"/>
+          <w:b/>
+        </w:rPr>
+      </w:pPr>
+      <w:r>
+        <w:rPr>
+          <w:rFonts w:ascii="Garamond" w:hAnsi="Garamond"/>
+          <w:b/>
+        </w:rPr>
+        <w:t xml:space="preserve">Switch to cliff. </w:t>
+      </w:r>
+      <w:r>
+        <w:rPr>
+          <w:rFonts w:ascii="Garamond" w:hAnsi="Garamond"/>
+        </w:rPr>
+        <w:t>05/03/15.</w:t>
+      </w:r>
+      <w:r>
+        <w:rPr>
+          <w:rFonts w:ascii="Garamond" w:hAnsi="Garamond"/>
+          <w:b/>
         </w:rPr>
         <w:br/>
       </w:r>
@@ -364,17 +985,286 @@
         <w:pStyle w:val="ListParagraph"/>
         <w:numPr>
           <w:ilvl w:val="0"/>
-          <w:numId w:val="11"/>
-        </w:numPr>
-        <w:rPr>
-          <w:rFonts w:ascii="Garamond" w:hAnsi="Garamond"/>
-        </w:rPr>
-      </w:pPr>
-      <w:r>
-        <w:rPr>
-          <w:rFonts w:ascii="Garamond" w:hAnsi="Garamond"/>
-        </w:rPr>
-        <w:t>Repeat the release process and measurements for the following:</w:t>
+          <w:numId w:val="4"/>
+        </w:numPr>
+        <w:rPr>
+          <w:rFonts w:ascii="Garamond" w:hAnsi="Garamond"/>
+          <w:b/>
+        </w:rPr>
+      </w:pPr>
+      <w:r>
+        <w:rPr>
+          <w:rFonts w:ascii="Garamond" w:hAnsi="Garamond"/>
+          <w:b/>
+        </w:rPr>
+        <w:t>The Hierarchical Repository Key Reading is Slow</w:t>
+      </w:r>
+      <w:r>
+        <w:rPr>
+          <w:rFonts w:ascii="Garamond" w:hAnsi="Garamond"/>
+          <w:b/>
+        </w:rPr>
+        <w:t xml:space="preserve">. </w:t>
+      </w:r>
+      <w:r>
+        <w:rPr>
+          <w:rFonts w:ascii="Garamond" w:hAnsi="Garamond"/>
+        </w:rPr>
+        <w:t>Large variation in key loading time, locally.  Try to load it in parallel and also look into how I am reading the keys from the file – the way I am doing it might be inefficient.</w:t>
+      </w:r>
+      <w:r>
+        <w:rPr>
+          <w:rFonts w:ascii="Garamond" w:hAnsi="Garamond"/>
+        </w:rPr>
+        <w:br/>
+      </w:r>
+    </w:p>
+    <w:p>
+      <w:pPr>
+        <w:pStyle w:val="ListParagraph"/>
+        <w:numPr>
+          <w:ilvl w:val="0"/>
+          <w:numId w:val="4"/>
+        </w:numPr>
+        <w:rPr>
+          <w:rFonts w:ascii="Garamond" w:hAnsi="Garamond"/>
+          <w:b/>
+        </w:rPr>
+      </w:pPr>
+      <w:r>
+        <w:rPr>
+          <w:rFonts w:ascii="Garamond" w:hAnsi="Garamond"/>
+          <w:b/>
+        </w:rPr>
+        <w:t>Compression</w:t>
+      </w:r>
+      <w:r>
+        <w:rPr>
+          <w:rFonts w:ascii="Garamond" w:hAnsi="Garamond"/>
+          <w:b/>
+        </w:rPr>
+        <w:t xml:space="preserve">. </w:t>
+      </w:r>
+      <w:r>
+        <w:rPr>
+          <w:rFonts w:ascii="Garamond" w:hAnsi="Garamond"/>
+        </w:rPr>
+        <w:t>A generic compression service? Apply it to the cache only?</w:t>
+      </w:r>
+      <w:r>
+        <w:rPr>
+          <w:rFonts w:ascii="Garamond" w:hAnsi="Garamond"/>
+        </w:rPr>
+        <w:br/>
+      </w:r>
+    </w:p>
+    <w:p>
+      <w:pPr>
+        <w:pStyle w:val="ListParagraph"/>
+        <w:numPr>
+          <w:ilvl w:val="0"/>
+          <w:numId w:val="4"/>
+        </w:numPr>
+        <w:rPr>
+          <w:rFonts w:ascii="Garamond" w:hAnsi="Garamond"/>
+          <w:b/>
+        </w:rPr>
+      </w:pPr>
+      <w:r>
+        <w:rPr>
+          <w:rFonts w:ascii="Garamond" w:hAnsi="Garamond"/>
+          <w:b/>
+        </w:rPr>
+        <w:t xml:space="preserve">Multiple independent agents. </w:t>
+      </w:r>
+      <w:r>
+        <w:rPr>
+          <w:rFonts w:ascii="Garamond" w:hAnsi="Garamond"/>
+        </w:rPr>
+        <w:t>This way I can increase the amount of load.</w:t>
+      </w:r>
+      <w:r>
+        <w:rPr>
+          <w:rFonts w:ascii="Garamond" w:hAnsi="Garamond"/>
+        </w:rPr>
+        <w:br/>
+      </w:r>
+    </w:p>
+    <w:p>
+      <w:pPr>
+        <w:pStyle w:val="ListParagraph"/>
+        <w:numPr>
+          <w:ilvl w:val="0"/>
+          <w:numId w:val="4"/>
+        </w:numPr>
+        <w:rPr>
+          <w:rFonts w:ascii="Garamond" w:hAnsi="Garamond"/>
+        </w:rPr>
+      </w:pPr>
+      <w:r>
+        <w:rPr>
+          <w:rFonts w:ascii="Garamond" w:hAnsi="Garamond"/>
+          <w:b/>
+        </w:rPr>
+        <w:t>log4j</w:t>
+      </w:r>
+      <w:r>
+        <w:rPr>
+          <w:rFonts w:ascii="Garamond" w:hAnsi="Garamond"/>
+        </w:rPr>
+        <w:t>. Externalize log4j.xml so I can modify it directly, don't have to unjar for it. Ideally, the debugging should be turned on by --debug.</w:t>
+      </w:r>
+    </w:p>
+    <w:p>
+      <w:pPr>
+        <w:rPr>
+          <w:rFonts w:ascii="Garamond" w:hAnsi="Garamond"/>
+        </w:rPr>
+      </w:pPr>
+    </w:p>
+    <w:p>
+      <w:pPr>
+        <w:pStyle w:val="ListParagraph"/>
+        <w:numPr>
+          <w:ilvl w:val="0"/>
+          <w:numId w:val="1"/>
+        </w:numPr>
+        <w:rPr>
+          <w:rFonts w:ascii="Garamond" w:hAnsi="Garamond"/>
+        </w:rPr>
+      </w:pPr>
+      <w:r>
+        <w:rPr>
+          <w:rFonts w:ascii="Garamond" w:hAnsi="Garamond"/>
+        </w:rPr>
+        <w:t>Make it easy to dump the runtime configuration – implement it as a “dry-run” where I only have to specify “dry-run” somehow and not modify anything else.</w:t>
+      </w:r>
+    </w:p>
+    <w:p>
+      <w:pPr>
+        <w:pStyle w:val="ListParagraph"/>
+        <w:rPr>
+          <w:rFonts w:ascii="Garamond" w:hAnsi="Garamond"/>
+        </w:rPr>
+      </w:pPr>
+    </w:p>
+    <w:p>
+      <w:pPr>
+        <w:pStyle w:val="ListParagraph"/>
+        <w:numPr>
+          <w:ilvl w:val="0"/>
+          <w:numId w:val="1"/>
+        </w:numPr>
+        <w:rPr>
+          <w:rFonts w:ascii="Garamond" w:hAnsi="Garamond"/>
+        </w:rPr>
+      </w:pPr>
+      <w:r>
+        <w:rPr>
+          <w:rFonts w:ascii="Garamond" w:hAnsi="Garamond"/>
+        </w:rPr>
+        <w:t>Introduce a CacheLoadStrategy and make all cache load strategies subclasses of that, the same Send and Receive are subclasses of JmsLoadStrategy.</w:t>
+      </w:r>
+    </w:p>
+    <w:p>
+      <w:pPr>
+        <w:pStyle w:val="ListParagraph"/>
+        <w:rPr>
+          <w:rFonts w:ascii="Garamond" w:hAnsi="Garamond"/>
+        </w:rPr>
+      </w:pPr>
+    </w:p>
+    <w:p>
+      <w:pPr>
+        <w:pStyle w:val="ListParagraph"/>
+        <w:numPr>
+          <w:ilvl w:val="0"/>
+          <w:numId w:val="1"/>
+        </w:numPr>
+        <w:rPr>
+          <w:rFonts w:ascii="Garamond" w:hAnsi="Garamond"/>
+        </w:rPr>
+      </w:pPr>
+      <w:r>
+        <w:rPr>
+          <w:rFonts w:ascii="Garamond" w:hAnsi="Garamond"/>
+        </w:rPr>
+        <w:t>Implement support for --provider Currently we assume Infinispan for “keyvalue” and ActiveMQ for “message”.</w:t>
+      </w:r>
+    </w:p>
+    <w:p>
+      <w:pPr>
+        <w:pStyle w:val="ListParagraph"/>
+        <w:rPr>
+          <w:rFonts w:ascii="Garamond" w:hAnsi="Garamond"/>
+        </w:rPr>
+      </w:pPr>
+    </w:p>
+    <w:p>
+      <w:pPr>
+        <w:pStyle w:val="ListParagraph"/>
+        <w:numPr>
+          <w:ilvl w:val="0"/>
+          <w:numId w:val="1"/>
+        </w:numPr>
+        <w:rPr>
+          <w:rFonts w:ascii="Garamond" w:hAnsi="Garamond"/>
+        </w:rPr>
+      </w:pPr>
+      <w:r>
+        <w:rPr>
+          <w:rFonts w:ascii="Garamond" w:hAnsi="Garamond"/>
+        </w:rPr>
+        <w:t>Move the Content’s StorageStrategy to Configuration.</w:t>
+      </w:r>
+      <w:r>
+        <w:rPr>
+          <w:rFonts w:ascii="Garamond" w:hAnsi="Garamond"/>
+        </w:rPr>
+        <w:br/>
+      </w:r>
+    </w:p>
+    <w:p>
+      <w:pPr>
+        <w:pStyle w:val="ListParagraph"/>
+        <w:numPr>
+          <w:ilvl w:val="0"/>
+          <w:numId w:val="1"/>
+        </w:numPr>
+        <w:rPr>
+          <w:rFonts w:ascii="Garamond" w:hAnsi="Garamond"/>
+        </w:rPr>
+      </w:pPr>
+      <w:r>
+        <w:rPr>
+          <w:rFonts w:ascii="Garamond" w:hAnsi="Garamond"/>
+        </w:rPr>
+        <w:t>Make sure cld load embedded hierarchical fills up the embedded hash with the content of the hierarchical repo (on one and multiple threads).</w:t>
+      </w:r>
+    </w:p>
+    <w:p>
+      <w:pPr>
+        <w:rPr>
+          <w:rFonts w:ascii="Garamond" w:hAnsi="Garamond"/>
+        </w:rPr>
+      </w:pPr>
+    </w:p>
+    <w:p>
+      <w:pPr>
+        <w:pStyle w:val="ListParagraph"/>
+        <w:numPr>
+          <w:ilvl w:val="0"/>
+          <w:numId w:val="1"/>
+        </w:numPr>
+        <w:rPr>
+          <w:rFonts w:ascii="Garamond" w:hAnsi="Garamond"/>
+        </w:rPr>
+      </w:pPr>
+      <w:r>
+        <w:rPr>
+          <w:rFonts w:ascii="Garamond" w:hAnsi="Garamond"/>
+        </w:rPr>
+        <w:t>Isolate HierarchicalStorageStrategy. toHex(…) into its own class (or Util), test the heck out of it and update https://home.feodorov.com:9443/wiki/Wiki.jsp?page=SHA1</w:t>
       </w:r>
     </w:p>
     <w:p>
@@ -382,17 +1272,17 @@
         <w:pStyle w:val="ListParagraph"/>
         <w:numPr>
           <w:ilvl w:val="1"/>
-          <w:numId w:val="11"/>
-        </w:numPr>
-        <w:rPr>
-          <w:rFonts w:ascii="Garamond" w:hAnsi="Garamond"/>
-        </w:rPr>
-      </w:pPr>
-      <w:r>
-        <w:rPr>
-          <w:rFonts w:ascii="Garamond" w:hAnsi="Garamond"/>
-        </w:rPr>
-        <w:t>Introduce total heap and free heap + tests.</w:t>
+          <w:numId w:val="1"/>
+        </w:numPr>
+        <w:rPr>
+          <w:rFonts w:ascii="Garamond" w:hAnsi="Garamond"/>
+        </w:rPr>
+      </w:pPr>
+      <w:r>
+        <w:rPr>
+          <w:rFonts w:ascii="Garamond" w:hAnsi="Garamond"/>
+        </w:rPr>
+        <w:t xml:space="preserve">10 different values – calculate hex sha1 with git and write 10 unit tests for them. Use / * and other characters that are not FS-friendly </w:t>
       </w:r>
     </w:p>
     <w:p>
@@ -409,1234 +1299,339 @@
         <w:pStyle w:val="ListParagraph"/>
         <w:numPr>
           <w:ilvl w:val="0"/>
-          <w:numId w:val="11"/>
-        </w:numPr>
-        <w:rPr>
-          <w:rFonts w:ascii="Garamond" w:hAnsi="Garamond"/>
-        </w:rPr>
-      </w:pPr>
-      <w:r>
-        <w:rPr>
-          <w:rFonts w:ascii="Garamond" w:hAnsi="Garamond"/>
-        </w:rPr>
-        <w:t>Apropriately sized producers and consumers, now they’re too small.</w:t>
+          <w:numId w:val="1"/>
+        </w:numPr>
+        <w:rPr>
+          <w:rFonts w:ascii="Garamond" w:hAnsi="Garamond"/>
+        </w:rPr>
+      </w:pPr>
+      <w:r>
+        <w:rPr>
+          <w:rFonts w:ascii="Garamond" w:hAnsi="Garamond"/>
+        </w:rPr>
+        <w:t>Unify KeyStore and StorageStrategy.</w:t>
+      </w:r>
+    </w:p>
+    <w:p>
+      <w:pPr>
+        <w:pStyle w:val="ListParagraph"/>
+        <w:numPr>
+          <w:ilvl w:val="1"/>
+          <w:numId w:val="1"/>
+        </w:numPr>
+        <w:rPr>
+          <w:rFonts w:ascii="Garamond" w:hAnsi="Garamond"/>
+        </w:rPr>
+      </w:pPr>
+      <w:r>
+        <w:rPr>
+          <w:rFonts w:ascii="Garamond" w:hAnsi="Garamond"/>
+        </w:rPr>
+        <w:t>Rename KeyStore to LocalStore – it stores keys and values.</w:t>
+      </w:r>
+    </w:p>
+    <w:p>
+      <w:pPr>
+        <w:pStyle w:val="ListParagraph"/>
+        <w:numPr>
+          <w:ilvl w:val="1"/>
+          <w:numId w:val="1"/>
+        </w:numPr>
+        <w:rPr>
+          <w:rFonts w:ascii="Garamond" w:hAnsi="Garamond"/>
+        </w:rPr>
+      </w:pPr>
+      <w:r>
+        <w:rPr>
+          <w:rFonts w:ascii="Garamond" w:hAnsi="Garamond"/>
+        </w:rPr>
+        <w:t>Verify which of the top-level ConfigurationImpl attributes still make sense.</w:t>
+      </w:r>
+    </w:p>
+    <w:p>
+      <w:pPr>
+        <w:pStyle w:val="ListParagraph"/>
+        <w:numPr>
+          <w:ilvl w:val="1"/>
+          <w:numId w:val="1"/>
+        </w:numPr>
+        <w:rPr>
+          <w:rFonts w:ascii="Garamond" w:hAnsi="Garamond"/>
+        </w:rPr>
+      </w:pPr>
+      <w:r>
+        <w:rPr>
+          <w:rFonts w:ascii="Garamond" w:hAnsi="Garamond"/>
+        </w:rPr>
+        <w:t>Keep all strategies in the Configuration and not in commands</w:t>
+      </w:r>
+    </w:p>
+    <w:p>
+      <w:pPr>
+        <w:pStyle w:val="ListParagraph"/>
+        <w:rPr>
+          <w:rFonts w:ascii="Garamond" w:hAnsi="Garamond"/>
+        </w:rPr>
+      </w:pPr>
+    </w:p>
+    <w:p>
+      <w:pPr>
+        <w:pStyle w:val="ListParagraph"/>
+        <w:numPr>
+          <w:ilvl w:val="0"/>
+          <w:numId w:val="1"/>
+        </w:numPr>
+        <w:rPr>
+          <w:rFonts w:ascii="Garamond" w:hAnsi="Garamond"/>
+        </w:rPr>
+      </w:pPr>
+      <w:r>
+        <w:rPr>
+          <w:rFonts w:ascii="Garamond" w:hAnsi="Garamond"/>
+        </w:rPr>
+        <w:t>Exact distributions of max-operations between runner threads.</w:t>
       </w:r>
       <w:r>
         <w:rPr>
           <w:rFonts w:ascii="Garamond" w:hAnsi="Garamond"/>
         </w:rPr>
         <w:br/>
+      </w:r>
+    </w:p>
+    <w:p>
+      <w:pPr>
+        <w:pStyle w:val="ListParagraph"/>
+        <w:numPr>
+          <w:ilvl w:val="0"/>
+          <w:numId w:val="1"/>
+        </w:numPr>
+        <w:rPr>
+          <w:rFonts w:ascii="Garamond" w:hAnsi="Garamond"/>
+        </w:rPr>
+      </w:pPr>
+      <w:r>
+        <w:rPr>
+          <w:rFonts w:ascii="Garamond" w:hAnsi="Garamond"/>
+        </w:rPr>
+        <w:t>If CLI starts in background, it cannot be controlled with System.in.read – find an alternative solution.</w:t>
+      </w:r>
+    </w:p>
+    <w:p>
+      <w:pPr>
+        <w:pStyle w:val="ListParagraph"/>
+        <w:numPr>
+          <w:ilvl w:val="0"/>
+          <w:numId w:val="1"/>
+        </w:numPr>
+        <w:rPr>
+          <w:rFonts w:ascii="Garamond" w:hAnsi="Garamond"/>
+        </w:rPr>
+      </w:pPr>
+      <w:r>
+        <w:rPr>
+          <w:rFonts w:ascii="Garamond" w:hAnsi="Garamond"/>
+        </w:rPr>
+        <w:t>All “strategies” should end in Strategy.</w:t>
+      </w:r>
+      <w:r>
+        <w:rPr>
+          <w:rFonts w:ascii="Garamond" w:hAnsi="Garamond"/>
+        </w:rPr>
+        <w:br/>
+      </w:r>
+    </w:p>
+    <w:p>
+      <w:pPr>
+        <w:pStyle w:val="ListParagraph"/>
+        <w:numPr>
+          <w:ilvl w:val="0"/>
+          <w:numId w:val="1"/>
+        </w:numPr>
+        <w:rPr>
+          <w:rFonts w:ascii="Garamond" w:hAnsi="Garamond"/>
+        </w:rPr>
+      </w:pPr>
+      <w:r>
+        <w:rPr>
+          <w:rFonts w:ascii="Garamond" w:hAnsi="Garamond"/>
+        </w:rPr>
+        <w:t>Understand the commented out ReadTest tests, and either uncomment or write equivalent ones.</w:t>
+      </w:r>
+      <w:r>
+        <w:rPr>
+          <w:rFonts w:ascii="Garamond" w:hAnsi="Garamond"/>
+        </w:rPr>
+        <w:br/>
+      </w:r>
+    </w:p>
+    <w:p>
+      <w:pPr>
+        <w:pStyle w:val="ListParagraph"/>
+        <w:numPr>
+          <w:ilvl w:val="0"/>
+          <w:numId w:val="1"/>
+        </w:numPr>
+        <w:rPr>
+          <w:rFonts w:ascii="Garamond" w:hAnsi="Garamond"/>
+        </w:rPr>
+      </w:pPr>
+      <w:r>
+        <w:rPr>
+          <w:rFonts w:ascii="Garamond" w:hAnsi="Garamond"/>
+        </w:rPr>
+        <w:t>The ReadThenWriteOnMiss.synthethicValue is created with the default value size of 1024. Make it more user friendly, hint somehow that the values in the cache are larger (or of different size).</w:t>
+      </w:r>
+      <w:r>
+        <w:rPr>
+          <w:rFonts w:ascii="Garamond" w:hAnsi="Garamond"/>
+        </w:rPr>
+        <w:br/>
+      </w:r>
+    </w:p>
+    <w:p>
+      <w:pPr>
+        <w:pStyle w:val="ListParagraph"/>
+        <w:numPr>
+          <w:ilvl w:val="0"/>
+          <w:numId w:val="1"/>
+        </w:numPr>
+        <w:rPr>
+          <w:rFonts w:ascii="Garamond" w:hAnsi="Garamond"/>
+        </w:rPr>
+      </w:pPr>
+      <w:r>
+        <w:rPr>
+          <w:rFonts w:ascii="Garamond" w:hAnsi="Garamond"/>
+        </w:rPr>
+        <w:t>Move Util.getInstance() and associated test to Nova Ordis Utilities.</w:t>
+      </w:r>
+      <w:r>
+        <w:t xml:space="preserve"> </w:t>
+      </w:r>
+      <w:r>
+        <w:rPr>
+          <w:rFonts w:ascii="Garamond" w:hAnsi="Garamond"/>
+        </w:rPr>
+        <w:t>* Dynamic Logging in interactive mode until I find a way to get the information I need from infinispan and not rely on runtime.</w:t>
+      </w:r>
+    </w:p>
+    <w:p>
+      <w:pPr>
+        <w:pStyle w:val="ListParagraph"/>
+        <w:rPr>
+          <w:rFonts w:ascii="Garamond" w:hAnsi="Garamond"/>
+        </w:rPr>
+      </w:pPr>
+    </w:p>
+    <w:p>
+      <w:pPr>
+        <w:pStyle w:val="ListParagraph"/>
+        <w:numPr>
+          <w:ilvl w:val="0"/>
+          <w:numId w:val="1"/>
+        </w:numPr>
+        <w:rPr>
+          <w:rFonts w:ascii="Garamond" w:hAnsi="Garamond"/>
+        </w:rPr>
+      </w:pPr>
+      <w:r>
+        <w:rPr>
+          <w:rFonts w:ascii="Garamond" w:hAnsi="Garamond"/>
+        </w:rPr>
+        <w:t>Reconcile the new style of load manager that preconfigures the operation inside, with the old style SingleThreadedRunner op.initialize(ThreadLocalRandom.current(), lastWrittenKey, keyStore); Old logic in "OldLoad" and "OldSingleThreadedRunner"</w:t>
+      </w:r>
+    </w:p>
+    <w:p>
+      <w:pPr>
+        <w:pStyle w:val="ListParagraph"/>
+        <w:ind w:left="1440"/>
+        <w:rPr>
+          <w:rFonts w:ascii="Garamond" w:hAnsi="Garamond"/>
+        </w:rPr>
+      </w:pPr>
+      <w:r>
+        <w:rPr>
+          <w:rFonts w:ascii="Garamond" w:hAnsi="Garamond"/>
+        </w:rPr>
+        <w:t>saving keys into the file bug: because the collector is doing it asynchronously, some of the keys will stay in memory until "press the key" so we may end up with less keys on disk.</w:t>
+      </w:r>
+      <w:r>
+        <w:rPr>
+          <w:rFonts w:ascii="Garamond" w:hAnsi="Garamond"/>
+        </w:rPr>
+        <w:br/>
+      </w:r>
+    </w:p>
+    <w:p>
+      <w:pPr>
+        <w:pStyle w:val="ListParagraph"/>
+        <w:numPr>
+          <w:ilvl w:val="0"/>
+          <w:numId w:val="1"/>
+        </w:numPr>
+        <w:rPr>
+          <w:rFonts w:ascii="Garamond" w:hAnsi="Garamond"/>
+        </w:rPr>
+      </w:pPr>
+      <w:r>
+        <w:rPr>
+          <w:rFonts w:ascii="Garamond" w:hAnsi="Garamond"/>
+        </w:rPr>
+        <w:t>Change the name of Connect to "interactive" or something similar.</w:t>
+      </w:r>
+      <w:r>
+        <w:rPr>
+          <w:rFonts w:ascii="Garamond" w:hAnsi="Garamond"/>
+        </w:rPr>
+        <w:br/>
+      </w:r>
+    </w:p>
+    <w:p>
+      <w:pPr>
+        <w:pStyle w:val="ListParagraph"/>
+        <w:numPr>
+          <w:ilvl w:val="0"/>
+          <w:numId w:val="1"/>
+        </w:numPr>
+        <w:rPr>
+          <w:rFonts w:ascii="Garamond" w:hAnsi="Garamond"/>
+        </w:rPr>
+      </w:pPr>
+      <w:r>
+        <w:rPr>
+          <w:rFonts w:ascii="Garamond" w:hAnsi="Garamond"/>
+          <w:b/>
+        </w:rPr>
+        <w:t>ExitGuard</w:t>
+      </w:r>
+      <w:r>
+        <w:rPr>
+          <w:rFonts w:ascii="Garamond" w:hAnsi="Garamond"/>
+        </w:rPr>
+        <w:t xml:space="preserve"> </w:t>
+      </w:r>
+      <w:r>
+        <w:rPr>
+          <w:rFonts w:ascii="Garamond" w:hAnsi="Garamond"/>
+        </w:rPr>
+        <w:t xml:space="preserve">06/05/15 </w:t>
       </w:r>
       <w:bookmarkStart w:id="0" w:name="_GoBack"/>
       <w:bookmarkEnd w:id="0"/>
-    </w:p>
-    <w:p>
-      <w:pPr>
-        <w:pStyle w:val="ListParagraph"/>
-        <w:numPr>
-          <w:ilvl w:val="0"/>
-          <w:numId w:val="11"/>
-        </w:numPr>
-        <w:rPr>
-          <w:rFonts w:ascii="Garamond" w:hAnsi="Garamond"/>
-        </w:rPr>
-      </w:pPr>
-      <w:r>
-        <w:rPr>
-          <w:rFonts w:ascii="Garamond" w:hAnsi="Garamond"/>
-        </w:rPr>
-        <w:t>Capture the state of the art of /nfs/load/common, send and receive, check them in somewhere under em (examples, etc) and document them.</w:t>
-      </w:r>
-    </w:p>
-    <w:p>
-      <w:pPr>
-        <w:pStyle w:val="ListParagraph"/>
-        <w:rPr>
-          <w:rFonts w:ascii="Garamond" w:hAnsi="Garamond"/>
-        </w:rPr>
-      </w:pPr>
-    </w:p>
-    <w:p>
-      <w:pPr>
-        <w:pStyle w:val="ListParagraph"/>
-        <w:rPr>
-          <w:rFonts w:ascii="Garamond" w:hAnsi="Garamond"/>
-        </w:rPr>
-      </w:pPr>
-    </w:p>
-    <w:p>
-      <w:pPr>
-        <w:pStyle w:val="ListParagraph"/>
-        <w:ind w:left="1080"/>
-        <w:rPr>
-          <w:rFonts w:ascii="Garamond" w:hAnsi="Garamond"/>
-        </w:rPr>
-      </w:pPr>
-    </w:p>
-    <w:p>
-      <w:pPr>
-        <w:pStyle w:val="ListParagraph"/>
-        <w:ind w:left="1080"/>
-        <w:rPr>
-          <w:rFonts w:ascii="Garamond" w:hAnsi="Garamond"/>
-        </w:rPr>
-      </w:pPr>
-    </w:p>
-    <w:p>
-      <w:pPr>
-        <w:pStyle w:val="ListParagraph"/>
-        <w:ind w:left="1080"/>
-        <w:rPr>
-          <w:rFonts w:ascii="Garamond" w:hAnsi="Garamond"/>
-        </w:rPr>
-      </w:pPr>
-    </w:p>
-    <w:p>
-      <w:pPr>
-        <w:pStyle w:val="ListParagraph"/>
-        <w:ind w:left="1080"/>
-        <w:rPr>
-          <w:rFonts w:ascii="Garamond" w:hAnsi="Garamond"/>
-        </w:rPr>
-      </w:pPr>
-    </w:p>
-    <w:p>
-      <w:pPr>
-        <w:pStyle w:val="ListParagraph"/>
-        <w:ind w:left="1080"/>
-        <w:rPr>
-          <w:rFonts w:ascii="Garamond" w:hAnsi="Garamond"/>
-        </w:rPr>
-      </w:pPr>
-    </w:p>
-    <w:p>
-      <w:pPr>
-        <w:pStyle w:val="ListParagraph"/>
-        <w:ind w:left="1080"/>
-        <w:rPr>
-          <w:rFonts w:ascii="Garamond" w:hAnsi="Garamond"/>
-        </w:rPr>
-      </w:pPr>
-    </w:p>
-    <w:p>
-      <w:pPr>
-        <w:pStyle w:val="ListParagraph"/>
-        <w:ind w:left="1080"/>
-        <w:rPr>
-          <w:rFonts w:ascii="Garamond" w:hAnsi="Garamond"/>
-        </w:rPr>
-      </w:pPr>
-    </w:p>
-    <w:p>
-      <w:pPr>
-        <w:pStyle w:val="ListParagraph"/>
-        <w:ind w:left="1080"/>
-        <w:rPr>
-          <w:rFonts w:ascii="Garamond" w:hAnsi="Garamond"/>
-        </w:rPr>
-      </w:pPr>
-    </w:p>
-    <w:p>
-      <w:pPr>
-        <w:pStyle w:val="ListParagraph"/>
-        <w:ind w:left="1080"/>
-        <w:rPr>
-          <w:rFonts w:ascii="Garamond" w:hAnsi="Garamond"/>
-        </w:rPr>
-      </w:pPr>
-    </w:p>
-    <w:p>
-      <w:pPr>
-        <w:pStyle w:val="ListParagraph"/>
-        <w:ind w:left="1080"/>
-        <w:rPr>
-          <w:rFonts w:ascii="Garamond" w:hAnsi="Garamond"/>
-        </w:rPr>
-      </w:pPr>
-    </w:p>
-    <w:p>
-      <w:pPr>
-        <w:pStyle w:val="ListParagraph"/>
-        <w:ind w:left="1080"/>
-        <w:rPr>
-          <w:rFonts w:ascii="Garamond" w:hAnsi="Garamond"/>
-        </w:rPr>
-      </w:pPr>
-    </w:p>
-    <w:p>
-      <w:pPr>
-        <w:pStyle w:val="ListParagraph"/>
-        <w:ind w:left="1080"/>
-        <w:rPr>
-          <w:rFonts w:ascii="Garamond" w:hAnsi="Garamond"/>
-        </w:rPr>
-      </w:pPr>
-    </w:p>
-    <w:p>
-      <w:pPr>
-        <w:pStyle w:val="ListParagraph"/>
-        <w:ind w:left="1080"/>
-        <w:rPr>
-          <w:rFonts w:ascii="Garamond" w:hAnsi="Garamond"/>
-        </w:rPr>
-      </w:pPr>
-    </w:p>
-    <w:p>
-      <w:pPr>
-        <w:pStyle w:val="ListParagraph"/>
-        <w:ind w:left="1080"/>
-        <w:rPr>
-          <w:rFonts w:ascii="Garamond" w:hAnsi="Garamond"/>
-        </w:rPr>
-      </w:pPr>
-    </w:p>
-    <w:p>
-      <w:pPr>
-        <w:pStyle w:val="ListParagraph"/>
-        <w:ind w:left="1080"/>
-        <w:rPr>
-          <w:rFonts w:ascii="Garamond" w:hAnsi="Garamond"/>
-        </w:rPr>
-      </w:pPr>
-    </w:p>
-    <w:p>
-      <w:pPr>
-        <w:pStyle w:val="ListParagraph"/>
-        <w:ind w:left="1080"/>
-        <w:rPr>
-          <w:rFonts w:ascii="Garamond" w:hAnsi="Garamond"/>
-        </w:rPr>
-      </w:pPr>
-    </w:p>
-    <w:p>
-      <w:pPr>
-        <w:pStyle w:val="ListParagraph"/>
-        <w:ind w:left="1080"/>
-        <w:rPr>
-          <w:rFonts w:ascii="Garamond" w:hAnsi="Garamond"/>
-        </w:rPr>
-      </w:pPr>
-    </w:p>
-    <w:p>
-      <w:pPr>
-        <w:pStyle w:val="ListParagraph"/>
-        <w:ind w:left="1080"/>
-        <w:rPr>
-          <w:rFonts w:ascii="Garamond" w:hAnsi="Garamond"/>
-        </w:rPr>
-      </w:pPr>
-    </w:p>
-    <w:p>
-      <w:pPr>
-        <w:pStyle w:val="ListParagraph"/>
-        <w:ind w:left="1080"/>
-        <w:rPr>
-          <w:rFonts w:ascii="Garamond" w:hAnsi="Garamond"/>
-        </w:rPr>
-      </w:pPr>
-    </w:p>
-    <w:p>
-      <w:pPr>
-        <w:pStyle w:val="ListParagraph"/>
-        <w:ind w:left="1080"/>
-        <w:rPr>
-          <w:rFonts w:ascii="Garamond" w:hAnsi="Garamond"/>
-        </w:rPr>
-      </w:pPr>
-    </w:p>
-    <w:p>
-      <w:pPr>
-        <w:pStyle w:val="ListParagraph"/>
-        <w:ind w:left="1080"/>
-        <w:rPr>
-          <w:rFonts w:ascii="Garamond" w:hAnsi="Garamond"/>
-        </w:rPr>
-      </w:pPr>
-    </w:p>
-    <w:p>
-      <w:pPr>
-        <w:pStyle w:val="ListParagraph"/>
-        <w:ind w:left="1080"/>
-        <w:rPr>
-          <w:rFonts w:ascii="Garamond" w:hAnsi="Garamond"/>
-        </w:rPr>
-      </w:pPr>
-    </w:p>
-    <w:p>
-      <w:pPr>
-        <w:pStyle w:val="ListParagraph"/>
-        <w:ind w:left="1080"/>
-        <w:rPr>
-          <w:rFonts w:ascii="Garamond" w:hAnsi="Garamond"/>
-        </w:rPr>
-      </w:pPr>
-    </w:p>
-    <w:p>
-      <w:pPr>
-        <w:pStyle w:val="ListParagraph"/>
-        <w:ind w:left="1080"/>
-        <w:rPr>
-          <w:rFonts w:ascii="Garamond" w:hAnsi="Garamond"/>
-        </w:rPr>
-      </w:pPr>
-    </w:p>
-    <w:p>
-      <w:pPr>
-        <w:pStyle w:val="ListParagraph"/>
-        <w:ind w:left="1080"/>
-        <w:rPr>
-          <w:rFonts w:ascii="Garamond" w:hAnsi="Garamond"/>
-        </w:rPr>
-      </w:pPr>
-    </w:p>
-    <w:p>
-      <w:pPr>
-        <w:pStyle w:val="ListParagraph"/>
-        <w:ind w:left="1080"/>
-        <w:rPr>
-          <w:rFonts w:ascii="Garamond" w:hAnsi="Garamond"/>
-        </w:rPr>
-      </w:pPr>
-    </w:p>
-    <w:p>
-      <w:pPr>
-        <w:pStyle w:val="ListParagraph"/>
-        <w:ind w:left="1080"/>
-        <w:rPr>
-          <w:rFonts w:ascii="Garamond" w:hAnsi="Garamond"/>
-        </w:rPr>
-      </w:pPr>
-    </w:p>
-    <w:p>
-      <w:pPr>
-        <w:pStyle w:val="ListParagraph"/>
-        <w:ind w:left="1080"/>
-        <w:rPr>
-          <w:rFonts w:ascii="Garamond" w:hAnsi="Garamond"/>
-        </w:rPr>
-      </w:pPr>
-    </w:p>
-    <w:p>
-      <w:pPr>
-        <w:pStyle w:val="ListParagraph"/>
-        <w:ind w:left="1080"/>
-        <w:rPr>
-          <w:rFonts w:ascii="Garamond" w:hAnsi="Garamond"/>
-        </w:rPr>
-      </w:pPr>
-    </w:p>
-    <w:p>
-      <w:pPr>
-        <w:pStyle w:val="ListParagraph"/>
-        <w:ind w:left="1080"/>
-        <w:rPr>
-          <w:rFonts w:ascii="Garamond" w:hAnsi="Garamond"/>
-        </w:rPr>
-      </w:pPr>
-    </w:p>
-    <w:p>
-      <w:pPr>
-        <w:pStyle w:val="ListParagraph"/>
-        <w:ind w:left="1080"/>
-        <w:rPr>
-          <w:rFonts w:ascii="Garamond" w:hAnsi="Garamond"/>
-        </w:rPr>
-      </w:pPr>
-    </w:p>
-    <w:p>
-      <w:pPr>
-        <w:pStyle w:val="ListParagraph"/>
-        <w:ind w:left="1080"/>
-        <w:rPr>
-          <w:rFonts w:ascii="Garamond" w:hAnsi="Garamond"/>
-        </w:rPr>
-      </w:pPr>
-    </w:p>
-    <w:p>
-      <w:pPr>
-        <w:pStyle w:val="Heading1"/>
-        <w:rPr>
-          <w:rFonts w:ascii="Garamond" w:hAnsi="Garamond"/>
-        </w:rPr>
-      </w:pPr>
-      <w:r>
-        <w:rPr>
-          <w:rFonts w:ascii="Garamond" w:hAnsi="Garamond"/>
-        </w:rPr>
-        <w:t>TODO</w:t>
-      </w:r>
-    </w:p>
-    <w:p>
-      <w:pPr>
-        <w:pStyle w:val="ListParagraph"/>
-        <w:ind w:left="1080"/>
-        <w:rPr>
-          <w:rFonts w:ascii="Garamond" w:hAnsi="Garamond"/>
-        </w:rPr>
-      </w:pPr>
-    </w:p>
-    <w:p>
-      <w:pPr>
-        <w:pStyle w:val="ListParagraph"/>
-        <w:ind w:left="1080"/>
-        <w:rPr>
-          <w:rFonts w:ascii="Garamond" w:hAnsi="Garamond"/>
-        </w:rPr>
-      </w:pPr>
-    </w:p>
-    <w:p>
-      <w:pPr>
-        <w:pStyle w:val="ListParagraph"/>
-        <w:ind w:left="1080"/>
-        <w:rPr>
-          <w:rFonts w:ascii="Garamond" w:hAnsi="Garamond"/>
-        </w:rPr>
-      </w:pPr>
-    </w:p>
-    <w:p>
-      <w:pPr>
-        <w:pStyle w:val="ListParagraph"/>
-        <w:numPr>
-          <w:ilvl w:val="0"/>
-          <w:numId w:val="4"/>
-        </w:numPr>
-        <w:rPr>
-          <w:rFonts w:ascii="Garamond" w:hAnsi="Garamond"/>
-          <w:b/>
-        </w:rPr>
-      </w:pPr>
-      <w:r>
-        <w:rPr>
-          <w:rFonts w:ascii="Garamond" w:hAnsi="Garamond"/>
-          <w:b/>
-        </w:rPr>
-        <w:t>Sampler</w:t>
-      </w:r>
-    </w:p>
-    <w:p>
-      <w:pPr>
-        <w:pStyle w:val="ListParagraph"/>
-        <w:numPr>
-          <w:ilvl w:val="1"/>
-          <w:numId w:val="4"/>
-        </w:numPr>
-        <w:rPr>
-          <w:rFonts w:ascii="Garamond" w:hAnsi="Garamond"/>
-          <w:b/>
-        </w:rPr>
-      </w:pPr>
-      <w:r>
-        <w:rPr>
-          <w:rFonts w:ascii="Garamond" w:hAnsi="Garamond"/>
-        </w:rPr>
-        <w:t>Identify the current sampler limits</w:t>
-      </w:r>
-    </w:p>
-    <w:p>
-      <w:pPr>
-        <w:pStyle w:val="ListParagraph"/>
-        <w:numPr>
-          <w:ilvl w:val="1"/>
-          <w:numId w:val="4"/>
-        </w:numPr>
-        <w:rPr>
-          <w:rFonts w:ascii="Garamond" w:hAnsi="Garamond"/>
-          <w:b/>
-        </w:rPr>
-      </w:pPr>
-      <w:r>
-        <w:rPr>
-          <w:rFonts w:ascii="Garamond" w:hAnsi="Garamond"/>
-        </w:rPr>
-        <w:t>Keep in mind that I want to zip and ship results remotely</w:t>
-      </w:r>
-      <w:r>
-        <w:rPr>
-          <w:rFonts w:ascii="Garamond" w:hAnsi="Garamond"/>
-        </w:rPr>
-        <w:t>.</w:t>
-      </w:r>
-    </w:p>
-    <w:p>
-      <w:pPr>
-        <w:pStyle w:val="ListParagraph"/>
-        <w:numPr>
-          <w:ilvl w:val="1"/>
-          <w:numId w:val="4"/>
-        </w:numPr>
-        <w:rPr>
-          <w:rFonts w:ascii="Garamond" w:hAnsi="Garamond"/>
-          <w:b/>
-        </w:rPr>
-      </w:pPr>
-      <w:r>
-        <w:rPr>
-          <w:rFonts w:ascii="Garamond" w:hAnsi="Garamond"/>
-        </w:rPr>
-        <w:t>Bolt it in</w:t>
-      </w:r>
-      <w:r>
-        <w:rPr>
-          <w:rFonts w:ascii="Garamond" w:hAnsi="Garamond"/>
-        </w:rPr>
-        <w:t xml:space="preserve"> and throw away the current implementation.</w:t>
-      </w:r>
-    </w:p>
-    <w:p>
-      <w:pPr>
-        <w:pStyle w:val="ListParagraph"/>
-        <w:numPr>
-          <w:ilvl w:val="1"/>
-          <w:numId w:val="4"/>
-        </w:numPr>
-        <w:rPr>
-          <w:rFonts w:ascii="Garamond" w:hAnsi="Garamond"/>
-          <w:b/>
-        </w:rPr>
-      </w:pPr>
-      <w:r>
-        <w:rPr>
-          <w:rFonts w:ascii="Garamond" w:hAnsi="Garamond"/>
-        </w:rPr>
-        <w:t>Test locally</w:t>
-      </w:r>
-      <w:r>
-        <w:rPr>
-          <w:rFonts w:ascii="Garamond" w:hAnsi="Garamond"/>
-        </w:rPr>
-        <w:t xml:space="preserve"> in real conditions – pump messages into a local ActiveMQ instance and go through the documentation smoke tests.</w:t>
-      </w:r>
-    </w:p>
-    <w:p>
-      <w:pPr>
-        <w:pStyle w:val="ListParagraph"/>
-        <w:numPr>
-          <w:ilvl w:val="1"/>
-          <w:numId w:val="4"/>
-        </w:numPr>
-        <w:rPr>
-          <w:rFonts w:ascii="Garamond" w:hAnsi="Garamond"/>
-          <w:b/>
-        </w:rPr>
-      </w:pPr>
-      <w:r>
-        <w:rPr>
-          <w:rFonts w:ascii="Garamond" w:hAnsi="Garamond"/>
-        </w:rPr>
-        <w:t>Test in amazon</w:t>
-      </w:r>
-      <w:r>
-        <w:rPr>
-          <w:rFonts w:ascii="Garamond" w:hAnsi="Garamond"/>
-        </w:rPr>
-        <w:t xml:space="preserve"> with AMQ.</w:t>
-      </w:r>
-    </w:p>
-    <w:p>
-      <w:pPr>
-        <w:pStyle w:val="ListParagraph"/>
-        <w:rPr>
-          <w:rFonts w:ascii="Garamond" w:hAnsi="Garamond"/>
-          <w:b/>
-        </w:rPr>
-      </w:pPr>
-    </w:p>
-    <w:p>
-      <w:pPr>
-        <w:pStyle w:val="ListParagraph"/>
-        <w:numPr>
-          <w:ilvl w:val="0"/>
-          <w:numId w:val="4"/>
-        </w:numPr>
-        <w:rPr>
-          <w:rFonts w:ascii="Garamond" w:hAnsi="Garamond"/>
-          <w:b/>
-        </w:rPr>
-      </w:pPr>
-      <w:r>
-        <w:rPr>
-          <w:rFonts w:ascii="Garamond" w:hAnsi="Garamond"/>
-          <w:b/>
-        </w:rPr>
-        <w:t xml:space="preserve">System-wide Metrics. </w:t>
-      </w:r>
-      <w:r>
-        <w:rPr>
-          <w:rFonts w:ascii="Garamond" w:hAnsi="Garamond"/>
-        </w:rPr>
-        <w:t>Aggregate base classes for metrics that have the same source MXBean.</w:t>
-      </w:r>
-      <w:r>
-        <w:rPr>
-          <w:rFonts w:ascii="Garamond" w:hAnsi="Garamond"/>
-        </w:rPr>
-        <w:br/>
-      </w:r>
-    </w:p>
-    <w:p>
-      <w:pPr>
-        <w:pStyle w:val="ListParagraph"/>
-        <w:numPr>
-          <w:ilvl w:val="0"/>
-          <w:numId w:val="4"/>
-        </w:numPr>
-        <w:rPr>
-          <w:rFonts w:ascii="Garamond" w:hAnsi="Garamond"/>
-          <w:b/>
-        </w:rPr>
-      </w:pPr>
-      <w:r>
-        <w:rPr>
-          <w:rFonts w:ascii="Garamond" w:hAnsi="Garamond"/>
-          <w:b/>
-        </w:rPr>
-        <w:t xml:space="preserve">From activeMQ load testing: </w:t>
-      </w:r>
-      <w:r>
-        <w:rPr>
-          <w:rFonts w:ascii="Garamond" w:hAnsi="Garamond"/>
-        </w:rPr>
-        <w:t>Count messages based on their ID.</w:t>
-      </w:r>
-      <w:r>
-        <w:rPr>
-          <w:rFonts w:ascii="Garamond" w:hAnsi="Garamond"/>
-        </w:rPr>
-        <w:br/>
-      </w:r>
-    </w:p>
-    <w:p>
-      <w:pPr>
-        <w:pStyle w:val="ListParagraph"/>
-        <w:numPr>
-          <w:ilvl w:val="0"/>
-          <w:numId w:val="4"/>
-        </w:numPr>
-        <w:rPr>
-          <w:rFonts w:ascii="Garamond" w:hAnsi="Garamond"/>
-          <w:b/>
-        </w:rPr>
-      </w:pPr>
-      <w:r>
-        <w:rPr>
-          <w:rFonts w:ascii="Garamond" w:hAnsi="Garamond"/>
-          <w:b/>
-        </w:rPr>
-        <w:t xml:space="preserve">Switch to cliff. </w:t>
-      </w:r>
-      <w:r>
-        <w:rPr>
-          <w:rFonts w:ascii="Garamond" w:hAnsi="Garamond"/>
-        </w:rPr>
-        <w:t>05/03/15.</w:t>
-      </w:r>
-      <w:r>
-        <w:rPr>
-          <w:rFonts w:ascii="Garamond" w:hAnsi="Garamond"/>
-          <w:b/>
-        </w:rPr>
-        <w:br/>
-      </w:r>
-    </w:p>
-    <w:p>
-      <w:pPr>
-        <w:pStyle w:val="ListParagraph"/>
-        <w:numPr>
-          <w:ilvl w:val="0"/>
-          <w:numId w:val="4"/>
-        </w:numPr>
-        <w:rPr>
-          <w:rFonts w:ascii="Garamond" w:hAnsi="Garamond"/>
-          <w:b/>
-        </w:rPr>
-      </w:pPr>
-      <w:r>
-        <w:rPr>
-          <w:rFonts w:ascii="Garamond" w:hAnsi="Garamond"/>
-          <w:b/>
-        </w:rPr>
-        <w:t>The Hierarchical Repository Key Reading is Slow</w:t>
-      </w:r>
-      <w:r>
-        <w:rPr>
-          <w:rFonts w:ascii="Garamond" w:hAnsi="Garamond"/>
-          <w:b/>
-        </w:rPr>
-        <w:t xml:space="preserve">. </w:t>
-      </w:r>
-      <w:r>
-        <w:rPr>
-          <w:rFonts w:ascii="Garamond" w:hAnsi="Garamond"/>
-        </w:rPr>
-        <w:t>Large variation in key loading time, locally.  Try to load it in parallel and also look into how I am reading the keys from the file – the way I am doing it might be inefficient.</w:t>
-      </w:r>
-      <w:r>
-        <w:rPr>
-          <w:rFonts w:ascii="Garamond" w:hAnsi="Garamond"/>
-        </w:rPr>
-        <w:br/>
-      </w:r>
-    </w:p>
-    <w:p>
-      <w:pPr>
-        <w:pStyle w:val="ListParagraph"/>
-        <w:numPr>
-          <w:ilvl w:val="0"/>
-          <w:numId w:val="4"/>
-        </w:numPr>
-        <w:rPr>
-          <w:rFonts w:ascii="Garamond" w:hAnsi="Garamond"/>
-          <w:b/>
-        </w:rPr>
-      </w:pPr>
-      <w:r>
-        <w:rPr>
-          <w:rFonts w:ascii="Garamond" w:hAnsi="Garamond"/>
-          <w:b/>
-        </w:rPr>
-        <w:t>Compression</w:t>
-      </w:r>
-      <w:r>
-        <w:rPr>
-          <w:rFonts w:ascii="Garamond" w:hAnsi="Garamond"/>
-          <w:b/>
-        </w:rPr>
-        <w:t xml:space="preserve">. </w:t>
-      </w:r>
-      <w:r>
-        <w:rPr>
-          <w:rFonts w:ascii="Garamond" w:hAnsi="Garamond"/>
-        </w:rPr>
-        <w:t>A generic compression service? Apply it to the cache only?</w:t>
-      </w:r>
-      <w:r>
-        <w:rPr>
-          <w:rFonts w:ascii="Garamond" w:hAnsi="Garamond"/>
-        </w:rPr>
-        <w:br/>
-      </w:r>
-    </w:p>
-    <w:p>
-      <w:pPr>
-        <w:pStyle w:val="ListParagraph"/>
-        <w:numPr>
-          <w:ilvl w:val="0"/>
-          <w:numId w:val="4"/>
-        </w:numPr>
-        <w:rPr>
-          <w:rFonts w:ascii="Garamond" w:hAnsi="Garamond"/>
-          <w:b/>
-        </w:rPr>
-      </w:pPr>
-      <w:r>
-        <w:rPr>
-          <w:rFonts w:ascii="Garamond" w:hAnsi="Garamond"/>
-          <w:b/>
-        </w:rPr>
-        <w:t xml:space="preserve">Multiple independent agents. </w:t>
-      </w:r>
-      <w:r>
-        <w:rPr>
-          <w:rFonts w:ascii="Garamond" w:hAnsi="Garamond"/>
-        </w:rPr>
-        <w:t>This way I can increase the amount of load.</w:t>
-      </w:r>
-      <w:r>
-        <w:rPr>
-          <w:rFonts w:ascii="Garamond" w:hAnsi="Garamond"/>
-        </w:rPr>
-        <w:br/>
-      </w:r>
-    </w:p>
-    <w:p>
-      <w:pPr>
-        <w:pStyle w:val="ListParagraph"/>
-        <w:numPr>
-          <w:ilvl w:val="0"/>
-          <w:numId w:val="4"/>
-        </w:numPr>
-        <w:rPr>
-          <w:rFonts w:ascii="Garamond" w:hAnsi="Garamond"/>
-        </w:rPr>
-      </w:pPr>
-      <w:r>
-        <w:rPr>
-          <w:rFonts w:ascii="Garamond" w:hAnsi="Garamond"/>
-          <w:b/>
-        </w:rPr>
-        <w:t>log4j</w:t>
-      </w:r>
-      <w:r>
-        <w:rPr>
-          <w:rFonts w:ascii="Garamond" w:hAnsi="Garamond"/>
-        </w:rPr>
-        <w:t>. Externalize log4j.xml so I can modify it directly, don't have to unjar for it. Ideally, the debugging should be turned on by --debug.</w:t>
-      </w:r>
-    </w:p>
-    <w:p>
-      <w:pPr>
-        <w:rPr>
-          <w:rFonts w:ascii="Garamond" w:hAnsi="Garamond"/>
-        </w:rPr>
-      </w:pPr>
-    </w:p>
-    <w:p>
-      <w:pPr>
-        <w:pStyle w:val="ListParagraph"/>
-        <w:numPr>
-          <w:ilvl w:val="0"/>
-          <w:numId w:val="1"/>
-        </w:numPr>
-        <w:rPr>
-          <w:rFonts w:ascii="Garamond" w:hAnsi="Garamond"/>
-        </w:rPr>
-      </w:pPr>
-      <w:r>
-        <w:rPr>
-          <w:rFonts w:ascii="Garamond" w:hAnsi="Garamond"/>
-        </w:rPr>
-        <w:t>Make it easy to dump the runtime configuration – implement it as a “dry-run” where I only have to specify “dry-run” somehow and not modify anything else.</w:t>
-      </w:r>
-    </w:p>
-    <w:p>
-      <w:pPr>
-        <w:pStyle w:val="ListParagraph"/>
-        <w:rPr>
-          <w:rFonts w:ascii="Garamond" w:hAnsi="Garamond"/>
-        </w:rPr>
-      </w:pPr>
-    </w:p>
-    <w:p>
-      <w:pPr>
-        <w:pStyle w:val="ListParagraph"/>
-        <w:numPr>
-          <w:ilvl w:val="0"/>
-          <w:numId w:val="1"/>
-        </w:numPr>
-        <w:rPr>
-          <w:rFonts w:ascii="Garamond" w:hAnsi="Garamond"/>
-        </w:rPr>
-      </w:pPr>
-      <w:r>
-        <w:rPr>
-          <w:rFonts w:ascii="Garamond" w:hAnsi="Garamond"/>
-        </w:rPr>
-        <w:t>Introduce a CacheLoadStrategy and make all cache load strategies subclasses of that, the same Send and Receive are subclasses of JmsLoadStrategy.</w:t>
-      </w:r>
-    </w:p>
-    <w:p>
-      <w:pPr>
-        <w:pStyle w:val="ListParagraph"/>
-        <w:rPr>
-          <w:rFonts w:ascii="Garamond" w:hAnsi="Garamond"/>
-        </w:rPr>
-      </w:pPr>
-    </w:p>
-    <w:p>
-      <w:pPr>
-        <w:pStyle w:val="ListParagraph"/>
-        <w:numPr>
-          <w:ilvl w:val="0"/>
-          <w:numId w:val="1"/>
-        </w:numPr>
-        <w:rPr>
-          <w:rFonts w:ascii="Garamond" w:hAnsi="Garamond"/>
-        </w:rPr>
-      </w:pPr>
-      <w:r>
-        <w:rPr>
-          <w:rFonts w:ascii="Garamond" w:hAnsi="Garamond"/>
-        </w:rPr>
-        <w:t>Implement support for --provider Currently we assume Infinispan for “keyvalue” and ActiveMQ for “message”.</w:t>
-      </w:r>
-    </w:p>
-    <w:p>
-      <w:pPr>
-        <w:pStyle w:val="ListParagraph"/>
-        <w:rPr>
-          <w:rFonts w:ascii="Garamond" w:hAnsi="Garamond"/>
-        </w:rPr>
-      </w:pPr>
-    </w:p>
-    <w:p>
-      <w:pPr>
-        <w:pStyle w:val="ListParagraph"/>
-        <w:numPr>
-          <w:ilvl w:val="0"/>
-          <w:numId w:val="1"/>
-        </w:numPr>
-        <w:rPr>
-          <w:rFonts w:ascii="Garamond" w:hAnsi="Garamond"/>
-        </w:rPr>
-      </w:pPr>
-      <w:r>
-        <w:rPr>
-          <w:rFonts w:ascii="Garamond" w:hAnsi="Garamond"/>
-        </w:rPr>
-        <w:t>Move the Content’s StorageStrategy to Configuration.</w:t>
-      </w:r>
-      <w:r>
-        <w:rPr>
-          <w:rFonts w:ascii="Garamond" w:hAnsi="Garamond"/>
-        </w:rPr>
-        <w:br/>
-      </w:r>
-    </w:p>
-    <w:p>
-      <w:pPr>
-        <w:pStyle w:val="ListParagraph"/>
-        <w:numPr>
-          <w:ilvl w:val="0"/>
-          <w:numId w:val="1"/>
-        </w:numPr>
-        <w:rPr>
-          <w:rFonts w:ascii="Garamond" w:hAnsi="Garamond"/>
-        </w:rPr>
-      </w:pPr>
-      <w:r>
-        <w:rPr>
-          <w:rFonts w:ascii="Garamond" w:hAnsi="Garamond"/>
-        </w:rPr>
-        <w:t>Make sure cld load embedded hierarchical fills up the embedded hash with the content of the hierarchical repo (on one and multiple threads).</w:t>
-      </w:r>
-    </w:p>
-    <w:p>
-      <w:pPr>
-        <w:rPr>
-          <w:rFonts w:ascii="Garamond" w:hAnsi="Garamond"/>
-        </w:rPr>
-      </w:pPr>
-    </w:p>
-    <w:p>
-      <w:pPr>
-        <w:pStyle w:val="ListParagraph"/>
-        <w:numPr>
-          <w:ilvl w:val="0"/>
-          <w:numId w:val="1"/>
-        </w:numPr>
-        <w:rPr>
-          <w:rFonts w:ascii="Garamond" w:hAnsi="Garamond"/>
-        </w:rPr>
-      </w:pPr>
-      <w:r>
-        <w:rPr>
-          <w:rFonts w:ascii="Garamond" w:hAnsi="Garamond"/>
-        </w:rPr>
-        <w:t>Isolate HierarchicalStorageStrategy. toHex(…) into its own class (or Util), test the heck out of it and update https://home.feodorov.com:9443/wiki/Wiki.jsp?page=SHA1</w:t>
-      </w:r>
-    </w:p>
-    <w:p>
-      <w:pPr>
-        <w:pStyle w:val="ListParagraph"/>
-        <w:numPr>
-          <w:ilvl w:val="1"/>
-          <w:numId w:val="1"/>
-        </w:numPr>
-        <w:rPr>
-          <w:rFonts w:ascii="Garamond" w:hAnsi="Garamond"/>
-        </w:rPr>
-      </w:pPr>
-      <w:r>
-        <w:rPr>
-          <w:rFonts w:ascii="Garamond" w:hAnsi="Garamond"/>
-        </w:rPr>
-        <w:t xml:space="preserve">10 different values – calculate hex sha1 with git and write 10 unit tests for them. Use / * and other characters that are not FS-friendly </w:t>
-      </w:r>
-    </w:p>
-    <w:p>
-      <w:pPr>
-        <w:pStyle w:val="ListParagraph"/>
-        <w:ind w:left="1440"/>
-        <w:rPr>
-          <w:rFonts w:ascii="Garamond" w:hAnsi="Garamond"/>
-        </w:rPr>
-      </w:pPr>
-    </w:p>
-    <w:p>
-      <w:pPr>
-        <w:pStyle w:val="ListParagraph"/>
-        <w:numPr>
-          <w:ilvl w:val="0"/>
-          <w:numId w:val="1"/>
-        </w:numPr>
-        <w:rPr>
-          <w:rFonts w:ascii="Garamond" w:hAnsi="Garamond"/>
-        </w:rPr>
-      </w:pPr>
-      <w:r>
-        <w:rPr>
-          <w:rFonts w:ascii="Garamond" w:hAnsi="Garamond"/>
-        </w:rPr>
-        <w:t>Unify KeyStore and StorageStrategy.</w:t>
-      </w:r>
-    </w:p>
-    <w:p>
-      <w:pPr>
-        <w:pStyle w:val="ListParagraph"/>
-        <w:numPr>
-          <w:ilvl w:val="1"/>
-          <w:numId w:val="1"/>
-        </w:numPr>
-        <w:rPr>
-          <w:rFonts w:ascii="Garamond" w:hAnsi="Garamond"/>
-        </w:rPr>
-      </w:pPr>
-      <w:r>
-        <w:rPr>
-          <w:rFonts w:ascii="Garamond" w:hAnsi="Garamond"/>
-        </w:rPr>
-        <w:t>Rename KeyStore to LocalStore – it stores keys and values.</w:t>
-      </w:r>
-    </w:p>
-    <w:p>
-      <w:pPr>
-        <w:pStyle w:val="ListParagraph"/>
-        <w:numPr>
-          <w:ilvl w:val="1"/>
-          <w:numId w:val="1"/>
-        </w:numPr>
-        <w:rPr>
-          <w:rFonts w:ascii="Garamond" w:hAnsi="Garamond"/>
-        </w:rPr>
-      </w:pPr>
-      <w:r>
-        <w:rPr>
-          <w:rFonts w:ascii="Garamond" w:hAnsi="Garamond"/>
-        </w:rPr>
-        <w:t>Verify which of the top-level ConfigurationImpl attributes still make sense.</w:t>
-      </w:r>
-    </w:p>
-    <w:p>
-      <w:pPr>
-        <w:pStyle w:val="ListParagraph"/>
-        <w:numPr>
-          <w:ilvl w:val="1"/>
-          <w:numId w:val="1"/>
-        </w:numPr>
-        <w:rPr>
-          <w:rFonts w:ascii="Garamond" w:hAnsi="Garamond"/>
-        </w:rPr>
-      </w:pPr>
-      <w:r>
-        <w:rPr>
-          <w:rFonts w:ascii="Garamond" w:hAnsi="Garamond"/>
-        </w:rPr>
-        <w:t>Keep all strategies in the Configuration and not in commands</w:t>
-      </w:r>
-    </w:p>
-    <w:p>
-      <w:pPr>
-        <w:pStyle w:val="ListParagraph"/>
-        <w:rPr>
-          <w:rFonts w:ascii="Garamond" w:hAnsi="Garamond"/>
-        </w:rPr>
-      </w:pPr>
-    </w:p>
-    <w:p>
-      <w:pPr>
-        <w:pStyle w:val="ListParagraph"/>
-        <w:numPr>
-          <w:ilvl w:val="0"/>
-          <w:numId w:val="1"/>
-        </w:numPr>
-        <w:rPr>
-          <w:rFonts w:ascii="Garamond" w:hAnsi="Garamond"/>
-        </w:rPr>
-      </w:pPr>
-      <w:r>
-        <w:rPr>
-          <w:rFonts w:ascii="Garamond" w:hAnsi="Garamond"/>
-        </w:rPr>
-        <w:t>Exact distributions of max-operations between runner threads.</w:t>
-      </w:r>
-      <w:r>
-        <w:rPr>
-          <w:rFonts w:ascii="Garamond" w:hAnsi="Garamond"/>
-        </w:rPr>
-        <w:br/>
-      </w:r>
-    </w:p>
-    <w:p>
-      <w:pPr>
-        <w:pStyle w:val="ListParagraph"/>
-        <w:numPr>
-          <w:ilvl w:val="0"/>
-          <w:numId w:val="1"/>
-        </w:numPr>
-        <w:rPr>
-          <w:rFonts w:ascii="Garamond" w:hAnsi="Garamond"/>
-        </w:rPr>
-      </w:pPr>
-      <w:r>
-        <w:rPr>
-          <w:rFonts w:ascii="Garamond" w:hAnsi="Garamond"/>
-        </w:rPr>
-        <w:t>If CLI starts in background, it cannot be controlled with System.in.read – find an alternative solution.</w:t>
-      </w:r>
-    </w:p>
-    <w:p>
-      <w:pPr>
-        <w:pStyle w:val="ListParagraph"/>
-        <w:numPr>
-          <w:ilvl w:val="0"/>
-          <w:numId w:val="1"/>
-        </w:numPr>
-        <w:rPr>
-          <w:rFonts w:ascii="Garamond" w:hAnsi="Garamond"/>
-        </w:rPr>
-      </w:pPr>
-      <w:r>
-        <w:rPr>
-          <w:rFonts w:ascii="Garamond" w:hAnsi="Garamond"/>
-        </w:rPr>
-        <w:t>All “strategies” should end in Strategy.</w:t>
-      </w:r>
-      <w:r>
-        <w:rPr>
-          <w:rFonts w:ascii="Garamond" w:hAnsi="Garamond"/>
-        </w:rPr>
-        <w:br/>
-      </w:r>
-    </w:p>
-    <w:p>
-      <w:pPr>
-        <w:pStyle w:val="ListParagraph"/>
-        <w:numPr>
-          <w:ilvl w:val="0"/>
-          <w:numId w:val="1"/>
-        </w:numPr>
-        <w:rPr>
-          <w:rFonts w:ascii="Garamond" w:hAnsi="Garamond"/>
-        </w:rPr>
-      </w:pPr>
-      <w:r>
-        <w:rPr>
-          <w:rFonts w:ascii="Garamond" w:hAnsi="Garamond"/>
-        </w:rPr>
-        <w:t>Understand the commented out ReadTest tests, and either uncomment or write equivalent ones.</w:t>
-      </w:r>
-      <w:r>
-        <w:rPr>
-          <w:rFonts w:ascii="Garamond" w:hAnsi="Garamond"/>
-        </w:rPr>
-        <w:br/>
-      </w:r>
-    </w:p>
-    <w:p>
-      <w:pPr>
-        <w:pStyle w:val="ListParagraph"/>
-        <w:numPr>
-          <w:ilvl w:val="0"/>
-          <w:numId w:val="1"/>
-        </w:numPr>
-        <w:rPr>
-          <w:rFonts w:ascii="Garamond" w:hAnsi="Garamond"/>
-        </w:rPr>
-      </w:pPr>
-      <w:r>
-        <w:rPr>
-          <w:rFonts w:ascii="Garamond" w:hAnsi="Garamond"/>
-        </w:rPr>
-        <w:t>The ReadThenWriteOnMiss.synthethicValue is created with the default value size of 1024. Make it more user friendly, hint somehow that the values in the cache are larger (or of different size).</w:t>
-      </w:r>
-      <w:r>
-        <w:rPr>
-          <w:rFonts w:ascii="Garamond" w:hAnsi="Garamond"/>
-        </w:rPr>
-        <w:br/>
-      </w:r>
-    </w:p>
-    <w:p>
-      <w:pPr>
-        <w:pStyle w:val="ListParagraph"/>
-        <w:numPr>
-          <w:ilvl w:val="0"/>
-          <w:numId w:val="1"/>
-        </w:numPr>
-        <w:rPr>
-          <w:rFonts w:ascii="Garamond" w:hAnsi="Garamond"/>
-        </w:rPr>
-      </w:pPr>
-      <w:r>
-        <w:rPr>
-          <w:rFonts w:ascii="Garamond" w:hAnsi="Garamond"/>
-        </w:rPr>
-        <w:t>Move Util.getInstance() and associated test to Nova Ordis Utilities.</w:t>
-      </w:r>
-      <w:r>
-        <w:t xml:space="preserve"> </w:t>
-      </w:r>
-      <w:r>
-        <w:rPr>
-          <w:rFonts w:ascii="Garamond" w:hAnsi="Garamond"/>
-        </w:rPr>
-        <w:t>* Dynamic Logging in interactive mode until I find a way to get the information I need from infinispan and not rely on runtime.</w:t>
-      </w:r>
-    </w:p>
-    <w:p>
-      <w:pPr>
-        <w:pStyle w:val="ListParagraph"/>
-        <w:rPr>
-          <w:rFonts w:ascii="Garamond" w:hAnsi="Garamond"/>
-        </w:rPr>
-      </w:pPr>
-    </w:p>
-    <w:p>
-      <w:pPr>
-        <w:pStyle w:val="ListParagraph"/>
-        <w:numPr>
-          <w:ilvl w:val="0"/>
-          <w:numId w:val="1"/>
-        </w:numPr>
-        <w:rPr>
-          <w:rFonts w:ascii="Garamond" w:hAnsi="Garamond"/>
-        </w:rPr>
-      </w:pPr>
-      <w:r>
-        <w:rPr>
-          <w:rFonts w:ascii="Garamond" w:hAnsi="Garamond"/>
-        </w:rPr>
-        <w:t>Reconcile the new style of load manager that preconfigures the operation inside, with the old style SingleThreadedRunner op.initialize(ThreadLocalRandom.current(), lastWrittenKey, keyStore); Old logic in "OldLoad" and "OldSingleThreadedRunner"</w:t>
-      </w:r>
-    </w:p>
-    <w:p>
-      <w:pPr>
-        <w:pStyle w:val="ListParagraph"/>
-        <w:ind w:left="1440"/>
-        <w:rPr>
-          <w:rFonts w:ascii="Garamond" w:hAnsi="Garamond"/>
-        </w:rPr>
-      </w:pPr>
-      <w:r>
-        <w:rPr>
-          <w:rFonts w:ascii="Garamond" w:hAnsi="Garamond"/>
-        </w:rPr>
-        <w:t>saving keys into the file bug: because the collector is doing it asynchronously, some of the keys will stay in memory until "press the key" so we may end up with less keys on disk.</w:t>
-      </w:r>
-      <w:r>
-        <w:rPr>
-          <w:rFonts w:ascii="Garamond" w:hAnsi="Garamond"/>
-        </w:rPr>
-        <w:br/>
-      </w:r>
-    </w:p>
-    <w:p>
-      <w:pPr>
-        <w:pStyle w:val="ListParagraph"/>
-        <w:numPr>
-          <w:ilvl w:val="0"/>
-          <w:numId w:val="1"/>
-        </w:numPr>
-        <w:rPr>
-          <w:rFonts w:ascii="Garamond" w:hAnsi="Garamond"/>
-        </w:rPr>
-      </w:pPr>
-      <w:r>
-        <w:rPr>
-          <w:rFonts w:ascii="Garamond" w:hAnsi="Garamond"/>
-        </w:rPr>
-        <w:t>Change the name of Connect to "interactive" or something similar.</w:t>
-      </w:r>
+      <w:r>
+        <w:rPr>
+          <w:rFonts w:ascii="Garamond" w:hAnsi="Garamond"/>
+        </w:rPr>
+        <w:t>send must stay up indefinitely until shutdown – especially for embedded broker. Currently implemented with an ExitGuard that always block. It works fine for the time being, but it needs more thought – should allow behavior configuration from the command line.</w:t>
+      </w:r>
+    </w:p>
+    <w:p>
+      <w:pPr>
+        <w:pStyle w:val="ListParagraph"/>
+        <w:rPr>
+          <w:rFonts w:ascii="Garamond" w:hAnsi="Garamond"/>
+        </w:rPr>
+      </w:pPr>
     </w:p>
     <w:p>
       <w:pPr>
@@ -4514,7 +4509,7 @@
 </file>
 
 <file path=customXml/itemProps1.xml><?xml version="1.0" encoding="utf-8"?>
-<ds:datastoreItem xmlns:ds="http://schemas.openxmlformats.org/officeDocument/2006/customXml" ds:itemID="{34ED736B-8166-CB4C-88ED-3BDC4EDA98C7}">
+<ds:datastoreItem xmlns:ds="http://schemas.openxmlformats.org/officeDocument/2006/customXml" ds:itemID="{319C5E3F-51B1-584D-B0FD-A15259BC3DBB}">
   <ds:schemaRefs>
     <ds:schemaRef ds:uri="http://schemas.openxmlformats.org/officeDocument/2006/bibliography"/>
   </ds:schemaRefs>

</xml_diff>

<commit_message>
replaced community edition ActiveMQ 5.10 with ActiveMQ 5.9 part of AMQ
</commit_message>
<xml_diff>
--- a/doc/TODO.docx
+++ b/doc/TODO.docx
@@ -30,15 +30,6 @@
     </w:p>
     <w:p>
       <w:pPr>
-        <w:pStyle w:val="ListParagraph"/>
-        <w:ind w:left="1080"/>
-        <w:rPr>
-          <w:rFonts w:ascii="Garamond" w:hAnsi="Garamond"/>
-        </w:rPr>
-      </w:pPr>
-    </w:p>
-    <w:p>
-      <w:pPr>
         <w:pStyle w:val="Heading1"/>
         <w:rPr>
           <w:rFonts w:ascii="Garamond" w:hAnsi="Garamond"/>
@@ -48,683 +39,8 @@
         <w:rPr>
           <w:rFonts w:ascii="Garamond" w:hAnsi="Garamond"/>
         </w:rPr>
-        <w:t>Path To Glory</w:t>
-      </w:r>
-    </w:p>
-    <w:p>
-      <w:pPr>
-        <w:pStyle w:val="ListParagraph"/>
-        <w:ind w:left="1080"/>
-        <w:rPr>
-          <w:rFonts w:ascii="Garamond" w:hAnsi="Garamond"/>
-        </w:rPr>
-      </w:pPr>
-    </w:p>
-    <w:p>
-      <w:pPr>
-        <w:pStyle w:val="ListParagraph"/>
-        <w:rPr>
-          <w:rFonts w:ascii="Garamond" w:hAnsi="Garamond"/>
-        </w:rPr>
-      </w:pPr>
-    </w:p>
-    <w:p>
-      <w:pPr>
-        <w:ind w:left="360"/>
-        <w:rPr>
-          <w:rFonts w:ascii="Garamond" w:hAnsi="Garamond"/>
-        </w:rPr>
-      </w:pPr>
-      <w:r>
-        <w:rPr>
-          <w:rFonts w:ascii="Garamond" w:hAnsi="Garamond"/>
-        </w:rPr>
-        <w:br/>
-      </w:r>
-    </w:p>
-    <w:p>
-      <w:pPr>
-        <w:pStyle w:val="ListParagraph"/>
-        <w:numPr>
-          <w:ilvl w:val="0"/>
-          <w:numId w:val="11"/>
-        </w:numPr>
-        <w:rPr>
-          <w:rFonts w:ascii="Garamond" w:hAnsi="Garamond"/>
-        </w:rPr>
-      </w:pPr>
-      <w:r>
-        <w:rPr>
-          <w:rFonts w:ascii="Garamond" w:hAnsi="Garamond"/>
-        </w:rPr>
-        <w:t xml:space="preserve">--background </w:t>
-      </w:r>
-    </w:p>
-    <w:p>
-      <w:pPr>
-        <w:pStyle w:val="ListParagraph"/>
-        <w:numPr>
-          <w:ilvl w:val="1"/>
-          <w:numId w:val="11"/>
-        </w:numPr>
-        <w:rPr>
-          <w:rFonts w:ascii="Garamond" w:hAnsi="Garamond"/>
-        </w:rPr>
-      </w:pPr>
-      <w:r>
-        <w:rPr>
-          <w:rFonts w:ascii="Garamond" w:hAnsi="Garamond"/>
-        </w:rPr>
-        <w:t>Test launching the process in background in EC2.</w:t>
-      </w:r>
-    </w:p>
-    <w:p>
-      <w:pPr>
-        <w:pStyle w:val="ListParagraph"/>
-        <w:numPr>
-          <w:ilvl w:val="2"/>
-          <w:numId w:val="11"/>
-        </w:numPr>
-        <w:rPr>
-          <w:rFonts w:ascii="Garamond" w:hAnsi="Garamond"/>
-        </w:rPr>
-      </w:pPr>
-      <w:r>
-        <w:rPr>
-          <w:rFonts w:ascii="Garamond" w:hAnsi="Garamond"/>
-        </w:rPr>
-        <w:t>From the ec2 nodes</w:t>
-      </w:r>
-    </w:p>
-    <w:p>
-      <w:pPr>
-        <w:pStyle w:val="ListParagraph"/>
-        <w:numPr>
-          <w:ilvl w:val="2"/>
-          <w:numId w:val="11"/>
-        </w:numPr>
-        <w:rPr>
-          <w:rFonts w:ascii="Garamond" w:hAnsi="Garamond"/>
-        </w:rPr>
-      </w:pPr>
-      <w:r>
-        <w:rPr>
-          <w:rFonts w:ascii="Garamond" w:hAnsi="Garamond"/>
-        </w:rPr>
-        <w:t>Remotely from the em client</w:t>
-      </w:r>
-    </w:p>
-    <w:p>
-      <w:pPr>
-        <w:pStyle w:val="ListParagraph"/>
-        <w:numPr>
-          <w:ilvl w:val="2"/>
-          <w:numId w:val="11"/>
-        </w:numPr>
-        <w:rPr>
-          <w:rFonts w:ascii="Garamond" w:hAnsi="Garamond"/>
-        </w:rPr>
-      </w:pPr>
-      <w:r>
-        <w:rPr>
-          <w:rFonts w:ascii="Garamond" w:hAnsi="Garamond"/>
-        </w:rPr>
-        <w:t>Figure out whether I want to em run in background or in foreground.</w:t>
-      </w:r>
-    </w:p>
-    <w:p>
-      <w:pPr>
-        <w:pStyle w:val="ListParagraph"/>
-        <w:rPr>
-          <w:rFonts w:ascii="Garamond" w:hAnsi="Garamond"/>
-        </w:rPr>
-      </w:pPr>
-    </w:p>
-    <w:p>
-      <w:pPr>
-        <w:pStyle w:val="ListParagraph"/>
-        <w:numPr>
-          <w:ilvl w:val="0"/>
-          <w:numId w:val="11"/>
-        </w:numPr>
-        <w:rPr>
-          <w:rFonts w:ascii="Garamond" w:hAnsi="Garamond"/>
-        </w:rPr>
-      </w:pPr>
-      <w:r>
-        <w:rPr>
-          <w:rFonts w:ascii="Garamond" w:hAnsi="Garamond"/>
-        </w:rPr>
-        <w:t xml:space="preserve">Appropriately sized producers and consumers, now they’re too small. </w:t>
-      </w:r>
-    </w:p>
-    <w:p>
-      <w:pPr>
-        <w:pStyle w:val="ListParagraph"/>
-        <w:ind w:left="1440"/>
-        <w:rPr>
-          <w:rFonts w:ascii="Garamond" w:hAnsi="Garamond"/>
-        </w:rPr>
-      </w:pPr>
-    </w:p>
-    <w:p>
-      <w:pPr>
-        <w:pStyle w:val="ListParagraph"/>
-        <w:numPr>
-          <w:ilvl w:val="0"/>
-          <w:numId w:val="11"/>
-        </w:numPr>
-        <w:rPr>
-          <w:rFonts w:ascii="Garamond" w:hAnsi="Garamond"/>
-        </w:rPr>
-      </w:pPr>
-      <w:r>
-        <w:rPr>
-          <w:rFonts w:ascii="Garamond" w:hAnsi="Garamond"/>
-        </w:rPr>
-        <w:t xml:space="preserve">Come up with the local scenario that would allow me to </w:t>
-      </w:r>
-      <w:r>
-        <w:rPr>
-          <w:rFonts w:ascii="Garamond" w:hAnsi="Garamond"/>
-        </w:rPr>
-        <w:t>start load, make sure it finishes, and then collect results:</w:t>
-      </w:r>
-    </w:p>
-    <w:p>
-      <w:pPr>
-        <w:pStyle w:val="ListParagraph"/>
-        <w:numPr>
-          <w:ilvl w:val="1"/>
-          <w:numId w:val="11"/>
-        </w:numPr>
-        <w:rPr>
-          <w:rFonts w:ascii="Garamond" w:hAnsi="Garamond"/>
-        </w:rPr>
-      </w:pPr>
-      <w:r>
-        <w:rPr>
-          <w:rFonts w:ascii="Garamond" w:hAnsi="Garamond"/>
-        </w:rPr>
-        <w:t>Start load on n instances/machines</w:t>
-      </w:r>
-    </w:p>
-    <w:p>
-      <w:pPr>
-        <w:pStyle w:val="ListParagraph"/>
-        <w:numPr>
-          <w:ilvl w:val="1"/>
-          <w:numId w:val="11"/>
-        </w:numPr>
-        <w:rPr>
-          <w:rFonts w:ascii="Garamond" w:hAnsi="Garamond"/>
-        </w:rPr>
-      </w:pPr>
-      <w:r>
-        <w:rPr>
-          <w:rFonts w:ascii="Garamond" w:hAnsi="Garamond"/>
-        </w:rPr>
-        <w:t>Make sure the load finished on n instances/machines</w:t>
-      </w:r>
-    </w:p>
-    <w:p>
-      <w:pPr>
-        <w:pStyle w:val="ListParagraph"/>
-        <w:numPr>
-          <w:ilvl w:val="1"/>
-          <w:numId w:val="11"/>
-        </w:numPr>
-        <w:rPr>
-          <w:rFonts w:ascii="Garamond" w:hAnsi="Garamond"/>
-        </w:rPr>
-      </w:pPr>
-      <w:r>
-        <w:rPr>
-          <w:rFonts w:ascii="Garamond" w:hAnsi="Garamond"/>
-        </w:rPr>
-        <w:t>Collect results from n instances/machines</w:t>
-      </w:r>
-      <w:r>
-        <w:rPr>
-          <w:rFonts w:ascii="Garamond" w:hAnsi="Garamond"/>
-        </w:rPr>
-        <w:br/>
-      </w:r>
-    </w:p>
-    <w:p>
-      <w:pPr>
-        <w:pStyle w:val="ListParagraph"/>
-        <w:numPr>
-          <w:ilvl w:val="0"/>
-          <w:numId w:val="11"/>
-        </w:numPr>
-        <w:rPr>
-          <w:rFonts w:ascii="Garamond" w:hAnsi="Garamond"/>
-        </w:rPr>
-      </w:pPr>
-      <w:r>
-        <w:rPr>
-          <w:rFonts w:ascii="Garamond" w:hAnsi="Garamond"/>
-        </w:rPr>
-        <w:t>Repeat the steps above remotely, with the embedded broker, get a burst and measure it</w:t>
-      </w:r>
-      <w:r>
-        <w:rPr>
-          <w:rFonts w:ascii="Garamond" w:hAnsi="Garamond"/>
-        </w:rPr>
-        <w:t>.</w:t>
-      </w:r>
-      <w:r>
-        <w:rPr>
-          <w:rFonts w:ascii="Garamond" w:hAnsi="Garamond"/>
-        </w:rPr>
-        <w:br/>
-      </w:r>
-    </w:p>
-    <w:p>
-      <w:pPr>
-        <w:pStyle w:val="ListParagraph"/>
-        <w:numPr>
-          <w:ilvl w:val="0"/>
-          <w:numId w:val="11"/>
-        </w:numPr>
-        <w:rPr>
-          <w:rFonts w:ascii="Garamond" w:hAnsi="Garamond"/>
-        </w:rPr>
-      </w:pPr>
-      <w:r>
-        <w:rPr>
-          <w:rFonts w:ascii="Garamond" w:hAnsi="Garamond"/>
-        </w:rPr>
-        <w:t>Wire in the “supported” ActiveMQ broker.</w:t>
-      </w:r>
-      <w:r>
-        <w:rPr>
-          <w:rFonts w:ascii="Garamond" w:hAnsi="Garamond"/>
-        </w:rPr>
-        <w:br/>
-      </w:r>
-    </w:p>
-    <w:p>
-      <w:pPr>
-        <w:pStyle w:val="ListParagraph"/>
-        <w:numPr>
-          <w:ilvl w:val="0"/>
-          <w:numId w:val="11"/>
-        </w:numPr>
-        <w:rPr>
-          <w:rFonts w:ascii="Garamond" w:hAnsi="Garamond"/>
-        </w:rPr>
-      </w:pPr>
-      <w:r>
-        <w:rPr>
-          <w:rFonts w:ascii="Garamond" w:hAnsi="Garamond"/>
-        </w:rPr>
-        <w:t>Repeat the release process and measurements for the following:</w:t>
-      </w:r>
-    </w:p>
-    <w:p>
-      <w:pPr>
-        <w:pStyle w:val="ListParagraph"/>
-        <w:numPr>
-          <w:ilvl w:val="1"/>
-          <w:numId w:val="11"/>
-        </w:numPr>
-        <w:rPr>
-          <w:rFonts w:ascii="Garamond" w:hAnsi="Garamond"/>
-        </w:rPr>
-      </w:pPr>
-      <w:r>
-        <w:rPr>
-          <w:rFonts w:ascii="Garamond" w:hAnsi="Garamond"/>
-        </w:rPr>
-        <w:t>Introduce total heap and free heap + tests.</w:t>
-      </w:r>
-    </w:p>
-    <w:p>
-      <w:pPr>
-        <w:pStyle w:val="ListParagraph"/>
-        <w:ind w:left="1440"/>
-        <w:rPr>
-          <w:rFonts w:ascii="Garamond" w:hAnsi="Garamond"/>
-        </w:rPr>
-      </w:pPr>
-    </w:p>
-    <w:p>
-      <w:pPr>
-        <w:pStyle w:val="ListParagraph"/>
-        <w:rPr>
-          <w:rFonts w:ascii="Garamond" w:hAnsi="Garamond"/>
-        </w:rPr>
-      </w:pPr>
-    </w:p>
-    <w:p>
-      <w:pPr>
-        <w:pStyle w:val="ListParagraph"/>
-        <w:rPr>
-          <w:rFonts w:ascii="Garamond" w:hAnsi="Garamond"/>
-        </w:rPr>
-      </w:pPr>
-    </w:p>
-    <w:p>
-      <w:pPr>
-        <w:pStyle w:val="ListParagraph"/>
-        <w:ind w:left="1080"/>
-        <w:rPr>
-          <w:rFonts w:ascii="Garamond" w:hAnsi="Garamond"/>
-        </w:rPr>
-      </w:pPr>
-    </w:p>
-    <w:p>
-      <w:pPr>
-        <w:pStyle w:val="ListParagraph"/>
-        <w:ind w:left="1080"/>
-        <w:rPr>
-          <w:rFonts w:ascii="Garamond" w:hAnsi="Garamond"/>
-        </w:rPr>
-      </w:pPr>
-    </w:p>
-    <w:p>
-      <w:pPr>
-        <w:pStyle w:val="ListParagraph"/>
-        <w:ind w:left="1080"/>
-        <w:rPr>
-          <w:rFonts w:ascii="Garamond" w:hAnsi="Garamond"/>
-        </w:rPr>
-      </w:pPr>
-    </w:p>
-    <w:p>
-      <w:pPr>
-        <w:pStyle w:val="ListParagraph"/>
-        <w:ind w:left="1080"/>
-        <w:rPr>
-          <w:rFonts w:ascii="Garamond" w:hAnsi="Garamond"/>
-        </w:rPr>
-      </w:pPr>
-    </w:p>
-    <w:p>
-      <w:pPr>
-        <w:pStyle w:val="ListParagraph"/>
-        <w:ind w:left="1080"/>
-        <w:rPr>
-          <w:rFonts w:ascii="Garamond" w:hAnsi="Garamond"/>
-        </w:rPr>
-      </w:pPr>
-    </w:p>
-    <w:p>
-      <w:pPr>
-        <w:pStyle w:val="ListParagraph"/>
-        <w:ind w:left="1080"/>
-        <w:rPr>
-          <w:rFonts w:ascii="Garamond" w:hAnsi="Garamond"/>
-        </w:rPr>
-      </w:pPr>
-    </w:p>
-    <w:p>
-      <w:pPr>
-        <w:pStyle w:val="ListParagraph"/>
-        <w:ind w:left="1080"/>
-        <w:rPr>
-          <w:rFonts w:ascii="Garamond" w:hAnsi="Garamond"/>
-        </w:rPr>
-      </w:pPr>
-    </w:p>
-    <w:p>
-      <w:pPr>
-        <w:pStyle w:val="ListParagraph"/>
-        <w:ind w:left="1080"/>
-        <w:rPr>
-          <w:rFonts w:ascii="Garamond" w:hAnsi="Garamond"/>
-        </w:rPr>
-      </w:pPr>
-    </w:p>
-    <w:p>
-      <w:pPr>
-        <w:pStyle w:val="ListParagraph"/>
-        <w:ind w:left="1080"/>
-        <w:rPr>
-          <w:rFonts w:ascii="Garamond" w:hAnsi="Garamond"/>
-        </w:rPr>
-      </w:pPr>
-    </w:p>
-    <w:p>
-      <w:pPr>
-        <w:pStyle w:val="ListParagraph"/>
-        <w:ind w:left="1080"/>
-        <w:rPr>
-          <w:rFonts w:ascii="Garamond" w:hAnsi="Garamond"/>
-        </w:rPr>
-      </w:pPr>
-    </w:p>
-    <w:p>
-      <w:pPr>
-        <w:pStyle w:val="ListParagraph"/>
-        <w:ind w:left="1080"/>
-        <w:rPr>
-          <w:rFonts w:ascii="Garamond" w:hAnsi="Garamond"/>
-        </w:rPr>
-      </w:pPr>
-    </w:p>
-    <w:p>
-      <w:pPr>
-        <w:pStyle w:val="ListParagraph"/>
-        <w:ind w:left="1080"/>
-        <w:rPr>
-          <w:rFonts w:ascii="Garamond" w:hAnsi="Garamond"/>
-        </w:rPr>
-      </w:pPr>
-    </w:p>
-    <w:p>
-      <w:pPr>
-        <w:pStyle w:val="ListParagraph"/>
-        <w:ind w:left="1080"/>
-        <w:rPr>
-          <w:rFonts w:ascii="Garamond" w:hAnsi="Garamond"/>
-        </w:rPr>
-      </w:pPr>
-    </w:p>
-    <w:p>
-      <w:pPr>
-        <w:pStyle w:val="ListParagraph"/>
-        <w:ind w:left="1080"/>
-        <w:rPr>
-          <w:rFonts w:ascii="Garamond" w:hAnsi="Garamond"/>
-        </w:rPr>
-      </w:pPr>
-    </w:p>
-    <w:p>
-      <w:pPr>
-        <w:pStyle w:val="ListParagraph"/>
-        <w:ind w:left="1080"/>
-        <w:rPr>
-          <w:rFonts w:ascii="Garamond" w:hAnsi="Garamond"/>
-        </w:rPr>
-      </w:pPr>
-    </w:p>
-    <w:p>
-      <w:pPr>
-        <w:pStyle w:val="ListParagraph"/>
-        <w:ind w:left="1080"/>
-        <w:rPr>
-          <w:rFonts w:ascii="Garamond" w:hAnsi="Garamond"/>
-        </w:rPr>
-      </w:pPr>
-    </w:p>
-    <w:p>
-      <w:pPr>
-        <w:pStyle w:val="ListParagraph"/>
-        <w:ind w:left="1080"/>
-        <w:rPr>
-          <w:rFonts w:ascii="Garamond" w:hAnsi="Garamond"/>
-        </w:rPr>
-      </w:pPr>
-    </w:p>
-    <w:p>
-      <w:pPr>
-        <w:pStyle w:val="ListParagraph"/>
-        <w:ind w:left="1080"/>
-        <w:rPr>
-          <w:rFonts w:ascii="Garamond" w:hAnsi="Garamond"/>
-        </w:rPr>
-      </w:pPr>
-    </w:p>
-    <w:p>
-      <w:pPr>
-        <w:pStyle w:val="ListParagraph"/>
-        <w:ind w:left="1080"/>
-        <w:rPr>
-          <w:rFonts w:ascii="Garamond" w:hAnsi="Garamond"/>
-        </w:rPr>
-      </w:pPr>
-    </w:p>
-    <w:p>
-      <w:pPr>
-        <w:pStyle w:val="ListParagraph"/>
-        <w:ind w:left="1080"/>
-        <w:rPr>
-          <w:rFonts w:ascii="Garamond" w:hAnsi="Garamond"/>
-        </w:rPr>
-      </w:pPr>
-    </w:p>
-    <w:p>
-      <w:pPr>
-        <w:pStyle w:val="ListParagraph"/>
-        <w:ind w:left="1080"/>
-        <w:rPr>
-          <w:rFonts w:ascii="Garamond" w:hAnsi="Garamond"/>
-        </w:rPr>
-      </w:pPr>
-    </w:p>
-    <w:p>
-      <w:pPr>
-        <w:pStyle w:val="ListParagraph"/>
-        <w:ind w:left="1080"/>
-        <w:rPr>
-          <w:rFonts w:ascii="Garamond" w:hAnsi="Garamond"/>
-        </w:rPr>
-      </w:pPr>
-    </w:p>
-    <w:p>
-      <w:pPr>
-        <w:pStyle w:val="ListParagraph"/>
-        <w:ind w:left="1080"/>
-        <w:rPr>
-          <w:rFonts w:ascii="Garamond" w:hAnsi="Garamond"/>
-        </w:rPr>
-      </w:pPr>
-    </w:p>
-    <w:p>
-      <w:pPr>
-        <w:pStyle w:val="ListParagraph"/>
-        <w:ind w:left="1080"/>
-        <w:rPr>
-          <w:rFonts w:ascii="Garamond" w:hAnsi="Garamond"/>
-        </w:rPr>
-      </w:pPr>
-    </w:p>
-    <w:p>
-      <w:pPr>
-        <w:pStyle w:val="ListParagraph"/>
-        <w:ind w:left="1080"/>
-        <w:rPr>
-          <w:rFonts w:ascii="Garamond" w:hAnsi="Garamond"/>
-        </w:rPr>
-      </w:pPr>
-    </w:p>
-    <w:p>
-      <w:pPr>
-        <w:pStyle w:val="ListParagraph"/>
-        <w:ind w:left="1080"/>
-        <w:rPr>
-          <w:rFonts w:ascii="Garamond" w:hAnsi="Garamond"/>
-        </w:rPr>
-      </w:pPr>
-    </w:p>
-    <w:p>
-      <w:pPr>
-        <w:pStyle w:val="ListParagraph"/>
-        <w:ind w:left="1080"/>
-        <w:rPr>
-          <w:rFonts w:ascii="Garamond" w:hAnsi="Garamond"/>
-        </w:rPr>
-      </w:pPr>
-    </w:p>
-    <w:p>
-      <w:pPr>
-        <w:pStyle w:val="ListParagraph"/>
-        <w:ind w:left="1080"/>
-        <w:rPr>
-          <w:rFonts w:ascii="Garamond" w:hAnsi="Garamond"/>
-        </w:rPr>
-      </w:pPr>
-    </w:p>
-    <w:p>
-      <w:pPr>
-        <w:pStyle w:val="ListParagraph"/>
-        <w:ind w:left="1080"/>
-        <w:rPr>
-          <w:rFonts w:ascii="Garamond" w:hAnsi="Garamond"/>
-        </w:rPr>
-      </w:pPr>
-    </w:p>
-    <w:p>
-      <w:pPr>
-        <w:pStyle w:val="ListParagraph"/>
-        <w:ind w:left="1080"/>
-        <w:rPr>
-          <w:rFonts w:ascii="Garamond" w:hAnsi="Garamond"/>
-        </w:rPr>
-      </w:pPr>
-    </w:p>
-    <w:p>
-      <w:pPr>
-        <w:pStyle w:val="ListParagraph"/>
-        <w:ind w:left="1080"/>
-        <w:rPr>
-          <w:rFonts w:ascii="Garamond" w:hAnsi="Garamond"/>
-        </w:rPr>
-      </w:pPr>
-    </w:p>
-    <w:p>
-      <w:pPr>
-        <w:pStyle w:val="ListParagraph"/>
-        <w:ind w:left="1080"/>
-        <w:rPr>
-          <w:rFonts w:ascii="Garamond" w:hAnsi="Garamond"/>
-        </w:rPr>
-      </w:pPr>
-    </w:p>
-    <w:p>
-      <w:pPr>
-        <w:pStyle w:val="Heading1"/>
-        <w:rPr>
-          <w:rFonts w:ascii="Garamond" w:hAnsi="Garamond"/>
-        </w:rPr>
-      </w:pPr>
-      <w:r>
-        <w:rPr>
-          <w:rFonts w:ascii="Garamond" w:hAnsi="Garamond"/>
-        </w:rPr>
         <w:t>TODO</w:t>
       </w:r>
-    </w:p>
-    <w:p>
-      <w:pPr>
-        <w:pStyle w:val="ListParagraph"/>
-        <w:ind w:left="1080"/>
-        <w:rPr>
-          <w:rFonts w:ascii="Garamond" w:hAnsi="Garamond"/>
-        </w:rPr>
-      </w:pPr>
-    </w:p>
-    <w:p>
-      <w:pPr>
-        <w:pStyle w:val="ListParagraph"/>
-        <w:ind w:left="1080"/>
-        <w:rPr>
-          <w:rFonts w:ascii="Garamond" w:hAnsi="Garamond"/>
-        </w:rPr>
-      </w:pPr>
     </w:p>
     <w:p>
       <w:pPr>
@@ -754,38 +70,15 @@
         </w:rPr>
         <w:t>Sampler</w:t>
       </w:r>
-    </w:p>
-    <w:p>
-      <w:pPr>
-        <w:pStyle w:val="ListParagraph"/>
-        <w:numPr>
-          <w:ilvl w:val="1"/>
-          <w:numId w:val="4"/>
-        </w:numPr>
+      <w:r>
         <w:rPr>
           <w:rFonts w:ascii="Garamond" w:hAnsi="Garamond"/>
           <w:b/>
         </w:rPr>
-      </w:pPr>
-      <w:r>
-        <w:rPr>
-          <w:rFonts w:ascii="Garamond" w:hAnsi="Garamond"/>
-        </w:rPr>
-        <w:t>Identify the current sampler limits</w:t>
-      </w:r>
-    </w:p>
-    <w:p>
-      <w:pPr>
-        <w:pStyle w:val="ListParagraph"/>
-        <w:numPr>
-          <w:ilvl w:val="1"/>
-          <w:numId w:val="4"/>
-        </w:numPr>
-        <w:rPr>
-          <w:rFonts w:ascii="Garamond" w:hAnsi="Garamond"/>
-          <w:b/>
-        </w:rPr>
-      </w:pPr>
+        <w:t xml:space="preserve"> </w:t>
+      </w:r>
+      <w:bookmarkStart w:id="0" w:name="_GoBack"/>
+      <w:bookmarkEnd w:id="0"/>
       <w:r>
         <w:rPr>
           <w:rFonts w:ascii="Garamond" w:hAnsi="Garamond"/>
@@ -797,81 +90,6 @@
           <w:rFonts w:ascii="Garamond" w:hAnsi="Garamond"/>
         </w:rPr>
         <w:t>.</w:t>
-      </w:r>
-    </w:p>
-    <w:p>
-      <w:pPr>
-        <w:pStyle w:val="ListParagraph"/>
-        <w:numPr>
-          <w:ilvl w:val="1"/>
-          <w:numId w:val="4"/>
-        </w:numPr>
-        <w:rPr>
-          <w:rFonts w:ascii="Garamond" w:hAnsi="Garamond"/>
-          <w:b/>
-        </w:rPr>
-      </w:pPr>
-      <w:r>
-        <w:rPr>
-          <w:rFonts w:ascii="Garamond" w:hAnsi="Garamond"/>
-        </w:rPr>
-        <w:t>Bolt it in</w:t>
-      </w:r>
-      <w:r>
-        <w:rPr>
-          <w:rFonts w:ascii="Garamond" w:hAnsi="Garamond"/>
-        </w:rPr>
-        <w:t xml:space="preserve"> and throw away the current implementation.</w:t>
-      </w:r>
-    </w:p>
-    <w:p>
-      <w:pPr>
-        <w:pStyle w:val="ListParagraph"/>
-        <w:numPr>
-          <w:ilvl w:val="1"/>
-          <w:numId w:val="4"/>
-        </w:numPr>
-        <w:rPr>
-          <w:rFonts w:ascii="Garamond" w:hAnsi="Garamond"/>
-          <w:b/>
-        </w:rPr>
-      </w:pPr>
-      <w:r>
-        <w:rPr>
-          <w:rFonts w:ascii="Garamond" w:hAnsi="Garamond"/>
-        </w:rPr>
-        <w:t>Test locally</w:t>
-      </w:r>
-      <w:r>
-        <w:rPr>
-          <w:rFonts w:ascii="Garamond" w:hAnsi="Garamond"/>
-        </w:rPr>
-        <w:t xml:space="preserve"> in real conditions – pump messages into a local ActiveMQ instance and go through the documentation smoke tests.</w:t>
-      </w:r>
-    </w:p>
-    <w:p>
-      <w:pPr>
-        <w:pStyle w:val="ListParagraph"/>
-        <w:numPr>
-          <w:ilvl w:val="1"/>
-          <w:numId w:val="4"/>
-        </w:numPr>
-        <w:rPr>
-          <w:rFonts w:ascii="Garamond" w:hAnsi="Garamond"/>
-          <w:b/>
-        </w:rPr>
-      </w:pPr>
-      <w:r>
-        <w:rPr>
-          <w:rFonts w:ascii="Garamond" w:hAnsi="Garamond"/>
-        </w:rPr>
-        <w:t>Test in amazon</w:t>
-      </w:r>
-      <w:r>
-        <w:rPr>
-          <w:rFonts w:ascii="Garamond" w:hAnsi="Garamond"/>
-        </w:rPr>
-        <w:t xml:space="preserve"> with AMQ.</w:t>
       </w:r>
     </w:p>
     <w:p>
@@ -1309,6 +527,7 @@
         <w:rPr>
           <w:rFonts w:ascii="Garamond" w:hAnsi="Garamond"/>
         </w:rPr>
+        <w:lastRenderedPageBreak/>
         <w:t>Unify KeyStore and StorageStrategy.</w:t>
       </w:r>
     </w:p>
@@ -1608,21 +827,7 @@
         <w:rPr>
           <w:rFonts w:ascii="Garamond" w:hAnsi="Garamond"/>
         </w:rPr>
-        <w:t xml:space="preserve"> </w:t>
-      </w:r>
-      <w:r>
-        <w:rPr>
-          <w:rFonts w:ascii="Garamond" w:hAnsi="Garamond"/>
-        </w:rPr>
-        <w:t xml:space="preserve">06/05/15 </w:t>
-      </w:r>
-      <w:bookmarkStart w:id="0" w:name="_GoBack"/>
-      <w:bookmarkEnd w:id="0"/>
-      <w:r>
-        <w:rPr>
-          <w:rFonts w:ascii="Garamond" w:hAnsi="Garamond"/>
-        </w:rPr>
-        <w:t>send must stay up indefinitely until shutdown – especially for embedded broker. Currently implemented with an ExitGuard that always block. It works fine for the time being, but it needs more thought – should allow behavior configuration from the command line.</w:t>
+        <w:t xml:space="preserve"> 06/05/15 send must stay up indefinitely until shutdown – especially for embedded broker. Currently implemented with an ExitGuard that always block. It works fine for the time being, but it needs more thought – should allow behavior configuration from the command line.</w:t>
       </w:r>
     </w:p>
     <w:p>
@@ -4509,7 +3714,7 @@
 </file>
 
 <file path=customXml/itemProps1.xml><?xml version="1.0" encoding="utf-8"?>
-<ds:datastoreItem xmlns:ds="http://schemas.openxmlformats.org/officeDocument/2006/customXml" ds:itemID="{319C5E3F-51B1-584D-B0FD-A15259BC3DBB}">
+<ds:datastoreItem xmlns:ds="http://schemas.openxmlformats.org/officeDocument/2006/customXml" ds:itemID="{EDC22BA3-F094-2F49-BF5E-027DDAB2BA77}">
   <ds:schemaRefs>
     <ds:schemaRef ds:uri="http://schemas.openxmlformats.org/officeDocument/2006/bibliography"/>
   </ds:schemaRefs>

</xml_diff>